<commit_message>
Removed files and added figure
</commit_message>
<xml_diff>
--- a/! Analysis of an article JonasBertelsYoshiVermeire.docx
+++ b/! Analysis of an article JonasBertelsYoshiVermeire.docx
@@ -4,7 +4,7 @@
   <w:body>
     <w:p>
       <w:pPr>
-        <w:pStyle w:val="Kop1"/>
+        <w:pStyle w:val="Heading1"/>
         <w:rPr>
           <w:sz w:val="28"/>
           <w:lang w:val="en-GB"/>
@@ -20,7 +20,7 @@
     </w:p>
     <w:p>
       <w:pPr>
-        <w:pStyle w:val="Kop2"/>
+        <w:pStyle w:val="Heading2"/>
         <w:rPr>
           <w:lang w:val="en-GB"/>
         </w:rPr>
@@ -153,8 +153,16 @@
               <w:rPr>
                 <w:lang w:val="en-GB"/>
               </w:rPr>
-              <w:t>Yoshi Vermeire</w:t>
+              <w:t xml:space="preserve">Yoshi </w:t>
             </w:r>
+            <w:proofErr w:type="spellStart"/>
+            <w:r>
+              <w:rPr>
+                <w:lang w:val="en-GB"/>
+              </w:rPr>
+              <w:t>Vermeire</w:t>
+            </w:r>
+            <w:proofErr w:type="spellEnd"/>
           </w:p>
         </w:tc>
       </w:tr>
@@ -208,7 +216,7 @@
     </w:p>
     <w:p>
       <w:pPr>
-        <w:pStyle w:val="Kop2"/>
+        <w:pStyle w:val="Heading2"/>
         <w:rPr>
           <w:lang w:val="en-GB"/>
         </w:rPr>
@@ -414,7 +422,21 @@
               <w:rPr>
                 <w:lang w:val="en-GB"/>
               </w:rPr>
-              <w:t>IEEE Transactions On Circuit Theory, 1966, volume CT-13,  No. 2, page 137</w:t>
+              <w:t>IEEE Transactions On Circuit Theory, 1966, volume CT-</w:t>
+            </w:r>
+            <w:proofErr w:type="gramStart"/>
+            <w:r>
+              <w:rPr>
+                <w:lang w:val="en-GB"/>
+              </w:rPr>
+              <w:t>13,  No.</w:t>
+            </w:r>
+            <w:proofErr w:type="gramEnd"/>
+            <w:r>
+              <w:rPr>
+                <w:lang w:val="en-GB"/>
+              </w:rPr>
+              <w:t xml:space="preserve"> 2, page 137</w:t>
             </w:r>
           </w:p>
         </w:tc>
@@ -435,7 +457,7 @@
     </w:p>
     <w:p>
       <w:pPr>
-        <w:pStyle w:val="Kop2"/>
+        <w:pStyle w:val="Heading2"/>
         <w:rPr>
           <w:lang w:val="en-GB"/>
         </w:rPr>
@@ -565,7 +587,7 @@
     </w:p>
     <w:p>
       <w:pPr>
-        <w:pStyle w:val="Kop2"/>
+        <w:pStyle w:val="Heading2"/>
         <w:rPr>
           <w:lang w:val="en-GB"/>
         </w:rPr>
@@ -585,7 +607,7 @@
     </w:p>
     <w:p>
       <w:pPr>
-        <w:pStyle w:val="Kop3"/>
+        <w:pStyle w:val="Heading3"/>
         <w:rPr>
           <w:lang w:val="en-GB"/>
         </w:rPr>
@@ -705,7 +727,7 @@
     </w:p>
     <w:p>
       <w:pPr>
-        <w:pStyle w:val="Kop3"/>
+        <w:pStyle w:val="Heading3"/>
         <w:rPr>
           <w:b w:val="0"/>
           <w:bCs w:val="0"/>
@@ -780,7 +802,7 @@
     </w:p>
     <w:p>
       <w:pPr>
-        <w:pStyle w:val="Kop3"/>
+        <w:pStyle w:val="Heading3"/>
         <w:rPr>
           <w:lang w:val="en-GB"/>
         </w:rPr>
@@ -820,7 +842,7 @@
     </w:p>
     <w:p>
       <w:pPr>
-        <w:pStyle w:val="Kop3"/>
+        <w:pStyle w:val="Heading3"/>
         <w:rPr>
           <w:lang w:val="en-GB"/>
         </w:rPr>
@@ -1232,7 +1254,25 @@
           <w:iCs/>
           <w:lang w:val="en-GB"/>
         </w:rPr>
-        <w:t>IRE Standards On Electron Tubes Methods of Testing;</w:t>
+        <w:t xml:space="preserve">IRE Standards </w:t>
+      </w:r>
+      <w:proofErr w:type="gramStart"/>
+      <w:r>
+        <w:rPr>
+          <w:i/>
+          <w:iCs/>
+          <w:lang w:val="en-GB"/>
+        </w:rPr>
+        <w:t>On</w:t>
+      </w:r>
+      <w:proofErr w:type="gramEnd"/>
+      <w:r>
+        <w:rPr>
+          <w:i/>
+          <w:iCs/>
+          <w:lang w:val="en-GB"/>
+        </w:rPr>
+        <w:t xml:space="preserve"> Electron Tubes Methods of Testing;</w:t>
       </w:r>
       <w:r>
         <w:rPr>
@@ -1262,7 +1302,7 @@
     </w:p>
     <w:p>
       <w:pPr>
-        <w:pStyle w:val="Kop3"/>
+        <w:pStyle w:val="Heading3"/>
         <w:rPr>
           <w:lang w:val="en-GB"/>
         </w:rPr>
@@ -1364,7 +1404,21 @@
         <w:rPr>
           <w:lang w:val="en-GB"/>
         </w:rPr>
-        <w:t xml:space="preserve">This formula can be derived using a procedure described by Linvill and Gibbons in their book </w:t>
+        <w:t xml:space="preserve">This formula can be derived using a procedure described by </w:t>
+      </w:r>
+      <w:proofErr w:type="spellStart"/>
+      <w:r>
+        <w:rPr>
+          <w:lang w:val="en-GB"/>
+        </w:rPr>
+        <w:t>Linvill</w:t>
+      </w:r>
+      <w:proofErr w:type="spellEnd"/>
+      <w:r>
+        <w:rPr>
+          <w:lang w:val="en-GB"/>
+        </w:rPr>
+        <w:t xml:space="preserve"> and Gibbons in their book </w:t>
       </w:r>
       <w:r>
         <w:rPr>
@@ -1377,7 +1431,7 @@
     </w:p>
     <w:p>
       <w:pPr>
-        <w:pStyle w:val="Kop3"/>
+        <w:pStyle w:val="Heading3"/>
         <w:rPr>
           <w:lang w:val="en-GB"/>
         </w:rPr>
@@ -1783,7 +1837,7 @@
     </w:p>
     <w:p>
       <w:pPr>
-        <w:pStyle w:val="Kop3"/>
+        <w:pStyle w:val="Heading3"/>
         <w:rPr>
           <w:b w:val="0"/>
           <w:bCs w:val="0"/>
@@ -1842,7 +1896,7 @@
     </w:p>
     <w:p>
       <w:pPr>
-        <w:pStyle w:val="Kop3"/>
+        <w:pStyle w:val="Heading3"/>
         <w:rPr>
           <w:lang w:val="en-GB"/>
         </w:rPr>
@@ -1874,7 +1928,6 @@
           <w:id w:val="-1225750666"/>
           <w:citation/>
         </w:sdtPr>
-        <w:sdtEndPr/>
         <w:sdtContent>
           <w:r>
             <w:rPr>
@@ -1971,7 +2024,7 @@
     </w:p>
     <w:p>
       <w:pPr>
-        <w:pStyle w:val="Bijschrift"/>
+        <w:pStyle w:val="Caption"/>
         <w:rPr>
           <w:lang w:val="en-GB"/>
         </w:rPr>
@@ -4086,7 +4139,7 @@
     </w:p>
     <w:p>
       <w:pPr>
-        <w:pStyle w:val="Kop3"/>
+        <w:pStyle w:val="Heading3"/>
         <w:rPr>
           <w:lang w:val="en-GB"/>
         </w:rPr>
@@ -13359,7 +13412,39 @@
     </w:p>
     <w:p>
       <w:r>
-        <w:t xml:space="preserve"> (And of course: Re{a+bj}+Re{c+dj} = a + c = Re{a+bj+c+dj} so we can add the last 2 statements together to get the following:)</w:t>
+        <w:t xml:space="preserve"> (And of course: Re{</w:t>
+      </w:r>
+      <w:proofErr w:type="spellStart"/>
+      <w:r>
+        <w:t>a+</w:t>
+      </w:r>
+      <w:proofErr w:type="gramStart"/>
+      <w:r>
+        <w:t>bj</w:t>
+      </w:r>
+      <w:proofErr w:type="spellEnd"/>
+      <w:r>
+        <w:t>}+</w:t>
+      </w:r>
+      <w:proofErr w:type="gramEnd"/>
+      <w:r>
+        <w:t>Re{</w:t>
+      </w:r>
+      <w:proofErr w:type="spellStart"/>
+      <w:r>
+        <w:t>c+dj</w:t>
+      </w:r>
+      <w:proofErr w:type="spellEnd"/>
+      <w:r>
+        <w:t>} = a + c = Re{</w:t>
+      </w:r>
+      <w:proofErr w:type="spellStart"/>
+      <w:r>
+        <w:t>a+bj+c+dj</w:t>
+      </w:r>
+      <w:proofErr w:type="spellEnd"/>
+      <w:r>
+        <w:t>} so we can add the last 2 statements together to get the following:)</w:t>
       </w:r>
     </w:p>
     <w:p>
@@ -16322,14 +16407,29 @@
         <w:rPr>
           <w:lang w:val="en-GB"/>
         </w:rPr>
-        <w:t>is smaller or equal to G</w:t>
+        <w:t xml:space="preserve">is smaller or equal to </w:t>
+      </w:r>
+      <w:proofErr w:type="spellStart"/>
+      <w:r>
+        <w:rPr>
+          <w:lang w:val="en-GB"/>
+        </w:rPr>
+        <w:t>G</w:t>
       </w:r>
       <w:r>
         <w:rPr>
           <w:vertAlign w:val="subscript"/>
           <w:lang w:val="en-GB"/>
         </w:rPr>
-        <w:t xml:space="preserve">amax, </w:t>
+        <w:t>amax</w:t>
+      </w:r>
+      <w:proofErr w:type="spellEnd"/>
+      <w:r>
+        <w:rPr>
+          <w:vertAlign w:val="subscript"/>
+          <w:lang w:val="en-GB"/>
+        </w:rPr>
+        <w:t xml:space="preserve">, </w:t>
       </w:r>
       <w:r>
         <w:rPr>
@@ -16353,7 +16453,7 @@
     </w:p>
     <w:p>
       <w:pPr>
-        <w:pStyle w:val="Kop3"/>
+        <w:pStyle w:val="Heading3"/>
         <w:rPr>
           <w:lang w:val="en-GB"/>
         </w:rPr>
@@ -16428,7 +16528,21 @@
         <w:rPr>
           <w:lang w:val="en-GB"/>
         </w:rPr>
-        <w:t xml:space="preserve">                 (4)</w:t>
+        <w:t xml:space="preserve">              </w:t>
+      </w:r>
+      <w:proofErr w:type="gramStart"/>
+      <w:r>
+        <w:rPr>
+          <w:lang w:val="en-GB"/>
+        </w:rPr>
+        <w:t xml:space="preserve">   (</w:t>
+      </w:r>
+      <w:proofErr w:type="gramEnd"/>
+      <w:r>
+        <w:rPr>
+          <w:lang w:val="en-GB"/>
+        </w:rPr>
+        <w:t>4)</w:t>
       </w:r>
     </w:p>
     <w:p>
@@ -18027,8 +18141,16 @@
         <w:rPr>
           <w:lang w:val="en-GB"/>
         </w:rPr>
-        <w:t xml:space="preserve">          (</w:t>
-      </w:r>
+        <w:t xml:space="preserve">       </w:t>
+      </w:r>
+      <w:proofErr w:type="gramStart"/>
+      <w:r>
+        <w:rPr>
+          <w:lang w:val="en-GB"/>
+        </w:rPr>
+        <w:t xml:space="preserve">   (</w:t>
+      </w:r>
+      <w:proofErr w:type="gramEnd"/>
       <w:r>
         <w:rPr>
           <w:lang w:val="en-GB"/>
@@ -23500,6 +23622,7 @@
         </w:rPr>
         <w:t xml:space="preserve">The previous equations result in the following expression for </w:t>
       </w:r>
+      <w:proofErr w:type="gramStart"/>
       <w:r>
         <w:rPr>
           <w:lang w:val="en-GB"/>
@@ -23526,6 +23649,7 @@
         </w:rPr>
         <w:t>:</w:t>
       </w:r>
+      <w:proofErr w:type="gramEnd"/>
     </w:p>
     <w:p>
       <w:pPr>
@@ -25494,19 +25618,7 @@
         <w:rPr>
           <w:lang w:val="en-GB"/>
         </w:rPr>
-        <w:t xml:space="preserve">                  </w:t>
-      </w:r>
-      <w:r>
-        <w:rPr>
-          <w:lang w:val="en-GB"/>
-        </w:rPr>
-        <w:t xml:space="preserve">     </w:t>
-      </w:r>
-      <w:r>
-        <w:rPr>
-          <w:lang w:val="en-GB"/>
-        </w:rPr>
-        <w:t xml:space="preserve">      </w:t>
+        <w:t xml:space="preserve">                             </w:t>
       </w:r>
       <m:oMath>
         <m:r>
@@ -25844,19 +25956,7 @@
         <w:rPr>
           <w:lang w:val="en-GB"/>
         </w:rPr>
-        <w:t xml:space="preserve">                   </w:t>
-      </w:r>
-      <w:r>
-        <w:rPr>
-          <w:lang w:val="en-GB"/>
-        </w:rPr>
-        <w:t xml:space="preserve">      </w:t>
-      </w:r>
-      <w:r>
-        <w:rPr>
-          <w:lang w:val="en-GB"/>
-        </w:rPr>
-        <w:t xml:space="preserve">     +  </w:t>
+        <w:t xml:space="preserve">                              +  </w:t>
       </w:r>
       <m:oMath>
         <m:r>
@@ -27528,14 +27628,7 @@
                 <w:rFonts w:ascii="Cambria Math" w:hAnsi="Cambria Math"/>
                 <w:lang w:val="en-GB"/>
               </w:rPr>
-              <m:t>)</m:t>
-            </m:r>
-            <m:r>
-              <w:rPr>
-                <w:rFonts w:ascii="Cambria Math" w:hAnsi="Cambria Math"/>
-                <w:lang w:val="en-GB"/>
-              </w:rPr>
-              <m:t>(</m:t>
+              <m:t>)(</m:t>
             </m:r>
             <m:sSub>
               <m:sSubPr>
@@ -27734,638 +27827,6 @@
                 </m:r>
               </m:sup>
             </m:sSup>
-            <m:r>
-              <w:rPr>
-                <w:rFonts w:ascii="Cambria Math" w:hAnsi="Cambria Math"/>
-                <w:lang w:val="en-GB"/>
-              </w:rPr>
-              <m:t>)</m:t>
-            </m:r>
-          </m:num>
-          <m:den>
-            <m:sSup>
-              <m:sSupPr>
-                <m:ctrlPr>
-                  <w:rPr>
-                    <w:rFonts w:ascii="Cambria Math" w:hAnsi="Cambria Math"/>
-                    <w:i/>
-                    <w:lang w:val="en-GB"/>
-                  </w:rPr>
-                </m:ctrlPr>
-              </m:sSupPr>
-              <m:e>
-                <m:d>
-                  <m:dPr>
-                    <m:ctrlPr>
-                      <w:rPr>
-                        <w:rFonts w:ascii="Cambria Math" w:hAnsi="Cambria Math"/>
-                        <w:i/>
-                        <w:lang w:val="en-GB"/>
-                      </w:rPr>
-                    </m:ctrlPr>
-                  </m:dPr>
-                  <m:e>
-                    <m:sSub>
-                      <m:sSubPr>
-                        <m:ctrlPr>
-                          <w:rPr>
-                            <w:rFonts w:ascii="Cambria Math" w:hAnsi="Cambria Math"/>
-                            <w:i/>
-                            <w:lang w:val="en-GB"/>
-                          </w:rPr>
-                        </m:ctrlPr>
-                      </m:sSubPr>
-                      <m:e>
-                        <m:r>
-                          <w:rPr>
-                            <w:rFonts w:ascii="Cambria Math" w:hAnsi="Cambria Math"/>
-                            <w:lang w:val="en-GB"/>
-                          </w:rPr>
-                          <m:t>R</m:t>
-                        </m:r>
-                      </m:e>
-                      <m:sub>
-                        <m:r>
-                          <w:rPr>
-                            <w:rFonts w:ascii="Cambria Math" w:hAnsi="Cambria Math"/>
-                            <w:lang w:val="en-GB"/>
-                          </w:rPr>
-                          <m:t>ef</m:t>
-                        </m:r>
-                      </m:sub>
-                    </m:sSub>
-                    <m:r>
-                      <w:rPr>
-                        <w:rFonts w:ascii="Cambria Math" w:hAnsi="Cambria Math"/>
-                        <w:lang w:val="en-GB"/>
-                      </w:rPr>
-                      <m:t>+M</m:t>
-                    </m:r>
-                    <m:sSub>
-                      <m:sSubPr>
-                        <m:ctrlPr>
-                          <w:rPr>
-                            <w:rFonts w:ascii="Cambria Math" w:hAnsi="Cambria Math"/>
-                            <w:i/>
-                            <w:lang w:val="en-GB"/>
-                          </w:rPr>
-                        </m:ctrlPr>
-                      </m:sSubPr>
-                      <m:e>
-                        <m:r>
-                          <w:rPr>
-                            <w:rFonts w:ascii="Cambria Math" w:hAnsi="Cambria Math"/>
-                            <w:lang w:val="en-GB"/>
-                          </w:rPr>
-                          <m:t>R</m:t>
-                        </m:r>
-                      </m:e>
-                      <m:sub>
-                        <m:r>
-                          <w:rPr>
-                            <w:rFonts w:ascii="Cambria Math" w:hAnsi="Cambria Math"/>
-                            <w:lang w:val="en-GB"/>
-                          </w:rPr>
-                          <m:t>eg</m:t>
-                        </m:r>
-                        <m:r>
-                          <w:rPr>
-                            <w:rFonts w:ascii="Cambria Math" w:hAnsi="Cambria Math"/>
-                            <w:lang w:val="en-GB"/>
-                          </w:rPr>
-                          <m:t xml:space="preserve"> </m:t>
-                        </m:r>
-                      </m:sub>
-                    </m:sSub>
-                  </m:e>
-                </m:d>
-              </m:e>
-              <m:sup>
-                <m:r>
-                  <w:rPr>
-                    <w:rFonts w:ascii="Cambria Math" w:hAnsi="Cambria Math"/>
-                    <w:lang w:val="en-GB"/>
-                  </w:rPr>
-                  <m:t>2</m:t>
-                </m:r>
-              </m:sup>
-            </m:sSup>
-          </m:den>
-        </m:f>
-      </m:oMath>
-    </w:p>
-    <w:p>
-      <w:pPr>
-        <w:rPr>
-          <w:lang w:val="en-GB"/>
-        </w:rPr>
-      </w:pPr>
-      <w:r>
-        <w:rPr>
-          <w:lang w:val="en-GB"/>
-        </w:rPr>
-        <w:t xml:space="preserve">                 </w:t>
-      </w:r>
-      <w:r>
-        <w:rPr>
-          <w:lang w:val="en-GB"/>
-        </w:rPr>
-        <w:t xml:space="preserve">                                     </w:t>
-      </w:r>
-      <w:r>
-        <w:rPr>
-          <w:lang w:val="en-GB"/>
-        </w:rPr>
-        <w:t xml:space="preserve"> </w:t>
-      </w:r>
-      <m:oMath>
-        <m:r>
-          <w:rPr>
-            <w:rFonts w:ascii="Cambria Math" w:hAnsi="Cambria Math"/>
-            <w:lang w:val="en-GB"/>
-          </w:rPr>
-          <m:t>=</m:t>
-        </m:r>
-        <m:f>
-          <m:fPr>
-            <m:ctrlPr>
-              <w:rPr>
-                <w:rFonts w:ascii="Cambria Math" w:hAnsi="Cambria Math"/>
-                <w:i/>
-                <w:lang w:val="en-GB"/>
-              </w:rPr>
-            </m:ctrlPr>
-          </m:fPr>
-          <m:num>
-            <m:r>
-              <w:rPr>
-                <w:rFonts w:ascii="Cambria Math" w:hAnsi="Cambria Math"/>
-                <w:lang w:val="en-GB"/>
-              </w:rPr>
-              <m:t>4(</m:t>
-            </m:r>
-            <m:sSubSup>
-              <m:sSubSupPr>
-                <m:ctrlPr>
-                  <w:rPr>
-                    <w:rFonts w:ascii="Cambria Math" w:hAnsi="Cambria Math"/>
-                    <w:i/>
-                    <w:lang w:val="en-GB"/>
-                  </w:rPr>
-                </m:ctrlPr>
-              </m:sSubSupPr>
-              <m:e>
-                <m:r>
-                  <w:rPr>
-                    <w:rFonts w:ascii="Cambria Math" w:hAnsi="Cambria Math"/>
-                    <w:lang w:val="en-GB"/>
-                  </w:rPr>
-                  <m:t>R</m:t>
-                </m:r>
-              </m:e>
-              <m:sub>
-                <m:r>
-                  <w:rPr>
-                    <w:rFonts w:ascii="Cambria Math" w:hAnsi="Cambria Math"/>
-                    <w:lang w:val="en-GB"/>
-                  </w:rPr>
-                  <m:t xml:space="preserve">ef </m:t>
-                </m:r>
-              </m:sub>
-              <m:sup>
-                <m:r>
-                  <w:rPr>
-                    <w:rFonts w:ascii="Cambria Math" w:hAnsi="Cambria Math"/>
-                    <w:lang w:val="en-GB"/>
-                  </w:rPr>
-                  <m:t>2</m:t>
-                </m:r>
-              </m:sup>
-            </m:sSubSup>
-            <m:sSup>
-              <m:sSupPr>
-                <m:ctrlPr>
-                  <w:rPr>
-                    <w:rFonts w:ascii="Cambria Math" w:hAnsi="Cambria Math"/>
-                    <w:i/>
-                    <w:lang w:val="en-GB"/>
-                  </w:rPr>
-                </m:ctrlPr>
-              </m:sSupPr>
-              <m:e>
-                <m:d>
-                  <m:dPr>
-                    <m:begChr m:val="|"/>
-                    <m:endChr m:val="|"/>
-                    <m:ctrlPr>
-                      <w:rPr>
-                        <w:rFonts w:ascii="Cambria Math" w:hAnsi="Cambria Math"/>
-                        <w:i/>
-                        <w:lang w:val="en-GB"/>
-                      </w:rPr>
-                    </m:ctrlPr>
-                  </m:dPr>
-                  <m:e>
-                    <m:sSub>
-                      <m:sSubPr>
-                        <m:ctrlPr>
-                          <w:rPr>
-                            <w:rFonts w:ascii="Cambria Math" w:hAnsi="Cambria Math"/>
-                            <w:i/>
-                            <w:lang w:val="en-GB"/>
-                          </w:rPr>
-                        </m:ctrlPr>
-                      </m:sSubPr>
-                      <m:e>
-                        <m:r>
-                          <w:rPr>
-                            <w:rFonts w:ascii="Cambria Math" w:hAnsi="Cambria Math"/>
-                            <w:lang w:val="en-GB"/>
-                          </w:rPr>
-                          <m:t>Y</m:t>
-                        </m:r>
-                      </m:e>
-                      <m:sub>
-                        <m:r>
-                          <w:rPr>
-                            <w:rFonts w:ascii="Cambria Math" w:hAnsi="Cambria Math"/>
-                            <w:lang w:val="en-GB"/>
-                          </w:rPr>
-                          <m:t>of</m:t>
-                        </m:r>
-                      </m:sub>
-                    </m:sSub>
-                  </m:e>
-                </m:d>
-              </m:e>
-              <m:sup>
-                <m:r>
-                  <w:rPr>
-                    <w:rFonts w:ascii="Cambria Math" w:hAnsi="Cambria Math"/>
-                    <w:lang w:val="en-GB"/>
-                  </w:rPr>
-                  <m:t>2</m:t>
-                </m:r>
-              </m:sup>
-            </m:sSup>
-            <m:r>
-              <w:rPr>
-                <w:rFonts w:ascii="Cambria Math" w:hAnsi="Cambria Math"/>
-                <w:lang w:val="en-GB"/>
-              </w:rPr>
-              <m:t>+</m:t>
-            </m:r>
-            <m:sSup>
-              <m:sSupPr>
-                <m:ctrlPr>
-                  <w:rPr>
-                    <w:rFonts w:ascii="Cambria Math" w:hAnsi="Cambria Math"/>
-                    <w:i/>
-                    <w:lang w:val="en-GB"/>
-                  </w:rPr>
-                </m:ctrlPr>
-              </m:sSupPr>
-              <m:e>
-                <m:r>
-                  <w:rPr>
-                    <w:rFonts w:ascii="Cambria Math" w:hAnsi="Cambria Math"/>
-                    <w:lang w:val="en-GB"/>
-                  </w:rPr>
-                  <m:t>M</m:t>
-                </m:r>
-              </m:e>
-              <m:sup>
-                <m:r>
-                  <w:rPr>
-                    <w:rFonts w:ascii="Cambria Math" w:hAnsi="Cambria Math"/>
-                    <w:lang w:val="en-GB"/>
-                  </w:rPr>
-                  <m:t>2</m:t>
-                </m:r>
-              </m:sup>
-            </m:sSup>
-            <m:sSubSup>
-              <m:sSubSupPr>
-                <m:ctrlPr>
-                  <w:rPr>
-                    <w:rFonts w:ascii="Cambria Math" w:hAnsi="Cambria Math"/>
-                    <w:i/>
-                    <w:lang w:val="en-GB"/>
-                  </w:rPr>
-                </m:ctrlPr>
-              </m:sSubSupPr>
-              <m:e>
-                <m:r>
-                  <w:rPr>
-                    <w:rFonts w:ascii="Cambria Math" w:hAnsi="Cambria Math"/>
-                    <w:lang w:val="en-GB"/>
-                  </w:rPr>
-                  <m:t>R</m:t>
-                </m:r>
-              </m:e>
-              <m:sub>
-                <m:r>
-                  <w:rPr>
-                    <w:rFonts w:ascii="Cambria Math" w:hAnsi="Cambria Math"/>
-                    <w:lang w:val="en-GB"/>
-                  </w:rPr>
-                  <m:t>eg</m:t>
-                </m:r>
-              </m:sub>
-              <m:sup>
-                <m:r>
-                  <w:rPr>
-                    <w:rFonts w:ascii="Cambria Math" w:hAnsi="Cambria Math"/>
-                    <w:lang w:val="en-GB"/>
-                  </w:rPr>
-                  <m:t>2</m:t>
-                </m:r>
-              </m:sup>
-            </m:sSubSup>
-            <m:sSup>
-              <m:sSupPr>
-                <m:ctrlPr>
-                  <w:rPr>
-                    <w:rFonts w:ascii="Cambria Math" w:hAnsi="Cambria Math"/>
-                    <w:i/>
-                    <w:lang w:val="en-GB"/>
-                  </w:rPr>
-                </m:ctrlPr>
-              </m:sSupPr>
-              <m:e>
-                <m:d>
-                  <m:dPr>
-                    <m:begChr m:val="|"/>
-                    <m:endChr m:val="|"/>
-                    <m:ctrlPr>
-                      <w:rPr>
-                        <w:rFonts w:ascii="Cambria Math" w:hAnsi="Cambria Math"/>
-                        <w:i/>
-                        <w:lang w:val="en-GB"/>
-                      </w:rPr>
-                    </m:ctrlPr>
-                  </m:dPr>
-                  <m:e>
-                    <m:sSub>
-                      <m:sSubPr>
-                        <m:ctrlPr>
-                          <w:rPr>
-                            <w:rFonts w:ascii="Cambria Math" w:hAnsi="Cambria Math"/>
-                            <w:i/>
-                            <w:lang w:val="en-GB"/>
-                          </w:rPr>
-                        </m:ctrlPr>
-                      </m:sSubPr>
-                      <m:e>
-                        <m:r>
-                          <w:rPr>
-                            <w:rFonts w:ascii="Cambria Math" w:hAnsi="Cambria Math"/>
-                            <w:lang w:val="en-GB"/>
-                          </w:rPr>
-                          <m:t>Y</m:t>
-                        </m:r>
-                      </m:e>
-                      <m:sub>
-                        <m:r>
-                          <w:rPr>
-                            <w:rFonts w:ascii="Cambria Math" w:hAnsi="Cambria Math"/>
-                            <w:lang w:val="en-GB"/>
-                          </w:rPr>
-                          <m:t>og</m:t>
-                        </m:r>
-                      </m:sub>
-                    </m:sSub>
-                  </m:e>
-                </m:d>
-              </m:e>
-              <m:sup>
-                <m:r>
-                  <w:rPr>
-                    <w:rFonts w:ascii="Cambria Math" w:hAnsi="Cambria Math"/>
-                    <w:lang w:val="en-GB"/>
-                  </w:rPr>
-                  <m:t>2</m:t>
-                </m:r>
-              </m:sup>
-            </m:sSup>
-            <m:r>
-              <w:rPr>
-                <w:rFonts w:ascii="Cambria Math" w:hAnsi="Cambria Math"/>
-                <w:lang w:val="en-GB"/>
-              </w:rPr>
-              <m:t>+M</m:t>
-            </m:r>
-            <m:sSub>
-              <m:sSubPr>
-                <m:ctrlPr>
-                  <w:rPr>
-                    <w:rFonts w:ascii="Cambria Math" w:hAnsi="Cambria Math"/>
-                    <w:i/>
-                    <w:lang w:val="en-GB"/>
-                  </w:rPr>
-                </m:ctrlPr>
-              </m:sSubPr>
-              <m:e>
-                <m:r>
-                  <w:rPr>
-                    <w:rFonts w:ascii="Cambria Math" w:hAnsi="Cambria Math"/>
-                    <w:lang w:val="en-GB"/>
-                  </w:rPr>
-                  <m:t>R</m:t>
-                </m:r>
-              </m:e>
-              <m:sub>
-                <m:r>
-                  <w:rPr>
-                    <w:rFonts w:ascii="Cambria Math" w:hAnsi="Cambria Math"/>
-                    <w:lang w:val="en-GB"/>
-                  </w:rPr>
-                  <m:t xml:space="preserve">eg </m:t>
-                </m:r>
-              </m:sub>
-            </m:sSub>
-            <m:sSub>
-              <m:sSubPr>
-                <m:ctrlPr>
-                  <w:rPr>
-                    <w:rFonts w:ascii="Cambria Math" w:hAnsi="Cambria Math"/>
-                    <w:i/>
-                    <w:lang w:val="en-GB"/>
-                  </w:rPr>
-                </m:ctrlPr>
-              </m:sSubPr>
-              <m:e>
-                <m:r>
-                  <w:rPr>
-                    <w:rFonts w:ascii="Cambria Math" w:hAnsi="Cambria Math"/>
-                    <w:lang w:val="en-GB"/>
-                  </w:rPr>
-                  <m:t>R</m:t>
-                </m:r>
-              </m:e>
-              <m:sub>
-                <m:r>
-                  <w:rPr>
-                    <w:rFonts w:ascii="Cambria Math" w:hAnsi="Cambria Math"/>
-                    <w:lang w:val="en-GB"/>
-                  </w:rPr>
-                  <m:t>ef</m:t>
-                </m:r>
-              </m:sub>
-            </m:sSub>
-            <m:r>
-              <w:rPr>
-                <w:rFonts w:ascii="Cambria Math" w:hAnsi="Cambria Math"/>
-                <w:lang w:val="en-GB"/>
-              </w:rPr>
-              <m:t>[</m:t>
-            </m:r>
-            <m:sSup>
-              <m:sSupPr>
-                <m:ctrlPr>
-                  <w:rPr>
-                    <w:rFonts w:ascii="Cambria Math" w:hAnsi="Cambria Math"/>
-                    <w:i/>
-                    <w:lang w:val="en-GB"/>
-                  </w:rPr>
-                </m:ctrlPr>
-              </m:sSupPr>
-              <m:e>
-                <m:d>
-                  <m:dPr>
-                    <m:begChr m:val="|"/>
-                    <m:endChr m:val="|"/>
-                    <m:ctrlPr>
-                      <w:rPr>
-                        <w:rFonts w:ascii="Cambria Math" w:hAnsi="Cambria Math"/>
-                        <w:i/>
-                        <w:lang w:val="en-GB"/>
-                      </w:rPr>
-                    </m:ctrlPr>
-                  </m:dPr>
-                  <m:e>
-                    <m:sSub>
-                      <m:sSubPr>
-                        <m:ctrlPr>
-                          <w:rPr>
-                            <w:rFonts w:ascii="Cambria Math" w:hAnsi="Cambria Math"/>
-                            <w:i/>
-                            <w:lang w:val="en-GB"/>
-                          </w:rPr>
-                        </m:ctrlPr>
-                      </m:sSubPr>
-                      <m:e>
-                        <m:r>
-                          <w:rPr>
-                            <w:rFonts w:ascii="Cambria Math" w:hAnsi="Cambria Math"/>
-                            <w:lang w:val="en-GB"/>
-                          </w:rPr>
-                          <m:t>Y</m:t>
-                        </m:r>
-                      </m:e>
-                      <m:sub>
-                        <m:r>
-                          <w:rPr>
-                            <w:rFonts w:ascii="Cambria Math" w:hAnsi="Cambria Math"/>
-                            <w:lang w:val="en-GB"/>
-                          </w:rPr>
-                          <m:t>of</m:t>
-                        </m:r>
-                      </m:sub>
-                    </m:sSub>
-                  </m:e>
-                </m:d>
-              </m:e>
-              <m:sup>
-                <m:r>
-                  <w:rPr>
-                    <w:rFonts w:ascii="Cambria Math" w:hAnsi="Cambria Math"/>
-                    <w:lang w:val="en-GB"/>
-                  </w:rPr>
-                  <m:t>2</m:t>
-                </m:r>
-              </m:sup>
-            </m:sSup>
-            <m:r>
-              <w:rPr>
-                <w:rFonts w:ascii="Cambria Math" w:hAnsi="Cambria Math"/>
-                <w:lang w:val="en-GB"/>
-              </w:rPr>
-              <m:t>+</m:t>
-            </m:r>
-            <m:sSup>
-              <m:sSupPr>
-                <m:ctrlPr>
-                  <w:rPr>
-                    <w:rFonts w:ascii="Cambria Math" w:hAnsi="Cambria Math"/>
-                    <w:i/>
-                    <w:lang w:val="en-GB"/>
-                  </w:rPr>
-                </m:ctrlPr>
-              </m:sSupPr>
-              <m:e>
-                <m:d>
-                  <m:dPr>
-                    <m:begChr m:val="|"/>
-                    <m:endChr m:val="|"/>
-                    <m:ctrlPr>
-                      <w:rPr>
-                        <w:rFonts w:ascii="Cambria Math" w:hAnsi="Cambria Math"/>
-                        <w:i/>
-                        <w:lang w:val="en-GB"/>
-                      </w:rPr>
-                    </m:ctrlPr>
-                  </m:dPr>
-                  <m:e>
-                    <m:sSub>
-                      <m:sSubPr>
-                        <m:ctrlPr>
-                          <w:rPr>
-                            <w:rFonts w:ascii="Cambria Math" w:hAnsi="Cambria Math"/>
-                            <w:i/>
-                            <w:lang w:val="en-GB"/>
-                          </w:rPr>
-                        </m:ctrlPr>
-                      </m:sSubPr>
-                      <m:e>
-                        <m:r>
-                          <w:rPr>
-                            <w:rFonts w:ascii="Cambria Math" w:hAnsi="Cambria Math"/>
-                            <w:lang w:val="en-GB"/>
-                          </w:rPr>
-                          <m:t>Y</m:t>
-                        </m:r>
-                      </m:e>
-                      <m:sub>
-                        <m:r>
-                          <w:rPr>
-                            <w:rFonts w:ascii="Cambria Math" w:hAnsi="Cambria Math"/>
-                            <w:lang w:val="en-GB"/>
-                          </w:rPr>
-                          <m:t>og</m:t>
-                        </m:r>
-                      </m:sub>
-                    </m:sSub>
-                  </m:e>
-                </m:d>
-              </m:e>
-              <m:sup>
-                <m:r>
-                  <w:rPr>
-                    <w:rFonts w:ascii="Cambria Math" w:hAnsi="Cambria Math"/>
-                    <w:lang w:val="en-GB"/>
-                  </w:rPr>
-                  <m:t>2</m:t>
-                </m:r>
-              </m:sup>
-            </m:sSup>
-            <m:r>
-              <w:rPr>
-                <w:rFonts w:ascii="Cambria Math" w:hAnsi="Cambria Math"/>
-                <w:lang w:val="en-GB"/>
-              </w:rPr>
-              <m:t>]</m:t>
-            </m:r>
             <m:r>
               <w:rPr>
                 <w:rFonts w:ascii="Cambria Math" w:hAnsi="Cambria Math"/>
@@ -28477,6 +27938,624 @@
             </m:sSup>
           </m:den>
         </m:f>
+      </m:oMath>
+    </w:p>
+    <w:p>
+      <w:pPr>
+        <w:rPr>
+          <w:lang w:val="en-GB"/>
+        </w:rPr>
+      </w:pPr>
+      <w:r>
+        <w:rPr>
+          <w:lang w:val="en-GB"/>
+        </w:rPr>
+        <w:t xml:space="preserve">                 </w:t>
+      </w:r>
+      <w:r>
+        <w:rPr>
+          <w:lang w:val="en-GB"/>
+        </w:rPr>
+        <w:t xml:space="preserve">                                     </w:t>
+      </w:r>
+      <w:r>
+        <w:rPr>
+          <w:lang w:val="en-GB"/>
+        </w:rPr>
+        <w:t xml:space="preserve"> </w:t>
+      </w:r>
+      <m:oMath>
+        <m:r>
+          <w:rPr>
+            <w:rFonts w:ascii="Cambria Math" w:hAnsi="Cambria Math"/>
+            <w:lang w:val="en-GB"/>
+          </w:rPr>
+          <m:t>=</m:t>
+        </m:r>
+        <m:f>
+          <m:fPr>
+            <m:ctrlPr>
+              <w:rPr>
+                <w:rFonts w:ascii="Cambria Math" w:hAnsi="Cambria Math"/>
+                <w:i/>
+                <w:lang w:val="en-GB"/>
+              </w:rPr>
+            </m:ctrlPr>
+          </m:fPr>
+          <m:num>
+            <m:r>
+              <w:rPr>
+                <w:rFonts w:ascii="Cambria Math" w:hAnsi="Cambria Math"/>
+                <w:lang w:val="en-GB"/>
+              </w:rPr>
+              <m:t>4(</m:t>
+            </m:r>
+            <m:sSubSup>
+              <m:sSubSupPr>
+                <m:ctrlPr>
+                  <w:rPr>
+                    <w:rFonts w:ascii="Cambria Math" w:hAnsi="Cambria Math"/>
+                    <w:i/>
+                    <w:lang w:val="en-GB"/>
+                  </w:rPr>
+                </m:ctrlPr>
+              </m:sSubSupPr>
+              <m:e>
+                <m:r>
+                  <w:rPr>
+                    <w:rFonts w:ascii="Cambria Math" w:hAnsi="Cambria Math"/>
+                    <w:lang w:val="en-GB"/>
+                  </w:rPr>
+                  <m:t>R</m:t>
+                </m:r>
+              </m:e>
+              <m:sub>
+                <m:r>
+                  <w:rPr>
+                    <w:rFonts w:ascii="Cambria Math" w:hAnsi="Cambria Math"/>
+                    <w:lang w:val="en-GB"/>
+                  </w:rPr>
+                  <m:t xml:space="preserve">ef </m:t>
+                </m:r>
+              </m:sub>
+              <m:sup>
+                <m:r>
+                  <w:rPr>
+                    <w:rFonts w:ascii="Cambria Math" w:hAnsi="Cambria Math"/>
+                    <w:lang w:val="en-GB"/>
+                  </w:rPr>
+                  <m:t>2</m:t>
+                </m:r>
+              </m:sup>
+            </m:sSubSup>
+            <m:sSup>
+              <m:sSupPr>
+                <m:ctrlPr>
+                  <w:rPr>
+                    <w:rFonts w:ascii="Cambria Math" w:hAnsi="Cambria Math"/>
+                    <w:i/>
+                    <w:lang w:val="en-GB"/>
+                  </w:rPr>
+                </m:ctrlPr>
+              </m:sSupPr>
+              <m:e>
+                <m:d>
+                  <m:dPr>
+                    <m:begChr m:val="|"/>
+                    <m:endChr m:val="|"/>
+                    <m:ctrlPr>
+                      <w:rPr>
+                        <w:rFonts w:ascii="Cambria Math" w:hAnsi="Cambria Math"/>
+                        <w:i/>
+                        <w:lang w:val="en-GB"/>
+                      </w:rPr>
+                    </m:ctrlPr>
+                  </m:dPr>
+                  <m:e>
+                    <m:sSub>
+                      <m:sSubPr>
+                        <m:ctrlPr>
+                          <w:rPr>
+                            <w:rFonts w:ascii="Cambria Math" w:hAnsi="Cambria Math"/>
+                            <w:i/>
+                            <w:lang w:val="en-GB"/>
+                          </w:rPr>
+                        </m:ctrlPr>
+                      </m:sSubPr>
+                      <m:e>
+                        <m:r>
+                          <w:rPr>
+                            <w:rFonts w:ascii="Cambria Math" w:hAnsi="Cambria Math"/>
+                            <w:lang w:val="en-GB"/>
+                          </w:rPr>
+                          <m:t>Y</m:t>
+                        </m:r>
+                      </m:e>
+                      <m:sub>
+                        <m:r>
+                          <w:rPr>
+                            <w:rFonts w:ascii="Cambria Math" w:hAnsi="Cambria Math"/>
+                            <w:lang w:val="en-GB"/>
+                          </w:rPr>
+                          <m:t>of</m:t>
+                        </m:r>
+                      </m:sub>
+                    </m:sSub>
+                  </m:e>
+                </m:d>
+              </m:e>
+              <m:sup>
+                <m:r>
+                  <w:rPr>
+                    <w:rFonts w:ascii="Cambria Math" w:hAnsi="Cambria Math"/>
+                    <w:lang w:val="en-GB"/>
+                  </w:rPr>
+                  <m:t>2</m:t>
+                </m:r>
+              </m:sup>
+            </m:sSup>
+            <m:r>
+              <w:rPr>
+                <w:rFonts w:ascii="Cambria Math" w:hAnsi="Cambria Math"/>
+                <w:lang w:val="en-GB"/>
+              </w:rPr>
+              <m:t>+</m:t>
+            </m:r>
+            <m:sSup>
+              <m:sSupPr>
+                <m:ctrlPr>
+                  <w:rPr>
+                    <w:rFonts w:ascii="Cambria Math" w:hAnsi="Cambria Math"/>
+                    <w:i/>
+                    <w:lang w:val="en-GB"/>
+                  </w:rPr>
+                </m:ctrlPr>
+              </m:sSupPr>
+              <m:e>
+                <m:r>
+                  <w:rPr>
+                    <w:rFonts w:ascii="Cambria Math" w:hAnsi="Cambria Math"/>
+                    <w:lang w:val="en-GB"/>
+                  </w:rPr>
+                  <m:t>M</m:t>
+                </m:r>
+              </m:e>
+              <m:sup>
+                <m:r>
+                  <w:rPr>
+                    <w:rFonts w:ascii="Cambria Math" w:hAnsi="Cambria Math"/>
+                    <w:lang w:val="en-GB"/>
+                  </w:rPr>
+                  <m:t>2</m:t>
+                </m:r>
+              </m:sup>
+            </m:sSup>
+            <m:sSubSup>
+              <m:sSubSupPr>
+                <m:ctrlPr>
+                  <w:rPr>
+                    <w:rFonts w:ascii="Cambria Math" w:hAnsi="Cambria Math"/>
+                    <w:i/>
+                    <w:lang w:val="en-GB"/>
+                  </w:rPr>
+                </m:ctrlPr>
+              </m:sSubSupPr>
+              <m:e>
+                <m:r>
+                  <w:rPr>
+                    <w:rFonts w:ascii="Cambria Math" w:hAnsi="Cambria Math"/>
+                    <w:lang w:val="en-GB"/>
+                  </w:rPr>
+                  <m:t>R</m:t>
+                </m:r>
+              </m:e>
+              <m:sub>
+                <m:r>
+                  <w:rPr>
+                    <w:rFonts w:ascii="Cambria Math" w:hAnsi="Cambria Math"/>
+                    <w:lang w:val="en-GB"/>
+                  </w:rPr>
+                  <m:t>eg</m:t>
+                </m:r>
+              </m:sub>
+              <m:sup>
+                <m:r>
+                  <w:rPr>
+                    <w:rFonts w:ascii="Cambria Math" w:hAnsi="Cambria Math"/>
+                    <w:lang w:val="en-GB"/>
+                  </w:rPr>
+                  <m:t>2</m:t>
+                </m:r>
+              </m:sup>
+            </m:sSubSup>
+            <m:sSup>
+              <m:sSupPr>
+                <m:ctrlPr>
+                  <w:rPr>
+                    <w:rFonts w:ascii="Cambria Math" w:hAnsi="Cambria Math"/>
+                    <w:i/>
+                    <w:lang w:val="en-GB"/>
+                  </w:rPr>
+                </m:ctrlPr>
+              </m:sSupPr>
+              <m:e>
+                <m:d>
+                  <m:dPr>
+                    <m:begChr m:val="|"/>
+                    <m:endChr m:val="|"/>
+                    <m:ctrlPr>
+                      <w:rPr>
+                        <w:rFonts w:ascii="Cambria Math" w:hAnsi="Cambria Math"/>
+                        <w:i/>
+                        <w:lang w:val="en-GB"/>
+                      </w:rPr>
+                    </m:ctrlPr>
+                  </m:dPr>
+                  <m:e>
+                    <m:sSub>
+                      <m:sSubPr>
+                        <m:ctrlPr>
+                          <w:rPr>
+                            <w:rFonts w:ascii="Cambria Math" w:hAnsi="Cambria Math"/>
+                            <w:i/>
+                            <w:lang w:val="en-GB"/>
+                          </w:rPr>
+                        </m:ctrlPr>
+                      </m:sSubPr>
+                      <m:e>
+                        <m:r>
+                          <w:rPr>
+                            <w:rFonts w:ascii="Cambria Math" w:hAnsi="Cambria Math"/>
+                            <w:lang w:val="en-GB"/>
+                          </w:rPr>
+                          <m:t>Y</m:t>
+                        </m:r>
+                      </m:e>
+                      <m:sub>
+                        <m:r>
+                          <w:rPr>
+                            <w:rFonts w:ascii="Cambria Math" w:hAnsi="Cambria Math"/>
+                            <w:lang w:val="en-GB"/>
+                          </w:rPr>
+                          <m:t>og</m:t>
+                        </m:r>
+                      </m:sub>
+                    </m:sSub>
+                  </m:e>
+                </m:d>
+              </m:e>
+              <m:sup>
+                <m:r>
+                  <w:rPr>
+                    <w:rFonts w:ascii="Cambria Math" w:hAnsi="Cambria Math"/>
+                    <w:lang w:val="en-GB"/>
+                  </w:rPr>
+                  <m:t>2</m:t>
+                </m:r>
+              </m:sup>
+            </m:sSup>
+            <m:r>
+              <w:rPr>
+                <w:rFonts w:ascii="Cambria Math" w:hAnsi="Cambria Math"/>
+                <w:lang w:val="en-GB"/>
+              </w:rPr>
+              <m:t>+M</m:t>
+            </m:r>
+            <m:sSub>
+              <m:sSubPr>
+                <m:ctrlPr>
+                  <w:rPr>
+                    <w:rFonts w:ascii="Cambria Math" w:hAnsi="Cambria Math"/>
+                    <w:i/>
+                    <w:lang w:val="en-GB"/>
+                  </w:rPr>
+                </m:ctrlPr>
+              </m:sSubPr>
+              <m:e>
+                <m:r>
+                  <w:rPr>
+                    <w:rFonts w:ascii="Cambria Math" w:hAnsi="Cambria Math"/>
+                    <w:lang w:val="en-GB"/>
+                  </w:rPr>
+                  <m:t>R</m:t>
+                </m:r>
+              </m:e>
+              <m:sub>
+                <m:r>
+                  <w:rPr>
+                    <w:rFonts w:ascii="Cambria Math" w:hAnsi="Cambria Math"/>
+                    <w:lang w:val="en-GB"/>
+                  </w:rPr>
+                  <m:t xml:space="preserve">eg </m:t>
+                </m:r>
+              </m:sub>
+            </m:sSub>
+            <m:sSub>
+              <m:sSubPr>
+                <m:ctrlPr>
+                  <w:rPr>
+                    <w:rFonts w:ascii="Cambria Math" w:hAnsi="Cambria Math"/>
+                    <w:i/>
+                    <w:lang w:val="en-GB"/>
+                  </w:rPr>
+                </m:ctrlPr>
+              </m:sSubPr>
+              <m:e>
+                <m:r>
+                  <w:rPr>
+                    <w:rFonts w:ascii="Cambria Math" w:hAnsi="Cambria Math"/>
+                    <w:lang w:val="en-GB"/>
+                  </w:rPr>
+                  <m:t>R</m:t>
+                </m:r>
+              </m:e>
+              <m:sub>
+                <m:r>
+                  <w:rPr>
+                    <w:rFonts w:ascii="Cambria Math" w:hAnsi="Cambria Math"/>
+                    <w:lang w:val="en-GB"/>
+                  </w:rPr>
+                  <m:t>ef</m:t>
+                </m:r>
+              </m:sub>
+            </m:sSub>
+            <m:r>
+              <w:rPr>
+                <w:rFonts w:ascii="Cambria Math" w:hAnsi="Cambria Math"/>
+                <w:lang w:val="en-GB"/>
+              </w:rPr>
+              <m:t>[</m:t>
+            </m:r>
+            <m:sSup>
+              <m:sSupPr>
+                <m:ctrlPr>
+                  <w:rPr>
+                    <w:rFonts w:ascii="Cambria Math" w:hAnsi="Cambria Math"/>
+                    <w:i/>
+                    <w:lang w:val="en-GB"/>
+                  </w:rPr>
+                </m:ctrlPr>
+              </m:sSupPr>
+              <m:e>
+                <m:d>
+                  <m:dPr>
+                    <m:begChr m:val="|"/>
+                    <m:endChr m:val="|"/>
+                    <m:ctrlPr>
+                      <w:rPr>
+                        <w:rFonts w:ascii="Cambria Math" w:hAnsi="Cambria Math"/>
+                        <w:i/>
+                        <w:lang w:val="en-GB"/>
+                      </w:rPr>
+                    </m:ctrlPr>
+                  </m:dPr>
+                  <m:e>
+                    <m:sSub>
+                      <m:sSubPr>
+                        <m:ctrlPr>
+                          <w:rPr>
+                            <w:rFonts w:ascii="Cambria Math" w:hAnsi="Cambria Math"/>
+                            <w:i/>
+                            <w:lang w:val="en-GB"/>
+                          </w:rPr>
+                        </m:ctrlPr>
+                      </m:sSubPr>
+                      <m:e>
+                        <m:r>
+                          <w:rPr>
+                            <w:rFonts w:ascii="Cambria Math" w:hAnsi="Cambria Math"/>
+                            <w:lang w:val="en-GB"/>
+                          </w:rPr>
+                          <m:t>Y</m:t>
+                        </m:r>
+                      </m:e>
+                      <m:sub>
+                        <m:r>
+                          <w:rPr>
+                            <w:rFonts w:ascii="Cambria Math" w:hAnsi="Cambria Math"/>
+                            <w:lang w:val="en-GB"/>
+                          </w:rPr>
+                          <m:t>of</m:t>
+                        </m:r>
+                      </m:sub>
+                    </m:sSub>
+                  </m:e>
+                </m:d>
+              </m:e>
+              <m:sup>
+                <m:r>
+                  <w:rPr>
+                    <w:rFonts w:ascii="Cambria Math" w:hAnsi="Cambria Math"/>
+                    <w:lang w:val="en-GB"/>
+                  </w:rPr>
+                  <m:t>2</m:t>
+                </m:r>
+              </m:sup>
+            </m:sSup>
+            <m:r>
+              <w:rPr>
+                <w:rFonts w:ascii="Cambria Math" w:hAnsi="Cambria Math"/>
+                <w:lang w:val="en-GB"/>
+              </w:rPr>
+              <m:t>+</m:t>
+            </m:r>
+            <m:sSup>
+              <m:sSupPr>
+                <m:ctrlPr>
+                  <w:rPr>
+                    <w:rFonts w:ascii="Cambria Math" w:hAnsi="Cambria Math"/>
+                    <w:i/>
+                    <w:lang w:val="en-GB"/>
+                  </w:rPr>
+                </m:ctrlPr>
+              </m:sSupPr>
+              <m:e>
+                <m:d>
+                  <m:dPr>
+                    <m:begChr m:val="|"/>
+                    <m:endChr m:val="|"/>
+                    <m:ctrlPr>
+                      <w:rPr>
+                        <w:rFonts w:ascii="Cambria Math" w:hAnsi="Cambria Math"/>
+                        <w:i/>
+                        <w:lang w:val="en-GB"/>
+                      </w:rPr>
+                    </m:ctrlPr>
+                  </m:dPr>
+                  <m:e>
+                    <m:sSub>
+                      <m:sSubPr>
+                        <m:ctrlPr>
+                          <w:rPr>
+                            <w:rFonts w:ascii="Cambria Math" w:hAnsi="Cambria Math"/>
+                            <w:i/>
+                            <w:lang w:val="en-GB"/>
+                          </w:rPr>
+                        </m:ctrlPr>
+                      </m:sSubPr>
+                      <m:e>
+                        <m:r>
+                          <w:rPr>
+                            <w:rFonts w:ascii="Cambria Math" w:hAnsi="Cambria Math"/>
+                            <w:lang w:val="en-GB"/>
+                          </w:rPr>
+                          <m:t>Y</m:t>
+                        </m:r>
+                      </m:e>
+                      <m:sub>
+                        <m:r>
+                          <w:rPr>
+                            <w:rFonts w:ascii="Cambria Math" w:hAnsi="Cambria Math"/>
+                            <w:lang w:val="en-GB"/>
+                          </w:rPr>
+                          <m:t>og</m:t>
+                        </m:r>
+                      </m:sub>
+                    </m:sSub>
+                  </m:e>
+                </m:d>
+              </m:e>
+              <m:sup>
+                <m:r>
+                  <w:rPr>
+                    <w:rFonts w:ascii="Cambria Math" w:hAnsi="Cambria Math"/>
+                    <w:lang w:val="en-GB"/>
+                  </w:rPr>
+                  <m:t>2</m:t>
+                </m:r>
+              </m:sup>
+            </m:sSup>
+            <m:r>
+              <w:rPr>
+                <w:rFonts w:ascii="Cambria Math" w:hAnsi="Cambria Math"/>
+                <w:lang w:val="en-GB"/>
+              </w:rPr>
+              <m:t>])</m:t>
+            </m:r>
+          </m:num>
+          <m:den>
+            <m:sSup>
+              <m:sSupPr>
+                <m:ctrlPr>
+                  <w:rPr>
+                    <w:rFonts w:ascii="Cambria Math" w:hAnsi="Cambria Math"/>
+                    <w:i/>
+                    <w:lang w:val="en-GB"/>
+                  </w:rPr>
+                </m:ctrlPr>
+              </m:sSupPr>
+              <m:e>
+                <m:d>
+                  <m:dPr>
+                    <m:ctrlPr>
+                      <w:rPr>
+                        <w:rFonts w:ascii="Cambria Math" w:hAnsi="Cambria Math"/>
+                        <w:i/>
+                        <w:lang w:val="en-GB"/>
+                      </w:rPr>
+                    </m:ctrlPr>
+                  </m:dPr>
+                  <m:e>
+                    <m:sSub>
+                      <m:sSubPr>
+                        <m:ctrlPr>
+                          <w:rPr>
+                            <w:rFonts w:ascii="Cambria Math" w:hAnsi="Cambria Math"/>
+                            <w:i/>
+                            <w:lang w:val="en-GB"/>
+                          </w:rPr>
+                        </m:ctrlPr>
+                      </m:sSubPr>
+                      <m:e>
+                        <m:r>
+                          <w:rPr>
+                            <w:rFonts w:ascii="Cambria Math" w:hAnsi="Cambria Math"/>
+                            <w:lang w:val="en-GB"/>
+                          </w:rPr>
+                          <m:t>R</m:t>
+                        </m:r>
+                      </m:e>
+                      <m:sub>
+                        <m:r>
+                          <w:rPr>
+                            <w:rFonts w:ascii="Cambria Math" w:hAnsi="Cambria Math"/>
+                            <w:lang w:val="en-GB"/>
+                          </w:rPr>
+                          <m:t>ef</m:t>
+                        </m:r>
+                      </m:sub>
+                    </m:sSub>
+                    <m:r>
+                      <w:rPr>
+                        <w:rFonts w:ascii="Cambria Math" w:hAnsi="Cambria Math"/>
+                        <w:lang w:val="en-GB"/>
+                      </w:rPr>
+                      <m:t>+M</m:t>
+                    </m:r>
+                    <m:sSub>
+                      <m:sSubPr>
+                        <m:ctrlPr>
+                          <w:rPr>
+                            <w:rFonts w:ascii="Cambria Math" w:hAnsi="Cambria Math"/>
+                            <w:i/>
+                            <w:lang w:val="en-GB"/>
+                          </w:rPr>
+                        </m:ctrlPr>
+                      </m:sSubPr>
+                      <m:e>
+                        <m:r>
+                          <w:rPr>
+                            <w:rFonts w:ascii="Cambria Math" w:hAnsi="Cambria Math"/>
+                            <w:lang w:val="en-GB"/>
+                          </w:rPr>
+                          <m:t>R</m:t>
+                        </m:r>
+                      </m:e>
+                      <m:sub>
+                        <m:r>
+                          <w:rPr>
+                            <w:rFonts w:ascii="Cambria Math" w:hAnsi="Cambria Math"/>
+                            <w:lang w:val="en-GB"/>
+                          </w:rPr>
+                          <m:t xml:space="preserve">eg </m:t>
+                        </m:r>
+                      </m:sub>
+                    </m:sSub>
+                  </m:e>
+                </m:d>
+              </m:e>
+              <m:sup>
+                <m:r>
+                  <w:rPr>
+                    <w:rFonts w:ascii="Cambria Math" w:hAnsi="Cambria Math"/>
+                    <w:lang w:val="en-GB"/>
+                  </w:rPr>
+                  <m:t>2</m:t>
+                </m:r>
+              </m:sup>
+            </m:sSup>
+          </m:den>
+        </m:f>
         <m:r>
           <w:rPr>
             <w:rFonts w:ascii="Cambria Math" w:hAnsi="Cambria Math"/>
@@ -29230,14 +29309,7 @@
             <w:rFonts w:ascii="Cambria Math" w:hAnsi="Cambria Math"/>
             <w:lang w:val="en-GB"/>
           </w:rPr>
-          <m:t>-4(</m:t>
-        </m:r>
-        <m:r>
-          <w:rPr>
-            <w:rFonts w:ascii="Cambria Math" w:hAnsi="Cambria Math"/>
-            <w:lang w:val="en-GB"/>
-          </w:rPr>
-          <m:t>M</m:t>
+          <m:t>-4(M</m:t>
         </m:r>
         <m:sSub>
           <m:sSubPr>
@@ -29448,14 +29520,7 @@
             <w:rFonts w:ascii="Cambria Math" w:hAnsi="Cambria Math"/>
             <w:lang w:val="en-GB"/>
           </w:rPr>
-          <m:t>-2</m:t>
-        </m:r>
-        <m:r>
-          <w:rPr>
-            <w:rFonts w:ascii="Cambria Math" w:hAnsi="Cambria Math"/>
-            <w:lang w:val="en-GB"/>
-          </w:rPr>
-          <m:t>(</m:t>
+          <m:t>-2(</m:t>
         </m:r>
         <m:sSub>
           <m:sSubPr>
@@ -29695,7 +29760,7 @@
     <w:p>
       <w:pPr>
         <w:rPr>
-          <w:lang w:val="nl-BE"/>
+          <w:lang w:val="en-GB"/>
         </w:rPr>
       </w:pPr>
       <w:r>
@@ -29719,7 +29784,329 @@
     </w:p>
     <w:p>
       <w:pPr>
-        <w:pStyle w:val="Kop3"/>
+        <w:rPr>
+          <w:lang w:val="en-GB"/>
+        </w:rPr>
+      </w:pPr>
+    </w:p>
+    <w:p>
+      <w:pPr>
+        <w:rPr>
+          <w:lang w:val="en-GB"/>
+        </w:rPr>
+      </w:pPr>
+      <w:r>
+        <w:rPr>
+          <w:lang w:val="en-GB"/>
+        </w:rPr>
+        <w:t>We decided to plot the absolute difference of (G</w:t>
+      </w:r>
+      <w:r>
+        <w:rPr>
+          <w:vertAlign w:val="subscript"/>
+          <w:lang w:val="en-GB"/>
+        </w:rPr>
+        <w:t>S</w:t>
+      </w:r>
+      <w:r>
+        <w:rPr>
+          <w:lang w:val="en-GB"/>
+        </w:rPr>
+        <w:t xml:space="preserve"> - G</w:t>
+      </w:r>
+      <w:r>
+        <w:rPr>
+          <w:vertAlign w:val="subscript"/>
+          <w:lang w:val="en-GB"/>
+        </w:rPr>
+        <w:t>M</w:t>
+      </w:r>
+      <w:r>
+        <w:rPr>
+          <w:lang w:val="en-GB"/>
+        </w:rPr>
+        <w:t>)² + (B</w:t>
+      </w:r>
+      <w:r>
+        <w:rPr>
+          <w:vertAlign w:val="subscript"/>
+          <w:lang w:val="en-GB"/>
+        </w:rPr>
+        <w:t>S</w:t>
+      </w:r>
+      <w:r>
+        <w:rPr>
+          <w:lang w:val="en-GB"/>
+        </w:rPr>
+        <w:t xml:space="preserve"> - B</w:t>
+      </w:r>
+      <w:r>
+        <w:rPr>
+          <w:vertAlign w:val="subscript"/>
+          <w:lang w:val="en-GB"/>
+        </w:rPr>
+        <w:t>M</w:t>
+      </w:r>
+      <w:r>
+        <w:rPr>
+          <w:lang w:val="en-GB"/>
+        </w:rPr>
+        <w:t>)² our formula and Fukui’s formula (assuming Fukui meant to write G</w:t>
+      </w:r>
+      <w:r>
+        <w:rPr>
+          <w:vertAlign w:val="subscript"/>
+          <w:lang w:val="en-GB"/>
+        </w:rPr>
+        <w:t>RM</w:t>
+      </w:r>
+      <w:r>
+        <w:rPr>
+          <w:lang w:val="en-GB"/>
+        </w:rPr>
+        <w:t>² when he wrote (19) (this gives a result which aligns much more closely, but not perfectly).</w:t>
+      </w:r>
+    </w:p>
+    <w:p>
+      <w:pPr>
+        <w:rPr>
+          <w:lang w:val="en-GB"/>
+        </w:rPr>
+      </w:pPr>
+    </w:p>
+    <w:p>
+      <w:pPr>
+        <w:rPr>
+          <w:lang w:val="en-GB"/>
+        </w:rPr>
+      </w:pPr>
+      <w:r>
+        <w:rPr>
+          <w:lang w:val="en-GB"/>
+        </w:rPr>
+        <w:t xml:space="preserve">We used </w:t>
+      </w:r>
+      <w:proofErr w:type="gramStart"/>
+      <w:r>
+        <w:rPr>
+          <w:lang w:val="en-GB"/>
+        </w:rPr>
+        <w:t>seeded</w:t>
+      </w:r>
+      <w:proofErr w:type="gramEnd"/>
+      <w:r>
+        <w:rPr>
+          <w:lang w:val="en-GB"/>
+        </w:rPr>
+        <w:t xml:space="preserve"> the MATLAB random number generator 10 times to generate the necessary parameters and got the following result:</w:t>
+      </w:r>
+    </w:p>
+    <w:p>
+      <w:pPr>
+        <w:rPr>
+          <w:lang w:val="en-GB"/>
+        </w:rPr>
+      </w:pPr>
+      <w:r>
+        <w:rPr>
+          <w:noProof/>
+          <w:lang w:val="en-GB"/>
+        </w:rPr>
+        <w:lastRenderedPageBreak/>
+        <w:drawing>
+          <wp:inline distT="0" distB="0" distL="0" distR="0" wp14:anchorId="2FB9D02C" wp14:editId="35094649">
+            <wp:extent cx="5486400" cy="4114800"/>
+            <wp:effectExtent l="0" t="0" r="0" b="0"/>
+            <wp:docPr id="14" name="Picture 14" descr="A close up of a map&#10;&#10;Description automatically generated"/>
+            <wp:cNvGraphicFramePr>
+              <a:graphicFrameLocks xmlns:a="http://schemas.openxmlformats.org/drawingml/2006/main" noChangeAspect="1"/>
+            </wp:cNvGraphicFramePr>
+            <a:graphic xmlns:a="http://schemas.openxmlformats.org/drawingml/2006/main">
+              <a:graphicData uri="http://schemas.openxmlformats.org/drawingml/2006/picture">
+                <pic:pic xmlns:pic="http://schemas.openxmlformats.org/drawingml/2006/picture">
+                  <pic:nvPicPr>
+                    <pic:cNvPr id="14" name="ErrorBetweenFukuiandUs.jpg"/>
+                    <pic:cNvPicPr/>
+                  </pic:nvPicPr>
+                  <pic:blipFill>
+                    <a:blip r:embed="rId19">
+                      <a:extLst>
+                        <a:ext uri="{28A0092B-C50C-407E-A947-70E740481C1C}">
+                          <a14:useLocalDpi xmlns:a14="http://schemas.microsoft.com/office/drawing/2010/main" val="0"/>
+                        </a:ext>
+                      </a:extLst>
+                    </a:blip>
+                    <a:stretch>
+                      <a:fillRect/>
+                    </a:stretch>
+                  </pic:blipFill>
+                  <pic:spPr>
+                    <a:xfrm>
+                      <a:off x="0" y="0"/>
+                      <a:ext cx="5486400" cy="4114800"/>
+                    </a:xfrm>
+                    <a:prstGeom prst="rect">
+                      <a:avLst/>
+                    </a:prstGeom>
+                  </pic:spPr>
+                </pic:pic>
+              </a:graphicData>
+            </a:graphic>
+          </wp:inline>
+        </w:drawing>
+      </w:r>
+    </w:p>
+    <w:p>
+      <w:pPr>
+        <w:rPr>
+          <w:lang w:val="en-GB"/>
+        </w:rPr>
+      </w:pPr>
+      <w:r>
+        <w:rPr>
+          <w:lang w:val="en-GB"/>
+        </w:rPr>
+        <w:t xml:space="preserve">We can clearly see that </w:t>
+      </w:r>
+      <w:r>
+        <w:rPr>
+          <w:lang w:val="en-GB"/>
+        </w:rPr>
+        <w:t xml:space="preserve"> the difference between our estimate of (G</w:t>
+      </w:r>
+      <w:r>
+        <w:rPr>
+          <w:vertAlign w:val="subscript"/>
+          <w:lang w:val="en-GB"/>
+        </w:rPr>
+        <w:t>RM</w:t>
+      </w:r>
+      <w:r>
+        <w:rPr>
+          <w:lang w:val="en-GB"/>
+        </w:rPr>
+        <w:t xml:space="preserve">)² and the value given by </w:t>
+      </w:r>
+      <w:r>
+        <w:rPr>
+          <w:lang w:val="en-GB"/>
+        </w:rPr>
+        <w:t>(G</w:t>
+      </w:r>
+      <w:r>
+        <w:rPr>
+          <w:vertAlign w:val="subscript"/>
+          <w:lang w:val="en-GB"/>
+        </w:rPr>
+        <w:t>S</w:t>
+      </w:r>
+      <w:r>
+        <w:rPr>
+          <w:lang w:val="en-GB"/>
+        </w:rPr>
+        <w:t xml:space="preserve"> - G</w:t>
+      </w:r>
+      <w:r>
+        <w:rPr>
+          <w:vertAlign w:val="subscript"/>
+          <w:lang w:val="en-GB"/>
+        </w:rPr>
+        <w:t>M</w:t>
+      </w:r>
+      <w:r>
+        <w:rPr>
+          <w:lang w:val="en-GB"/>
+        </w:rPr>
+        <w:t>)² + (B</w:t>
+      </w:r>
+      <w:r>
+        <w:rPr>
+          <w:vertAlign w:val="subscript"/>
+          <w:lang w:val="en-GB"/>
+        </w:rPr>
+        <w:t>S</w:t>
+      </w:r>
+      <w:r>
+        <w:rPr>
+          <w:lang w:val="en-GB"/>
+        </w:rPr>
+        <w:t xml:space="preserve"> - B</w:t>
+      </w:r>
+      <w:r>
+        <w:rPr>
+          <w:vertAlign w:val="subscript"/>
+          <w:lang w:val="en-GB"/>
+        </w:rPr>
+        <w:t>M</w:t>
+      </w:r>
+      <w:r>
+        <w:rPr>
+          <w:lang w:val="en-GB"/>
+        </w:rPr>
+        <w:t>)²</w:t>
+      </w:r>
+      <w:r>
+        <w:rPr>
+          <w:lang w:val="en-GB"/>
+        </w:rPr>
+        <w:t xml:space="preserve"> is close to machine precision, or even 0, while the value of Fukui’s G</w:t>
+      </w:r>
+      <w:r>
+        <w:rPr>
+          <w:vertAlign w:val="subscript"/>
+          <w:lang w:val="en-GB"/>
+        </w:rPr>
+        <w:t>RM</w:t>
+      </w:r>
+      <w:r>
+        <w:rPr>
+          <w:lang w:val="en-GB"/>
+        </w:rPr>
+        <w:t>² is, while fairly low, not quite  the same.</w:t>
+      </w:r>
+    </w:p>
+    <w:p>
+      <w:pPr>
+        <w:rPr>
+          <w:lang w:val="en-GB"/>
+        </w:rPr>
+      </w:pPr>
+    </w:p>
+    <w:p>
+      <w:pPr>
+        <w:rPr>
+          <w:lang w:val="en-GB"/>
+        </w:rPr>
+      </w:pPr>
+      <w:r>
+        <w:rPr>
+          <w:lang w:val="en-GB"/>
+        </w:rPr>
+        <w:t>Since Fukui then sets G</w:t>
+      </w:r>
+      <w:r>
+        <w:rPr>
+          <w:vertAlign w:val="subscript"/>
+          <w:lang w:val="en-GB"/>
+        </w:rPr>
+        <w:t>RM</w:t>
+      </w:r>
+      <w:r>
+        <w:rPr>
+          <w:lang w:val="en-GB"/>
+        </w:rPr>
+        <w:t xml:space="preserve"> to zero, there</w:t>
+      </w:r>
+      <w:r>
+        <w:rPr>
+          <w:lang w:val="en-GB"/>
+        </w:rPr>
+        <w:t xml:space="preserve"> is no further impact on the article.</w:t>
+      </w:r>
+    </w:p>
+    <w:p>
+      <w:pPr>
+        <w:pStyle w:val="Heading3"/>
         <w:rPr>
           <w:lang w:val="en-GB"/>
         </w:rPr>
@@ -29885,7 +30272,6 @@
         <w:rPr>
           <w:lang w:val="en-GB"/>
         </w:rPr>
-        <w:lastRenderedPageBreak/>
         <w:t xml:space="preserve"> and </w:t>
       </w:r>
       <m:oMath>
@@ -29934,7 +30320,7 @@
     </w:p>
     <w:p>
       <w:pPr>
-        <w:pStyle w:val="Kop3"/>
+        <w:pStyle w:val="Heading3"/>
       </w:pPr>
       <w:r>
         <w:rPr>
@@ -29961,7 +30347,7 @@
     <w:p/>
     <w:p>
       <w:pPr>
-        <w:pStyle w:val="Kop3"/>
+        <w:pStyle w:val="Heading3"/>
         <w:rPr>
           <w:lang w:val="en-GB"/>
         </w:rPr>
@@ -29970,6 +30356,7 @@
         <w:rPr>
           <w:lang w:val="en-GB"/>
         </w:rPr>
+        <w:lastRenderedPageBreak/>
         <w:t xml:space="preserve">6. </w:t>
       </w:r>
       <w:r>
@@ -29999,7 +30386,49 @@
         <w:rPr>
           <w:lang w:val="en-GB"/>
         </w:rPr>
-        <w:t>Paper refers to original paper of Rothe and Dalke “Theory of Noisy fourpoles”, which was found and from which we got the following figure describing the noise figure on a rectangular coordinate system.</w:t>
+        <w:t xml:space="preserve">Paper refers to original paper of </w:t>
+      </w:r>
+      <w:proofErr w:type="spellStart"/>
+      <w:r>
+        <w:rPr>
+          <w:lang w:val="en-GB"/>
+        </w:rPr>
+        <w:t>Rothe</w:t>
+      </w:r>
+      <w:proofErr w:type="spellEnd"/>
+      <w:r>
+        <w:rPr>
+          <w:lang w:val="en-GB"/>
+        </w:rPr>
+        <w:t xml:space="preserve"> and </w:t>
+      </w:r>
+      <w:proofErr w:type="spellStart"/>
+      <w:r>
+        <w:rPr>
+          <w:lang w:val="en-GB"/>
+        </w:rPr>
+        <w:t>Dalke</w:t>
+      </w:r>
+      <w:proofErr w:type="spellEnd"/>
+      <w:r>
+        <w:rPr>
+          <w:lang w:val="en-GB"/>
+        </w:rPr>
+        <w:t xml:space="preserve"> “Theory of Noisy </w:t>
+      </w:r>
+      <w:proofErr w:type="spellStart"/>
+      <w:r>
+        <w:rPr>
+          <w:lang w:val="en-GB"/>
+        </w:rPr>
+        <w:t>fourpoles</w:t>
+      </w:r>
+      <w:proofErr w:type="spellEnd"/>
+      <w:r>
+        <w:rPr>
+          <w:lang w:val="en-GB"/>
+        </w:rPr>
+        <w:t>”, which was found and from which we got the following figure describing the noise figure on a rectangular coordinate system.</w:t>
       </w:r>
     </w:p>
     <w:p>
@@ -30031,7 +30460,7 @@
                     </pic:cNvPicPr>
                   </pic:nvPicPr>
                   <pic:blipFill>
-                    <a:blip r:embed="rId19">
+                    <a:blip r:embed="rId20">
                       <a:extLst>
                         <a:ext uri="{28A0092B-C50C-407E-A947-70E740481C1C}">
                           <a14:useLocalDpi xmlns:a14="http://schemas.microsoft.com/office/drawing/2010/main" val="0"/>
@@ -30077,8 +30506,21 @@
         <w:rPr>
           <w:lang w:val="en-GB"/>
         </w:rPr>
-        <w:lastRenderedPageBreak/>
-        <w:t xml:space="preserve"> The Berkeley Lecture slides to understand how we could express the amplifier gain as used in the article (the original paper by Linvill and Gibbons could not be found)</w:t>
+        <w:t xml:space="preserve"> The Berkeley Lecture slides to understand how we could express the amplifier gain as used in the article (the original paper by </w:t>
+      </w:r>
+      <w:proofErr w:type="spellStart"/>
+      <w:r>
+        <w:rPr>
+          <w:lang w:val="en-GB"/>
+        </w:rPr>
+        <w:t>Linvill</w:t>
+      </w:r>
+      <w:proofErr w:type="spellEnd"/>
+      <w:r>
+        <w:rPr>
+          <w:lang w:val="en-GB"/>
+        </w:rPr>
+        <w:t xml:space="preserve"> and Gibbons could not be found)</w:t>
       </w:r>
     </w:p>
     <w:p>
@@ -30103,7 +30545,25 @@
           <w:iCs/>
           <w:lang w:val="en-GB"/>
         </w:rPr>
-        <w:t>Standards On Electron Tubes Methods of Testing</w:t>
+        <w:t xml:space="preserve">Standards </w:t>
+      </w:r>
+      <w:proofErr w:type="gramStart"/>
+      <w:r>
+        <w:rPr>
+          <w:i/>
+          <w:iCs/>
+          <w:lang w:val="en-GB"/>
+        </w:rPr>
+        <w:t>On</w:t>
+      </w:r>
+      <w:proofErr w:type="gramEnd"/>
+      <w:r>
+        <w:rPr>
+          <w:i/>
+          <w:iCs/>
+          <w:lang w:val="en-GB"/>
+        </w:rPr>
+        <w:t xml:space="preserve"> Electron Tubes Methods of Testing</w:t>
       </w:r>
       <w:r>
         <w:rPr>
@@ -30128,11 +30588,21 @@
         </w:rPr>
         <w:t xml:space="preserve">Chapter 9 from </w:t>
       </w:r>
-      <w:r>
-        <w:t>Pulak Sahoo</w:t>
-      </w:r>
-      <w:r>
-        <w:t xml:space="preserve"> gave us the proof that bilinear transformation indeed transform circles into circles. </w:t>
+      <w:proofErr w:type="spellStart"/>
+      <w:r>
+        <w:t>Pulak</w:t>
+      </w:r>
+      <w:proofErr w:type="spellEnd"/>
+      <w:r>
+        <w:t xml:space="preserve"> Sahoo gave us the proof that bilinear transformation indeed </w:t>
+      </w:r>
+      <w:proofErr w:type="gramStart"/>
+      <w:r>
+        <w:t>transform</w:t>
+      </w:r>
+      <w:proofErr w:type="gramEnd"/>
+      <w:r>
+        <w:t xml:space="preserve"> circles into circles. </w:t>
       </w:r>
     </w:p>
     <w:p>
@@ -30149,7 +30619,29 @@
         <w:rPr>
           <w:lang w:val="en-GB"/>
         </w:rPr>
-        <w:t>We weren’t familiar with the unit millimhos. This unit is equivalent to millisiemens, and is used to express</w:t>
+        <w:t xml:space="preserve">We weren’t familiar with the unit millimhos. This unit is equivalent to </w:t>
+      </w:r>
+      <w:proofErr w:type="spellStart"/>
+      <w:proofErr w:type="gramStart"/>
+      <w:r>
+        <w:rPr>
+          <w:lang w:val="en-GB"/>
+        </w:rPr>
+        <w:t>millisiemens</w:t>
+      </w:r>
+      <w:proofErr w:type="spellEnd"/>
+      <w:r>
+        <w:rPr>
+          <w:lang w:val="en-GB"/>
+        </w:rPr>
+        <w:t>, and</w:t>
+      </w:r>
+      <w:proofErr w:type="gramEnd"/>
+      <w:r>
+        <w:rPr>
+          <w:lang w:val="en-GB"/>
+        </w:rPr>
+        <w:t xml:space="preserve"> is used to express</w:t>
       </w:r>
       <w:r>
         <w:rPr>
@@ -30157,8 +30649,6 @@
         </w:rPr>
         <w:t xml:space="preserve"> </w:t>
       </w:r>
-      <w:bookmarkStart w:id="1" w:name="_GoBack"/>
-      <w:bookmarkEnd w:id="1"/>
       <w:r>
         <w:rPr>
           <w:lang w:val="en-GB"/>
@@ -30187,7 +30677,7 @@
     </w:p>
     <w:p>
       <w:pPr>
-        <w:pStyle w:val="Kop2"/>
+        <w:pStyle w:val="Heading2"/>
         <w:rPr>
           <w:lang w:val="en-GB"/>
         </w:rPr>
@@ -30196,6 +30686,7 @@
         <w:rPr>
           <w:lang w:val="en-GB"/>
         </w:rPr>
+        <w:lastRenderedPageBreak/>
         <w:t>Analysis of the format of the article</w:t>
       </w:r>
       <w:r>
@@ -30207,7 +30698,7 @@
     </w:p>
     <w:p>
       <w:pPr>
-        <w:pStyle w:val="Kop3"/>
+        <w:pStyle w:val="Heading3"/>
         <w:rPr>
           <w:lang w:val="en-GB"/>
         </w:rPr>
@@ -30234,7 +30725,7 @@
     </w:p>
     <w:p>
       <w:pPr>
-        <w:pStyle w:val="Kop3"/>
+        <w:pStyle w:val="Heading3"/>
         <w:rPr>
           <w:lang w:val="en-GB"/>
         </w:rPr>
@@ -30261,7 +30752,7 @@
     </w:p>
     <w:p>
       <w:pPr>
-        <w:pStyle w:val="Kop3"/>
+        <w:pStyle w:val="Heading3"/>
         <w:rPr>
           <w:lang w:val="en-GB"/>
         </w:rPr>
@@ -30276,7 +30767,21 @@
         <w:rPr>
           <w:lang w:val="en-GB"/>
         </w:rPr>
-        <w:t>Do the captions to the figures and tables contain sufficient information in order to understand them (and possibly reconstruct them)?</w:t>
+        <w:t xml:space="preserve">Do the captions to the figures and tables contain </w:t>
+      </w:r>
+      <w:proofErr w:type="gramStart"/>
+      <w:r>
+        <w:rPr>
+          <w:lang w:val="en-GB"/>
+        </w:rPr>
+        <w:t>sufficient</w:t>
+      </w:r>
+      <w:proofErr w:type="gramEnd"/>
+      <w:r>
+        <w:rPr>
+          <w:lang w:val="en-GB"/>
+        </w:rPr>
+        <w:t xml:space="preserve"> information in order to understand them (and possibly reconstruct them)?</w:t>
       </w:r>
     </w:p>
     <w:p>
@@ -30288,7 +30793,7 @@
     </w:p>
     <w:p>
       <w:pPr>
-        <w:pStyle w:val="Kop3"/>
+        <w:pStyle w:val="Heading3"/>
         <w:rPr>
           <w:lang w:val="en-GB"/>
         </w:rPr>
@@ -30341,11 +30846,27 @@
           <w:lang w:val="en-GB"/>
         </w:rPr>
       </w:pPr>
-      <w:r>
-        <w:rPr>
-          <w:lang w:val="en-GB"/>
-        </w:rPr>
-        <w:t>The majority of the references introduces the basic concepts used to derive the results of this paper: the definitions of important concepts as noise measure and the coordinates of the Smith chart, fundamental assumptions like the dependence of the noise figure on the source impedance…</w:t>
+      <w:proofErr w:type="gramStart"/>
+      <w:r>
+        <w:rPr>
+          <w:lang w:val="en-GB"/>
+        </w:rPr>
+        <w:t>The majority of</w:t>
+      </w:r>
+      <w:proofErr w:type="gramEnd"/>
+      <w:r>
+        <w:rPr>
+          <w:lang w:val="en-GB"/>
+        </w:rPr>
+        <w:t xml:space="preserve"> the references introduces the basic concepts used to derive the results of this paper: the definitions of important concepts</w:t>
+      </w:r>
+      <w:bookmarkStart w:id="1" w:name="_GoBack"/>
+      <w:bookmarkEnd w:id="1"/>
+      <w:r>
+        <w:rPr>
+          <w:lang w:val="en-GB"/>
+        </w:rPr>
+        <w:t xml:space="preserve"> as noise measure and the coordinates of the Smith chart, fundamental assumptions like the dependence of the noise figure on the source impedance…</w:t>
       </w:r>
     </w:p>
     <w:p>
@@ -30420,11 +30941,10 @@
           <w:docPartUnique/>
         </w:docPartObj>
       </w:sdtPr>
-      <w:sdtEndPr/>
       <w:sdtContent>
         <w:p>
           <w:pPr>
-            <w:pStyle w:val="Kop1"/>
+            <w:pStyle w:val="Heading1"/>
           </w:pPr>
           <w:r>
             <w:t>Bibliography</w:t>
@@ -30435,11 +30955,10 @@
             <w:id w:val="111145805"/>
             <w:bibliography/>
           </w:sdtPr>
-          <w:sdtEndPr/>
           <w:sdtContent>
             <w:p>
               <w:pPr>
-                <w:pStyle w:val="Bibliografie"/>
+                <w:pStyle w:val="Bibliography"/>
                 <w:ind w:left="720" w:hanging="720"/>
                 <w:rPr>
                   <w:noProof/>
@@ -30480,7 +30999,7 @@
             </w:p>
             <w:p>
               <w:pPr>
-                <w:pStyle w:val="Bibliografie"/>
+                <w:pStyle w:val="Bibliography"/>
                 <w:ind w:left="720" w:hanging="720"/>
                 <w:rPr>
                   <w:noProof/>
@@ -30490,7 +31009,6 @@
                 <w:rPr>
                   <w:noProof/>
                 </w:rPr>
-                <w:lastRenderedPageBreak/>
                 <w:t xml:space="preserve">[2] </w:t>
               </w:r>
               <w:r>
@@ -30536,8 +31054,13 @@
                 </w:rPr>
                 <w:t xml:space="preserve">[3] </w:t>
               </w:r>
+              <w:proofErr w:type="spellStart"/>
               <w:r>
-                <w:t xml:space="preserve">Pulak Sahoo </w:t>
+                <w:t>Pulak</w:t>
+              </w:r>
+              <w:proofErr w:type="spellEnd"/>
+              <w:r>
+                <w:t xml:space="preserve"> Sahoo </w:t>
               </w:r>
               <w:r>
                 <w:rPr>
@@ -30590,7 +31113,7 @@
                 </w:rPr>
                 <w:t xml:space="preserve">: </w:t>
               </w:r>
-              <w:hyperlink r:id="rId20" w:history="1">
+              <w:hyperlink r:id="rId21" w:history="1">
                 <w:r>
                   <w:rPr>
                     <w:rStyle w:val="Hyperlink"/>
@@ -30619,7 +31142,7 @@
           <w:lang w:val="en-GB"/>
         </w:rPr>
       </w:pPr>
-      <w:hyperlink r:id="rId21" w:history="1">
+      <w:hyperlink r:id="rId22" w:history="1">
         <w:r>
           <w:rPr>
             <w:rStyle w:val="Hyperlink"/>
@@ -30642,7 +31165,7 @@
           <w:lang w:val="en-GB"/>
         </w:rPr>
       </w:pPr>
-      <w:hyperlink r:id="rId22" w:history="1">
+      <w:hyperlink r:id="rId23" w:history="1">
         <w:r>
           <w:rPr>
             <w:rStyle w:val="Hyperlink"/>
@@ -30651,15 +31174,6 @@
           <w:t>https://archive.org/details/IRE1962IREStandardsOnElectronTubesMethodsOfTesting62IRE7.SI/page/n145</w:t>
         </w:r>
       </w:hyperlink>
-    </w:p>
-    <w:p>
-      <w:pPr>
-        <w:rPr>
-          <w:b/>
-          <w:bCs/>
-          <w:lang w:val="en-GB"/>
-        </w:rPr>
-      </w:pPr>
     </w:p>
     <w:sectPr>
       <w:pgSz w:w="12240" w:h="15840"/>
@@ -31801,7 +32315,7 @@
     <w:lsdException w:name="Unresolved Mention" w:semiHidden="1" w:uiPriority="99" w:unhideWhenUsed="1"/>
     <w:lsdException w:name="Smart Link" w:semiHidden="1" w:uiPriority="99" w:unhideWhenUsed="1"/>
   </w:latentStyles>
-  <w:style w:type="paragraph" w:default="1" w:styleId="Standaard">
+  <w:style w:type="paragraph" w:default="1" w:styleId="Normal">
     <w:name w:val="Normal"/>
     <w:qFormat/>
     <w:rPr>
@@ -31810,11 +32324,11 @@
       <w:lang w:val="en-US" w:eastAsia="en-US"/>
     </w:rPr>
   </w:style>
-  <w:style w:type="paragraph" w:styleId="Kop1">
+  <w:style w:type="paragraph" w:styleId="Heading1">
     <w:name w:val="heading 1"/>
-    <w:basedOn w:val="Standaard"/>
-    <w:next w:val="Standaard"/>
-    <w:link w:val="Kop1Char"/>
+    <w:basedOn w:val="Normal"/>
+    <w:next w:val="Normal"/>
+    <w:link w:val="Heading1Char"/>
     <w:uiPriority w:val="9"/>
     <w:qFormat/>
     <w:pPr>
@@ -31828,10 +32342,10 @@
       <w:u w:val="single"/>
     </w:rPr>
   </w:style>
-  <w:style w:type="paragraph" w:styleId="Kop2">
+  <w:style w:type="paragraph" w:styleId="Heading2">
     <w:name w:val="heading 2"/>
-    <w:basedOn w:val="Standaard"/>
-    <w:next w:val="Standaard"/>
+    <w:basedOn w:val="Normal"/>
+    <w:next w:val="Normal"/>
     <w:qFormat/>
     <w:pPr>
       <w:keepNext/>
@@ -31848,10 +32362,10 @@
       <w:szCs w:val="28"/>
     </w:rPr>
   </w:style>
-  <w:style w:type="paragraph" w:styleId="Kop3">
+  <w:style w:type="paragraph" w:styleId="Heading3">
     <w:name w:val="heading 3"/>
-    <w:basedOn w:val="Standaard"/>
-    <w:next w:val="Standaard"/>
+    <w:basedOn w:val="Normal"/>
+    <w:next w:val="Normal"/>
     <w:qFormat/>
     <w:pPr>
       <w:keepNext/>
@@ -31866,13 +32380,13 @@
       <w:szCs w:val="26"/>
     </w:rPr>
   </w:style>
-  <w:style w:type="character" w:default="1" w:styleId="Standaardalinea-lettertype">
+  <w:style w:type="character" w:default="1" w:styleId="DefaultParagraphFont">
     <w:name w:val="Default Paragraph Font"/>
     <w:uiPriority w:val="1"/>
     <w:semiHidden/>
     <w:unhideWhenUsed/>
   </w:style>
-  <w:style w:type="table" w:default="1" w:styleId="Standaardtabel">
+  <w:style w:type="table" w:default="1" w:styleId="TableNormal">
     <w:name w:val="Normal Table"/>
     <w:uiPriority w:val="99"/>
     <w:semiHidden/>
@@ -31887,16 +32401,16 @@
       </w:tblCellMar>
     </w:tblPr>
   </w:style>
-  <w:style w:type="numbering" w:default="1" w:styleId="Geenlijst">
+  <w:style w:type="numbering" w:default="1" w:styleId="NoList">
     <w:name w:val="No List"/>
     <w:uiPriority w:val="99"/>
     <w:semiHidden/>
     <w:unhideWhenUsed/>
   </w:style>
-  <w:style w:type="character" w:customStyle="1" w:styleId="Kop1Char">
-    <w:name w:val="Kop 1 Char"/>
-    <w:basedOn w:val="Standaardalinea-lettertype"/>
-    <w:link w:val="Kop1"/>
+  <w:style w:type="character" w:customStyle="1" w:styleId="Heading1Char">
+    <w:name w:val="Heading 1 Char"/>
+    <w:basedOn w:val="DefaultParagraphFont"/>
+    <w:link w:val="Heading1"/>
     <w:uiPriority w:val="9"/>
     <w:rsid w:val="004F2500"/>
     <w:rPr>
@@ -31915,9 +32429,9 @@
       <w:u w:val="single"/>
     </w:rPr>
   </w:style>
-  <w:style w:type="character" w:styleId="Tekstvantijdelijkeaanduiding">
+  <w:style w:type="character" w:styleId="PlaceholderText">
     <w:name w:val="Placeholder Text"/>
-    <w:basedOn w:val="Standaardalinea-lettertype"/>
+    <w:basedOn w:val="DefaultParagraphFont"/>
     <w:uiPriority w:val="99"/>
     <w:semiHidden/>
     <w:rsid w:val="002D7465"/>
@@ -31925,26 +32439,26 @@
       <w:color w:val="808080"/>
     </w:rPr>
   </w:style>
-  <w:style w:type="paragraph" w:styleId="Bibliografie">
+  <w:style w:type="paragraph" w:styleId="Bibliography">
     <w:name w:val="Bibliography"/>
-    <w:basedOn w:val="Standaard"/>
-    <w:next w:val="Standaard"/>
+    <w:basedOn w:val="Normal"/>
+    <w:next w:val="Normal"/>
     <w:uiPriority w:val="37"/>
     <w:unhideWhenUsed/>
     <w:rsid w:val="004F2500"/>
   </w:style>
-  <w:style w:type="character" w:styleId="GevolgdeHyperlink">
+  <w:style w:type="character" w:styleId="FollowedHyperlink">
     <w:name w:val="FollowedHyperlink"/>
-    <w:basedOn w:val="Standaardalinea-lettertype"/>
+    <w:basedOn w:val="DefaultParagraphFont"/>
     <w:rsid w:val="004F2500"/>
     <w:rPr>
       <w:color w:val="954F72" w:themeColor="followedHyperlink"/>
       <w:u w:val="single"/>
     </w:rPr>
   </w:style>
-  <w:style w:type="paragraph" w:styleId="Lijstalinea">
+  <w:style w:type="paragraph" w:styleId="ListParagraph">
     <w:name w:val="List Paragraph"/>
-    <w:basedOn w:val="Standaard"/>
+    <w:basedOn w:val="Normal"/>
     <w:uiPriority w:val="34"/>
     <w:qFormat/>
     <w:rsid w:val="004F2500"/>
@@ -31953,10 +32467,10 @@
       <w:contextualSpacing/>
     </w:pPr>
   </w:style>
-  <w:style w:type="paragraph" w:styleId="Koptekst">
+  <w:style w:type="paragraph" w:styleId="Header">
     <w:name w:val="header"/>
-    <w:basedOn w:val="Standaard"/>
-    <w:link w:val="KoptekstChar"/>
+    <w:basedOn w:val="Normal"/>
+    <w:link w:val="HeaderChar"/>
     <w:rsid w:val="00017B1B"/>
     <w:pPr>
       <w:tabs>
@@ -31965,10 +32479,10 @@
       </w:tabs>
     </w:pPr>
   </w:style>
-  <w:style w:type="character" w:customStyle="1" w:styleId="KoptekstChar">
-    <w:name w:val="Koptekst Char"/>
-    <w:basedOn w:val="Standaardalinea-lettertype"/>
-    <w:link w:val="Koptekst"/>
+  <w:style w:type="character" w:customStyle="1" w:styleId="HeaderChar">
+    <w:name w:val="Header Char"/>
+    <w:basedOn w:val="DefaultParagraphFont"/>
+    <w:link w:val="Header"/>
     <w:rsid w:val="00017B1B"/>
     <w:rPr>
       <w:sz w:val="24"/>
@@ -31976,10 +32490,10 @@
       <w:lang w:val="en-US" w:eastAsia="en-US"/>
     </w:rPr>
   </w:style>
-  <w:style w:type="paragraph" w:styleId="Voettekst">
+  <w:style w:type="paragraph" w:styleId="Footer">
     <w:name w:val="footer"/>
-    <w:basedOn w:val="Standaard"/>
-    <w:link w:val="VoettekstChar"/>
+    <w:basedOn w:val="Normal"/>
+    <w:link w:val="FooterChar"/>
     <w:rsid w:val="00017B1B"/>
     <w:pPr>
       <w:tabs>
@@ -31988,10 +32502,10 @@
       </w:tabs>
     </w:pPr>
   </w:style>
-  <w:style w:type="character" w:customStyle="1" w:styleId="VoettekstChar">
-    <w:name w:val="Voettekst Char"/>
-    <w:basedOn w:val="Standaardalinea-lettertype"/>
-    <w:link w:val="Voettekst"/>
+  <w:style w:type="character" w:customStyle="1" w:styleId="FooterChar">
+    <w:name w:val="Footer Char"/>
+    <w:basedOn w:val="DefaultParagraphFont"/>
+    <w:link w:val="Footer"/>
     <w:rsid w:val="00017B1B"/>
     <w:rPr>
       <w:sz w:val="24"/>
@@ -31999,10 +32513,10 @@
       <w:lang w:val="en-US" w:eastAsia="en-US"/>
     </w:rPr>
   </w:style>
-  <w:style w:type="paragraph" w:styleId="Bijschrift">
+  <w:style w:type="paragraph" w:styleId="Caption">
     <w:name w:val="caption"/>
-    <w:basedOn w:val="Standaard"/>
-    <w:next w:val="Standaard"/>
+    <w:basedOn w:val="Normal"/>
+    <w:next w:val="Normal"/>
     <w:unhideWhenUsed/>
     <w:qFormat/>
     <w:rsid w:val="00D73B1B"/>
@@ -32017,9 +32531,9 @@
       <w:szCs w:val="18"/>
     </w:rPr>
   </w:style>
-  <w:style w:type="character" w:styleId="Onopgelostemelding">
+  <w:style w:type="character" w:styleId="UnresolvedMention">
     <w:name w:val="Unresolved Mention"/>
-    <w:basedOn w:val="Standaardalinea-lettertype"/>
+    <w:basedOn w:val="DefaultParagraphFont"/>
     <w:uiPriority w:val="99"/>
     <w:semiHidden/>
     <w:unhideWhenUsed/>
@@ -32374,7 +32888,7 @@
 </file>
 
 <file path=customXml/itemProps1.xml><?xml version="1.0" encoding="utf-8"?>
-<ds:datastoreItem xmlns:ds="http://schemas.openxmlformats.org/officeDocument/2006/customXml" ds:itemID="{02765782-15E6-4575-9DDD-8DEB0AFA6359}">
+<ds:datastoreItem xmlns:ds="http://schemas.openxmlformats.org/officeDocument/2006/customXml" ds:itemID="{61987C73-D347-483F-A2CC-87B9751241D7}">
   <ds:schemaRefs>
     <ds:schemaRef ds:uri="http://schemas.openxmlformats.org/officeDocument/2006/bibliography"/>
   </ds:schemaRefs>

</xml_diff>

<commit_message>
added rectangular plane plot
</commit_message>
<xml_diff>
--- a/! Analysis of an article JonasBertelsYoshiVermeire.docx
+++ b/! Analysis of an article JonasBertelsYoshiVermeire.docx
@@ -4,7 +4,7 @@
   <w:body>
     <w:p>
       <w:pPr>
-        <w:pStyle w:val="Heading1"/>
+        <w:pStyle w:val="Kop1"/>
         <w:rPr>
           <w:sz w:val="28"/>
           <w:lang w:val="en-GB"/>
@@ -20,7 +20,7 @@
     </w:p>
     <w:p>
       <w:pPr>
-        <w:pStyle w:val="Heading2"/>
+        <w:pStyle w:val="Kop2"/>
         <w:rPr>
           <w:lang w:val="en-GB"/>
         </w:rPr>
@@ -208,7 +208,7 @@
     </w:p>
     <w:p>
       <w:pPr>
-        <w:pStyle w:val="Heading2"/>
+        <w:pStyle w:val="Kop2"/>
         <w:rPr>
           <w:lang w:val="en-GB"/>
         </w:rPr>
@@ -414,21 +414,7 @@
               <w:rPr>
                 <w:lang w:val="en-GB"/>
               </w:rPr>
-              <w:t>IEEE Transactions On Circuit Theory, 1966, volume CT-</w:t>
-            </w:r>
-            <w:proofErr w:type="gramStart"/>
-            <w:r>
-              <w:rPr>
-                <w:lang w:val="en-GB"/>
-              </w:rPr>
-              <w:t>13,  No.</w:t>
-            </w:r>
-            <w:proofErr w:type="gramEnd"/>
-            <w:r>
-              <w:rPr>
-                <w:lang w:val="en-GB"/>
-              </w:rPr>
-              <w:t xml:space="preserve"> 2, page 137</w:t>
+              <w:t>IEEE Transactions On Circuit Theory, 1966, volume CT-13,  No. 2, page 137</w:t>
             </w:r>
           </w:p>
         </w:tc>
@@ -449,7 +435,7 @@
     </w:p>
     <w:p>
       <w:pPr>
-        <w:pStyle w:val="Heading2"/>
+        <w:pStyle w:val="Kop2"/>
         <w:rPr>
           <w:lang w:val="en-GB"/>
         </w:rPr>
@@ -579,7 +565,7 @@
     </w:p>
     <w:p>
       <w:pPr>
-        <w:pStyle w:val="Heading2"/>
+        <w:pStyle w:val="Kop2"/>
         <w:rPr>
           <w:lang w:val="en-GB"/>
         </w:rPr>
@@ -599,7 +585,7 @@
     </w:p>
     <w:p>
       <w:pPr>
-        <w:pStyle w:val="Heading3"/>
+        <w:pStyle w:val="Kop3"/>
         <w:rPr>
           <w:lang w:val="en-GB"/>
         </w:rPr>
@@ -719,7 +705,7 @@
     </w:p>
     <w:p>
       <w:pPr>
-        <w:pStyle w:val="Heading3"/>
+        <w:pStyle w:val="Kop3"/>
         <w:rPr>
           <w:b w:val="0"/>
           <w:bCs w:val="0"/>
@@ -794,7 +780,7 @@
     </w:p>
     <w:p>
       <w:pPr>
-        <w:pStyle w:val="Heading3"/>
+        <w:pStyle w:val="Kop3"/>
         <w:rPr>
           <w:lang w:val="en-GB"/>
         </w:rPr>
@@ -834,7 +820,7 @@
     </w:p>
     <w:p>
       <w:pPr>
-        <w:pStyle w:val="Heading3"/>
+        <w:pStyle w:val="Kop3"/>
         <w:rPr>
           <w:lang w:val="en-GB"/>
         </w:rPr>
@@ -1246,25 +1232,7 @@
           <w:iCs/>
           <w:lang w:val="en-GB"/>
         </w:rPr>
-        <w:t xml:space="preserve">IRE Standards </w:t>
-      </w:r>
-      <w:proofErr w:type="gramStart"/>
-      <w:r>
-        <w:rPr>
-          <w:i/>
-          <w:iCs/>
-          <w:lang w:val="en-GB"/>
-        </w:rPr>
-        <w:t>On</w:t>
-      </w:r>
-      <w:proofErr w:type="gramEnd"/>
-      <w:r>
-        <w:rPr>
-          <w:i/>
-          <w:iCs/>
-          <w:lang w:val="en-GB"/>
-        </w:rPr>
-        <w:t xml:space="preserve"> Electron Tubes Methods of Testing;</w:t>
+        <w:t>IRE Standards On Electron Tubes Methods of Testing;</w:t>
       </w:r>
       <w:r>
         <w:rPr>
@@ -1281,7 +1249,7 @@
     </w:p>
     <w:p>
       <w:pPr>
-        <w:pStyle w:val="Heading3"/>
+        <w:pStyle w:val="Kop3"/>
         <w:rPr>
           <w:lang w:val="en-GB"/>
         </w:rPr>
@@ -1390,7 +1358,7 @@
     </w:p>
     <w:p>
       <w:pPr>
-        <w:pStyle w:val="Heading3"/>
+        <w:pStyle w:val="Kop3"/>
         <w:rPr>
           <w:lang w:val="en-GB"/>
         </w:rPr>
@@ -1923,7 +1891,7 @@
     </w:p>
     <w:p>
       <w:pPr>
-        <w:pStyle w:val="Heading3"/>
+        <w:pStyle w:val="Kop3"/>
         <w:rPr>
           <w:b w:val="0"/>
           <w:bCs w:val="0"/>
@@ -1982,7 +1950,7 @@
     </w:p>
     <w:p>
       <w:pPr>
-        <w:pStyle w:val="Heading3"/>
+        <w:pStyle w:val="Kop3"/>
         <w:rPr>
           <w:lang w:val="en-GB"/>
         </w:rPr>
@@ -2111,7 +2079,7 @@
     </w:p>
     <w:p>
       <w:pPr>
-        <w:pStyle w:val="Caption"/>
+        <w:pStyle w:val="Bijschrift"/>
         <w:rPr>
           <w:lang w:val="en-GB"/>
         </w:rPr>
@@ -4225,7 +4193,7 @@
     </w:p>
     <w:p>
       <w:pPr>
-        <w:pStyle w:val="Heading3"/>
+        <w:pStyle w:val="Kop3"/>
         <w:rPr>
           <w:lang w:val="en-GB"/>
         </w:rPr>
@@ -13499,15 +13467,7 @@
     </w:p>
     <w:p>
       <w:r>
-        <w:t xml:space="preserve"> (And of course: Re{a+</w:t>
-      </w:r>
-      <w:proofErr w:type="gramStart"/>
-      <w:r>
-        <w:t>bj}+</w:t>
-      </w:r>
-      <w:proofErr w:type="gramEnd"/>
-      <w:r>
-        <w:t>Re{c+dj} = a + c = Re{a+bj+c+dj} so we can add the last 2 statements together to get the following:)</w:t>
+        <w:t xml:space="preserve"> (And of course: Re{a+bj}+Re{c+dj} = a + c = Re{a+bj+c+dj} so we can add the last 2 statements together to get the following:)</w:t>
       </w:r>
     </w:p>
     <w:p>
@@ -16496,12 +16456,162 @@
         <w:rPr>
           <w:lang w:val="en-GB"/>
         </w:rPr>
-        <w:t xml:space="preserve">is always positive; hence, the result is a real family of circles. </w:t>
+        <w:t xml:space="preserve">is always positive; hence, the result is a family of </w:t>
+      </w:r>
+      <w:r>
+        <w:rPr>
+          <w:lang w:val="en-GB"/>
+        </w:rPr>
+        <w:t xml:space="preserve">real </w:t>
+      </w:r>
+      <w:r>
+        <w:rPr>
+          <w:lang w:val="en-GB"/>
+        </w:rPr>
+        <w:t>circles.</w:t>
       </w:r>
     </w:p>
     <w:p>
       <w:pPr>
-        <w:pStyle w:val="Heading3"/>
+        <w:keepNext/>
+      </w:pPr>
+      <w:r>
+        <w:rPr>
+          <w:lang w:val="en-GB"/>
+        </w:rPr>
+        <w:t xml:space="preserve"> </w:t>
+      </w:r>
+      <w:r>
+        <w:rPr>
+          <w:lang w:val="en-GB"/>
+        </w:rPr>
+        <w:t xml:space="preserve">We can now plot  the circles belonging to this family of circles. </w:t>
+      </w:r>
+      <w:r>
+        <w:rPr>
+          <w:lang w:val="en-GB"/>
+        </w:rPr>
+        <w:t>We plotted three circles with a gain of three, two and one respectively</w:t>
+      </w:r>
+      <w:r>
+        <w:rPr>
+          <w:lang w:val="en-GB"/>
+        </w:rPr>
+        <w:t xml:space="preserve"> (figure 2). </w:t>
+      </w:r>
+      <w:r>
+        <w:rPr>
+          <w:lang w:val="en-GB"/>
+        </w:rPr>
+        <w:t xml:space="preserve">We used the </w:t>
+      </w:r>
+      <w:r>
+        <w:rPr>
+          <w:lang w:val="en-GB"/>
+        </w:rPr>
+        <w:t xml:space="preserve">linear two port </w:t>
+      </w:r>
+      <w:r>
+        <w:rPr>
+          <w:lang w:val="en-GB"/>
+        </w:rPr>
+        <w:lastRenderedPageBreak/>
+        <w:t xml:space="preserve">mentioned in section six: Examples of Graphical Representations of the paper. </w:t>
+      </w:r>
+      <w:r>
+        <w:rPr>
+          <w:noProof/>
+          <w:lang w:val="en-GB"/>
+        </w:rPr>
+        <w:drawing>
+          <wp:inline distT="0" distB="0" distL="0" distR="0" wp14:anchorId="5347A92D" wp14:editId="3EB614AC">
+            <wp:extent cx="5486400" cy="4114800"/>
+            <wp:effectExtent l="0" t="0" r="0" b="0"/>
+            <wp:docPr id="15" name="Afbeelding 15" descr="Afbeelding met tekst, kaart, schermafbeelding, document&#10;&#10;Beschrijving automatisch gegenereerd met gemiddelde betrouwbaarheid"/>
+            <wp:cNvGraphicFramePr>
+              <a:graphicFrameLocks xmlns:a="http://schemas.openxmlformats.org/drawingml/2006/main" noChangeAspect="1"/>
+            </wp:cNvGraphicFramePr>
+            <a:graphic xmlns:a="http://schemas.openxmlformats.org/drawingml/2006/main">
+              <a:graphicData uri="http://schemas.openxmlformats.org/drawingml/2006/picture">
+                <pic:pic xmlns:pic="http://schemas.openxmlformats.org/drawingml/2006/picture">
+                  <pic:nvPicPr>
+                    <pic:cNvPr id="15" name="gainMatlab.jpg"/>
+                    <pic:cNvPicPr/>
+                  </pic:nvPicPr>
+                  <pic:blipFill>
+                    <a:blip r:embed="rId17">
+                      <a:extLst>
+                        <a:ext uri="{28A0092B-C50C-407E-A947-70E740481C1C}">
+                          <a14:useLocalDpi xmlns:a14="http://schemas.microsoft.com/office/drawing/2010/main" val="0"/>
+                        </a:ext>
+                      </a:extLst>
+                    </a:blip>
+                    <a:stretch>
+                      <a:fillRect/>
+                    </a:stretch>
+                  </pic:blipFill>
+                  <pic:spPr>
+                    <a:xfrm>
+                      <a:off x="0" y="0"/>
+                      <a:ext cx="5486400" cy="4114800"/>
+                    </a:xfrm>
+                    <a:prstGeom prst="rect">
+                      <a:avLst/>
+                    </a:prstGeom>
+                  </pic:spPr>
+                </pic:pic>
+              </a:graphicData>
+            </a:graphic>
+          </wp:inline>
+        </w:drawing>
+      </w:r>
+    </w:p>
+    <w:p>
+      <w:pPr>
+        <w:pStyle w:val="Bijschrift"/>
+      </w:pPr>
+      <w:r>
+        <w:t xml:space="preserve">Figure </w:t>
+      </w:r>
+      <w:r>
+        <w:fldChar w:fldCharType="begin"/>
+      </w:r>
+      <w:r>
+        <w:instrText xml:space="preserve"> SEQ Figure \* ARABIC </w:instrText>
+      </w:r>
+      <w:r>
+        <w:fldChar w:fldCharType="separate"/>
+      </w:r>
+      <w:r>
+        <w:rPr>
+          <w:noProof/>
+        </w:rPr>
+        <w:t>2</w:t>
+      </w:r>
+      <w:r>
+        <w:fldChar w:fldCharType="end"/>
+      </w:r>
+      <w:r>
+        <w:t>: Constant available gain circles and the center points</w:t>
+      </w:r>
+    </w:p>
+    <w:p>
+      <w:r>
+        <w:t>As the paper mentions the centers of the circles lay on a line parallel to the G</w:t>
+      </w:r>
+      <w:r>
+        <w:rPr>
+          <w:vertAlign w:val="subscript"/>
+        </w:rPr>
+        <w:t xml:space="preserve">s </w:t>
+      </w:r>
+      <w:r>
+        <w:t xml:space="preserve">axis. </w:t>
+      </w:r>
+    </w:p>
+    <w:p>
+      <w:pPr>
+        <w:pStyle w:val="Kop3"/>
         <w:rPr>
           <w:lang w:val="en-GB"/>
         </w:rPr>
@@ -16546,7 +16656,7 @@
                     <pic:cNvPicPr/>
                   </pic:nvPicPr>
                   <pic:blipFill>
-                    <a:blip r:embed="rId17">
+                    <a:blip r:embed="rId18">
                       <a:extLst>
                         <a:ext uri="{28A0092B-C50C-407E-A947-70E740481C1C}">
                           <a14:useLocalDpi xmlns:a14="http://schemas.microsoft.com/office/drawing/2010/main" val="0"/>
@@ -16576,21 +16686,7 @@
         <w:rPr>
           <w:lang w:val="en-GB"/>
         </w:rPr>
-        <w:t xml:space="preserve">              </w:t>
-      </w:r>
-      <w:proofErr w:type="gramStart"/>
-      <w:r>
-        <w:rPr>
-          <w:lang w:val="en-GB"/>
-        </w:rPr>
-        <w:t xml:space="preserve">   (</w:t>
-      </w:r>
-      <w:proofErr w:type="gramEnd"/>
-      <w:r>
-        <w:rPr>
-          <w:lang w:val="en-GB"/>
-        </w:rPr>
-        <w:t>4)</w:t>
+        <w:t xml:space="preserve">                 (4)</w:t>
       </w:r>
     </w:p>
     <w:p>
@@ -16603,7 +16699,6 @@
         <w:rPr>
           <w:lang w:val="en-GB"/>
         </w:rPr>
-        <w:lastRenderedPageBreak/>
         <w:t xml:space="preserve">We define the variables </w:t>
       </w:r>
       <w:r>
@@ -18189,16 +18284,8 @@
         <w:rPr>
           <w:lang w:val="en-GB"/>
         </w:rPr>
-        <w:t xml:space="preserve">       </w:t>
-      </w:r>
-      <w:proofErr w:type="gramStart"/>
-      <w:r>
-        <w:rPr>
-          <w:lang w:val="en-GB"/>
-        </w:rPr>
-        <w:t xml:space="preserve">   (</w:t>
-      </w:r>
-      <w:proofErr w:type="gramEnd"/>
+        <w:t xml:space="preserve">          (</w:t>
+      </w:r>
       <w:r>
         <w:rPr>
           <w:lang w:val="en-GB"/>
@@ -23670,7 +23757,6 @@
         </w:rPr>
         <w:t xml:space="preserve">The previous equations result in the following expression for </w:t>
       </w:r>
-      <w:proofErr w:type="gramStart"/>
       <w:r>
         <w:rPr>
           <w:lang w:val="en-GB"/>
@@ -23697,7 +23783,6 @@
         </w:rPr>
         <w:t>:</w:t>
       </w:r>
-      <w:proofErr w:type="gramEnd"/>
     </w:p>
     <w:p>
       <w:pPr>
@@ -24095,7 +24180,6 @@
         <w:rPr>
           <w:lang w:val="en-GB"/>
         </w:rPr>
-        <w:lastRenderedPageBreak/>
         <w:t xml:space="preserve">                        </w:t>
       </w:r>
       <m:oMath>
@@ -26491,6 +26575,7 @@
               <w:rFonts w:ascii="Cambria Math" w:hAnsi="Cambria Math"/>
               <w:lang w:val="en-GB"/>
             </w:rPr>
+            <w:lastRenderedPageBreak/>
             <m:t xml:space="preserve">- </m:t>
           </m:r>
           <m:f>
@@ -29766,7 +29851,7 @@
                     <pic:cNvPicPr/>
                   </pic:nvPicPr>
                   <pic:blipFill>
-                    <a:blip r:embed="rId18" cstate="print">
+                    <a:blip r:embed="rId19" cstate="print">
                       <a:extLst>
                         <a:ext uri="{28A0092B-C50C-407E-A947-70E740481C1C}">
                           <a14:useLocalDpi xmlns:a14="http://schemas.microsoft.com/office/drawing/2010/main" val="0"/>
@@ -29932,15 +30017,7 @@
         <w:rPr>
           <w:lang w:val="en-GB"/>
         </w:rPr>
-        <w:t xml:space="preserve">We </w:t>
-      </w:r>
-      <w:bookmarkStart w:id="1" w:name="_GoBack"/>
-      <w:bookmarkEnd w:id="1"/>
-      <w:r>
-        <w:rPr>
-          <w:lang w:val="en-GB"/>
-        </w:rPr>
-        <w:t>seeded the MATLAB random number generator 10 times to generate the necessary parameters and got the following result:</w:t>
+        <w:t>We seeded the MATLAB random number generator 10 times to generate the necessary parameters and got the following result:</w:t>
       </w:r>
     </w:p>
     <w:p>
@@ -29971,7 +30048,7 @@
                     <pic:cNvPicPr/>
                   </pic:nvPicPr>
                   <pic:blipFill>
-                    <a:blip r:embed="rId19">
+                    <a:blip r:embed="rId20">
                       <a:extLst>
                         <a:ext uri="{28A0092B-C50C-407E-A947-70E740481C1C}">
                           <a14:useLocalDpi xmlns:a14="http://schemas.microsoft.com/office/drawing/2010/main" val="0"/>
@@ -30112,31 +30189,119 @@
         <w:rPr>
           <w:lang w:val="en-GB"/>
         </w:rPr>
-        <w:t>Since Fukui then sets G</w:t>
-      </w:r>
-      <w:r>
-        <w:rPr>
-          <w:vertAlign w:val="subscript"/>
-          <w:lang w:val="en-GB"/>
-        </w:rPr>
-        <w:t>RM</w:t>
-      </w:r>
-      <w:r>
-        <w:rPr>
-          <w:lang w:val="en-GB"/>
-        </w:rPr>
-        <w:t xml:space="preserve"> to zero, there</w:t>
-      </w:r>
-      <w:r>
-        <w:rPr>
-          <w:lang w:val="en-GB"/>
-        </w:rPr>
-        <w:t xml:space="preserve"> is no further impact on the article.</w:t>
+        <w:t xml:space="preserve">We can now plot different constant noise measure circles as well. </w:t>
+      </w:r>
+      <w:r>
+        <w:rPr>
+          <w:lang w:val="en-GB"/>
+        </w:rPr>
+        <w:t>We used the same linear two port as the example of section six of the paper</w:t>
+      </w:r>
+      <w:r>
+        <w:rPr>
+          <w:lang w:val="en-GB"/>
+        </w:rPr>
+        <w:t xml:space="preserve"> (figure 3). </w:t>
+      </w:r>
+      <w:r>
+        <w:rPr>
+          <w:lang w:val="en-GB"/>
+        </w:rPr>
+        <w:t xml:space="preserve"> </w:t>
       </w:r>
     </w:p>
     <w:p>
       <w:pPr>
-        <w:pStyle w:val="Heading3"/>
+        <w:keepNext/>
+      </w:pPr>
+      <w:r>
+        <w:rPr>
+          <w:noProof/>
+          <w:lang w:val="en-GB"/>
+        </w:rPr>
+        <w:lastRenderedPageBreak/>
+        <w:drawing>
+          <wp:inline distT="0" distB="0" distL="0" distR="0" wp14:anchorId="005AC9C3" wp14:editId="6A9F0A55">
+            <wp:extent cx="5486400" cy="4114800"/>
+            <wp:effectExtent l="0" t="0" r="0" b="0"/>
+            <wp:docPr id="16" name="Afbeelding 16" descr="Afbeelding met tekst, kaart&#10;&#10;Automatisch gegenereerde beschrijving"/>
+            <wp:cNvGraphicFramePr>
+              <a:graphicFrameLocks xmlns:a="http://schemas.openxmlformats.org/drawingml/2006/main" noChangeAspect="1"/>
+            </wp:cNvGraphicFramePr>
+            <a:graphic xmlns:a="http://schemas.openxmlformats.org/drawingml/2006/main">
+              <a:graphicData uri="http://schemas.openxmlformats.org/drawingml/2006/picture">
+                <pic:pic xmlns:pic="http://schemas.openxmlformats.org/drawingml/2006/picture">
+                  <pic:nvPicPr>
+                    <pic:cNvPr id="16" name="measureMatlab.jpg"/>
+                    <pic:cNvPicPr/>
+                  </pic:nvPicPr>
+                  <pic:blipFill>
+                    <a:blip r:embed="rId21">
+                      <a:extLst>
+                        <a:ext uri="{28A0092B-C50C-407E-A947-70E740481C1C}">
+                          <a14:useLocalDpi xmlns:a14="http://schemas.microsoft.com/office/drawing/2010/main" val="0"/>
+                        </a:ext>
+                      </a:extLst>
+                    </a:blip>
+                    <a:stretch>
+                      <a:fillRect/>
+                    </a:stretch>
+                  </pic:blipFill>
+                  <pic:spPr>
+                    <a:xfrm>
+                      <a:off x="0" y="0"/>
+                      <a:ext cx="5486400" cy="4114800"/>
+                    </a:xfrm>
+                    <a:prstGeom prst="rect">
+                      <a:avLst/>
+                    </a:prstGeom>
+                  </pic:spPr>
+                </pic:pic>
+              </a:graphicData>
+            </a:graphic>
+          </wp:inline>
+        </w:drawing>
+      </w:r>
+    </w:p>
+    <w:p>
+      <w:pPr>
+        <w:pStyle w:val="Bijschrift"/>
+      </w:pPr>
+      <w:r>
+        <w:t xml:space="preserve">Figure </w:t>
+      </w:r>
+      <w:r>
+        <w:fldChar w:fldCharType="begin"/>
+      </w:r>
+      <w:r>
+        <w:instrText xml:space="preserve"> SEQ Figure \* ARABIC </w:instrText>
+      </w:r>
+      <w:r>
+        <w:fldChar w:fldCharType="separate"/>
+      </w:r>
+      <w:r>
+        <w:rPr>
+          <w:noProof/>
+        </w:rPr>
+        <w:t>3</w:t>
+      </w:r>
+      <w:r>
+        <w:fldChar w:fldCharType="end"/>
+      </w:r>
+      <w:r>
+        <w:t xml:space="preserve"> Constant noise measure circles in rectangular plane and the center points</w:t>
+      </w:r>
+    </w:p>
+    <w:p>
+      <w:r>
+        <w:t>We observe that the radius increases with increasing noise measure and that although the center points still lay on a straight line, the line is no longer parallel to the axis.</w:t>
+      </w:r>
+      <w:bookmarkStart w:id="1" w:name="_GoBack"/>
+      <w:bookmarkEnd w:id="1"/>
+    </w:p>
+    <w:p>
+      <w:pPr>
+        <w:pStyle w:val="Kop3"/>
         <w:rPr>
           <w:lang w:val="en-GB"/>
         </w:rPr>
@@ -30350,7 +30515,7 @@
     </w:p>
     <w:p>
       <w:pPr>
-        <w:pStyle w:val="Heading3"/>
+        <w:pStyle w:val="Kop3"/>
       </w:pPr>
       <w:r>
         <w:rPr>
@@ -30377,7 +30542,7 @@
     <w:p/>
     <w:p>
       <w:pPr>
-        <w:pStyle w:val="Heading3"/>
+        <w:pStyle w:val="Kop3"/>
         <w:rPr>
           <w:lang w:val="en-GB"/>
         </w:rPr>
@@ -30448,7 +30613,7 @@
                     </pic:cNvPicPr>
                   </pic:nvPicPr>
                   <pic:blipFill>
-                    <a:blip r:embed="rId20">
+                    <a:blip r:embed="rId22">
                       <a:extLst>
                         <a:ext uri="{28A0092B-C50C-407E-A947-70E740481C1C}">
                           <a14:useLocalDpi xmlns:a14="http://schemas.microsoft.com/office/drawing/2010/main" val="0"/>
@@ -30519,25 +30684,7 @@
           <w:iCs/>
           <w:lang w:val="en-GB"/>
         </w:rPr>
-        <w:t xml:space="preserve">Standards </w:t>
-      </w:r>
-      <w:proofErr w:type="gramStart"/>
-      <w:r>
-        <w:rPr>
-          <w:i/>
-          <w:iCs/>
-          <w:lang w:val="en-GB"/>
-        </w:rPr>
-        <w:t>On</w:t>
-      </w:r>
-      <w:proofErr w:type="gramEnd"/>
-      <w:r>
-        <w:rPr>
-          <w:i/>
-          <w:iCs/>
-          <w:lang w:val="en-GB"/>
-        </w:rPr>
-        <w:t xml:space="preserve"> Electron Tubes Methods of Testing</w:t>
+        <w:t>Standards On Electron Tubes Methods of Testing</w:t>
       </w:r>
       <w:r>
         <w:rPr>
@@ -30563,15 +30710,7 @@
         <w:t xml:space="preserve">Chapter 9 from </w:t>
       </w:r>
       <w:r>
-        <w:t xml:space="preserve">Pulak Sahoo gave us the proof that bilinear transformation indeed </w:t>
-      </w:r>
-      <w:proofErr w:type="gramStart"/>
-      <w:r>
-        <w:t>transform</w:t>
-      </w:r>
-      <w:proofErr w:type="gramEnd"/>
-      <w:r>
-        <w:t xml:space="preserve"> circles into circles. </w:t>
+        <w:t xml:space="preserve">Pulak Sahoo gave us the proof that bilinear transformation indeed transform circles into circles. </w:t>
       </w:r>
     </w:p>
     <w:p>
@@ -30588,21 +30727,7 @@
         <w:rPr>
           <w:lang w:val="en-GB"/>
         </w:rPr>
-        <w:t xml:space="preserve">We weren’t familiar with the unit millimhos. This unit is equivalent to </w:t>
-      </w:r>
-      <w:proofErr w:type="gramStart"/>
-      <w:r>
-        <w:rPr>
-          <w:lang w:val="en-GB"/>
-        </w:rPr>
-        <w:t>millisiemens, and</w:t>
-      </w:r>
-      <w:proofErr w:type="gramEnd"/>
-      <w:r>
-        <w:rPr>
-          <w:lang w:val="en-GB"/>
-        </w:rPr>
-        <w:t xml:space="preserve"> is used to express</w:t>
+        <w:t>We weren’t familiar with the unit millimhos. This unit is equivalent to millisiemens, and is used to express</w:t>
       </w:r>
       <w:r>
         <w:rPr>
@@ -30638,7 +30763,7 @@
     </w:p>
     <w:p>
       <w:pPr>
-        <w:pStyle w:val="Heading2"/>
+        <w:pStyle w:val="Kop2"/>
         <w:rPr>
           <w:lang w:val="en-GB"/>
         </w:rPr>
@@ -30659,7 +30784,7 @@
     </w:p>
     <w:p>
       <w:pPr>
-        <w:pStyle w:val="Heading3"/>
+        <w:pStyle w:val="Kop3"/>
         <w:rPr>
           <w:lang w:val="en-GB"/>
         </w:rPr>
@@ -30686,7 +30811,7 @@
     </w:p>
     <w:p>
       <w:pPr>
-        <w:pStyle w:val="Heading3"/>
+        <w:pStyle w:val="Kop3"/>
         <w:rPr>
           <w:lang w:val="en-GB"/>
         </w:rPr>
@@ -30713,7 +30838,7 @@
     </w:p>
     <w:p>
       <w:pPr>
-        <w:pStyle w:val="Heading3"/>
+        <w:pStyle w:val="Kop3"/>
         <w:rPr>
           <w:lang w:val="en-GB"/>
         </w:rPr>
@@ -30728,21 +30853,7 @@
         <w:rPr>
           <w:lang w:val="en-GB"/>
         </w:rPr>
-        <w:t xml:space="preserve">Do the captions to the figures and tables contain </w:t>
-      </w:r>
-      <w:proofErr w:type="gramStart"/>
-      <w:r>
-        <w:rPr>
-          <w:lang w:val="en-GB"/>
-        </w:rPr>
-        <w:t>sufficient</w:t>
-      </w:r>
-      <w:proofErr w:type="gramEnd"/>
-      <w:r>
-        <w:rPr>
-          <w:lang w:val="en-GB"/>
-        </w:rPr>
-        <w:t xml:space="preserve"> information in order to understand them (and possibly reconstruct them)?</w:t>
+        <w:t>Do the captions to the figures and tables contain sufficient information in order to understand them (and possibly reconstruct them)?</w:t>
       </w:r>
     </w:p>
     <w:p>
@@ -30754,7 +30865,7 @@
     </w:p>
     <w:p>
       <w:pPr>
-        <w:pStyle w:val="Heading3"/>
+        <w:pStyle w:val="Kop3"/>
         <w:rPr>
           <w:lang w:val="en-GB"/>
         </w:rPr>
@@ -30807,19 +30918,11 @@
           <w:lang w:val="en-GB"/>
         </w:rPr>
       </w:pPr>
-      <w:proofErr w:type="gramStart"/>
-      <w:r>
-        <w:rPr>
-          <w:lang w:val="en-GB"/>
-        </w:rPr>
-        <w:t>The majority of</w:t>
-      </w:r>
-      <w:proofErr w:type="gramEnd"/>
-      <w:r>
-        <w:rPr>
-          <w:lang w:val="en-GB"/>
-        </w:rPr>
-        <w:t xml:space="preserve"> the references introduces the basic concepts used to derive the results of this paper: the definitions of important concepts as noise measure and the coordinates of the Smith chart, fundamental assumptions like the dependence of the noise figure on the source impedance…</w:t>
+      <w:r>
+        <w:rPr>
+          <w:lang w:val="en-GB"/>
+        </w:rPr>
+        <w:t>The majority of the references introduces the basic concepts used to derive the results of this paper: the definitions of important concepts as noise measure and the coordinates of the Smith chart, fundamental assumptions like the dependence of the noise figure on the source impedance…</w:t>
       </w:r>
     </w:p>
     <w:p>
@@ -30898,7 +31001,7 @@
       <w:sdtContent>
         <w:p>
           <w:pPr>
-            <w:pStyle w:val="Heading1"/>
+            <w:pStyle w:val="Kop1"/>
           </w:pPr>
           <w:r>
             <w:t>Bibliography</w:t>
@@ -30913,7 +31016,7 @@
           <w:sdtContent>
             <w:p>
               <w:pPr>
-                <w:pStyle w:val="Bibliography"/>
+                <w:pStyle w:val="Bibliografie"/>
                 <w:ind w:left="720" w:hanging="720"/>
                 <w:rPr>
                   <w:noProof/>
@@ -30954,7 +31057,7 @@
             </w:p>
             <w:p>
               <w:pPr>
-                <w:pStyle w:val="Bibliography"/>
+                <w:pStyle w:val="Bibliografie"/>
                 <w:ind w:left="720" w:hanging="720"/>
                 <w:rPr>
                   <w:noProof/>
@@ -31063,7 +31166,7 @@
                 </w:rPr>
                 <w:t xml:space="preserve">: </w:t>
               </w:r>
-              <w:hyperlink r:id="rId21" w:history="1">
+              <w:hyperlink r:id="rId23" w:history="1">
                 <w:r>
                   <w:rPr>
                     <w:rStyle w:val="Hyperlink"/>
@@ -31092,7 +31195,7 @@
           <w:lang w:val="en-GB"/>
         </w:rPr>
       </w:pPr>
-      <w:hyperlink r:id="rId22" w:history="1">
+      <w:hyperlink r:id="rId24" w:history="1">
         <w:r>
           <w:rPr>
             <w:rStyle w:val="Hyperlink"/>
@@ -31115,7 +31218,7 @@
           <w:lang w:val="en-GB"/>
         </w:rPr>
       </w:pPr>
-      <w:hyperlink r:id="rId23" w:history="1">
+      <w:hyperlink r:id="rId25" w:history="1">
         <w:r>
           <w:rPr>
             <w:rStyle w:val="Hyperlink"/>
@@ -32265,7 +32368,7 @@
     <w:lsdException w:name="Unresolved Mention" w:semiHidden="1" w:uiPriority="99" w:unhideWhenUsed="1"/>
     <w:lsdException w:name="Smart Link" w:semiHidden="1" w:uiPriority="99" w:unhideWhenUsed="1"/>
   </w:latentStyles>
-  <w:style w:type="paragraph" w:default="1" w:styleId="Normal">
+  <w:style w:type="paragraph" w:default="1" w:styleId="Standaard">
     <w:name w:val="Normal"/>
     <w:qFormat/>
     <w:rPr>
@@ -32274,11 +32377,11 @@
       <w:lang w:val="en-US" w:eastAsia="en-US"/>
     </w:rPr>
   </w:style>
-  <w:style w:type="paragraph" w:styleId="Heading1">
+  <w:style w:type="paragraph" w:styleId="Kop1">
     <w:name w:val="heading 1"/>
-    <w:basedOn w:val="Normal"/>
-    <w:next w:val="Normal"/>
-    <w:link w:val="Heading1Char"/>
+    <w:basedOn w:val="Standaard"/>
+    <w:next w:val="Standaard"/>
+    <w:link w:val="Kop1Char"/>
     <w:uiPriority w:val="9"/>
     <w:qFormat/>
     <w:pPr>
@@ -32292,10 +32395,10 @@
       <w:u w:val="single"/>
     </w:rPr>
   </w:style>
-  <w:style w:type="paragraph" w:styleId="Heading2">
+  <w:style w:type="paragraph" w:styleId="Kop2">
     <w:name w:val="heading 2"/>
-    <w:basedOn w:val="Normal"/>
-    <w:next w:val="Normal"/>
+    <w:basedOn w:val="Standaard"/>
+    <w:next w:val="Standaard"/>
     <w:qFormat/>
     <w:pPr>
       <w:keepNext/>
@@ -32312,10 +32415,10 @@
       <w:szCs w:val="28"/>
     </w:rPr>
   </w:style>
-  <w:style w:type="paragraph" w:styleId="Heading3">
+  <w:style w:type="paragraph" w:styleId="Kop3">
     <w:name w:val="heading 3"/>
-    <w:basedOn w:val="Normal"/>
-    <w:next w:val="Normal"/>
+    <w:basedOn w:val="Standaard"/>
+    <w:next w:val="Standaard"/>
     <w:qFormat/>
     <w:pPr>
       <w:keepNext/>
@@ -32330,13 +32433,13 @@
       <w:szCs w:val="26"/>
     </w:rPr>
   </w:style>
-  <w:style w:type="character" w:default="1" w:styleId="DefaultParagraphFont">
+  <w:style w:type="character" w:default="1" w:styleId="Standaardalinea-lettertype">
     <w:name w:val="Default Paragraph Font"/>
     <w:uiPriority w:val="1"/>
     <w:semiHidden/>
     <w:unhideWhenUsed/>
   </w:style>
-  <w:style w:type="table" w:default="1" w:styleId="TableNormal">
+  <w:style w:type="table" w:default="1" w:styleId="Standaardtabel">
     <w:name w:val="Normal Table"/>
     <w:uiPriority w:val="99"/>
     <w:semiHidden/>
@@ -32351,16 +32454,16 @@
       </w:tblCellMar>
     </w:tblPr>
   </w:style>
-  <w:style w:type="numbering" w:default="1" w:styleId="NoList">
+  <w:style w:type="numbering" w:default="1" w:styleId="Geenlijst">
     <w:name w:val="No List"/>
     <w:uiPriority w:val="99"/>
     <w:semiHidden/>
     <w:unhideWhenUsed/>
   </w:style>
-  <w:style w:type="character" w:customStyle="1" w:styleId="Heading1Char">
-    <w:name w:val="Heading 1 Char"/>
-    <w:basedOn w:val="DefaultParagraphFont"/>
-    <w:link w:val="Heading1"/>
+  <w:style w:type="character" w:customStyle="1" w:styleId="Kop1Char">
+    <w:name w:val="Kop 1 Char"/>
+    <w:basedOn w:val="Standaardalinea-lettertype"/>
+    <w:link w:val="Kop1"/>
     <w:uiPriority w:val="9"/>
     <w:rsid w:val="004F2500"/>
     <w:rPr>
@@ -32379,9 +32482,9 @@
       <w:u w:val="single"/>
     </w:rPr>
   </w:style>
-  <w:style w:type="character" w:styleId="PlaceholderText">
+  <w:style w:type="character" w:styleId="Tekstvantijdelijkeaanduiding">
     <w:name w:val="Placeholder Text"/>
-    <w:basedOn w:val="DefaultParagraphFont"/>
+    <w:basedOn w:val="Standaardalinea-lettertype"/>
     <w:uiPriority w:val="99"/>
     <w:semiHidden/>
     <w:rsid w:val="002D7465"/>
@@ -32389,26 +32492,26 @@
       <w:color w:val="808080"/>
     </w:rPr>
   </w:style>
-  <w:style w:type="paragraph" w:styleId="Bibliography">
+  <w:style w:type="paragraph" w:styleId="Bibliografie">
     <w:name w:val="Bibliography"/>
-    <w:basedOn w:val="Normal"/>
-    <w:next w:val="Normal"/>
+    <w:basedOn w:val="Standaard"/>
+    <w:next w:val="Standaard"/>
     <w:uiPriority w:val="37"/>
     <w:unhideWhenUsed/>
     <w:rsid w:val="004F2500"/>
   </w:style>
-  <w:style w:type="character" w:styleId="FollowedHyperlink">
+  <w:style w:type="character" w:styleId="GevolgdeHyperlink">
     <w:name w:val="FollowedHyperlink"/>
-    <w:basedOn w:val="DefaultParagraphFont"/>
+    <w:basedOn w:val="Standaardalinea-lettertype"/>
     <w:rsid w:val="004F2500"/>
     <w:rPr>
       <w:color w:val="954F72" w:themeColor="followedHyperlink"/>
       <w:u w:val="single"/>
     </w:rPr>
   </w:style>
-  <w:style w:type="paragraph" w:styleId="ListParagraph">
+  <w:style w:type="paragraph" w:styleId="Lijstalinea">
     <w:name w:val="List Paragraph"/>
-    <w:basedOn w:val="Normal"/>
+    <w:basedOn w:val="Standaard"/>
     <w:uiPriority w:val="34"/>
     <w:qFormat/>
     <w:rsid w:val="004F2500"/>
@@ -32417,10 +32520,10 @@
       <w:contextualSpacing/>
     </w:pPr>
   </w:style>
-  <w:style w:type="paragraph" w:styleId="Header">
+  <w:style w:type="paragraph" w:styleId="Koptekst">
     <w:name w:val="header"/>
-    <w:basedOn w:val="Normal"/>
-    <w:link w:val="HeaderChar"/>
+    <w:basedOn w:val="Standaard"/>
+    <w:link w:val="KoptekstChar"/>
     <w:rsid w:val="00017B1B"/>
     <w:pPr>
       <w:tabs>
@@ -32429,10 +32532,10 @@
       </w:tabs>
     </w:pPr>
   </w:style>
-  <w:style w:type="character" w:customStyle="1" w:styleId="HeaderChar">
-    <w:name w:val="Header Char"/>
-    <w:basedOn w:val="DefaultParagraphFont"/>
-    <w:link w:val="Header"/>
+  <w:style w:type="character" w:customStyle="1" w:styleId="KoptekstChar">
+    <w:name w:val="Koptekst Char"/>
+    <w:basedOn w:val="Standaardalinea-lettertype"/>
+    <w:link w:val="Koptekst"/>
     <w:rsid w:val="00017B1B"/>
     <w:rPr>
       <w:sz w:val="24"/>
@@ -32440,10 +32543,10 @@
       <w:lang w:val="en-US" w:eastAsia="en-US"/>
     </w:rPr>
   </w:style>
-  <w:style w:type="paragraph" w:styleId="Footer">
+  <w:style w:type="paragraph" w:styleId="Voettekst">
     <w:name w:val="footer"/>
-    <w:basedOn w:val="Normal"/>
-    <w:link w:val="FooterChar"/>
+    <w:basedOn w:val="Standaard"/>
+    <w:link w:val="VoettekstChar"/>
     <w:rsid w:val="00017B1B"/>
     <w:pPr>
       <w:tabs>
@@ -32452,10 +32555,10 @@
       </w:tabs>
     </w:pPr>
   </w:style>
-  <w:style w:type="character" w:customStyle="1" w:styleId="FooterChar">
-    <w:name w:val="Footer Char"/>
-    <w:basedOn w:val="DefaultParagraphFont"/>
-    <w:link w:val="Footer"/>
+  <w:style w:type="character" w:customStyle="1" w:styleId="VoettekstChar">
+    <w:name w:val="Voettekst Char"/>
+    <w:basedOn w:val="Standaardalinea-lettertype"/>
+    <w:link w:val="Voettekst"/>
     <w:rsid w:val="00017B1B"/>
     <w:rPr>
       <w:sz w:val="24"/>
@@ -32463,10 +32566,10 @@
       <w:lang w:val="en-US" w:eastAsia="en-US"/>
     </w:rPr>
   </w:style>
-  <w:style w:type="paragraph" w:styleId="Caption">
+  <w:style w:type="paragraph" w:styleId="Bijschrift">
     <w:name w:val="caption"/>
-    <w:basedOn w:val="Normal"/>
-    <w:next w:val="Normal"/>
+    <w:basedOn w:val="Standaard"/>
+    <w:next w:val="Standaard"/>
     <w:unhideWhenUsed/>
     <w:qFormat/>
     <w:rsid w:val="00D73B1B"/>
@@ -32481,9 +32584,9 @@
       <w:szCs w:val="18"/>
     </w:rPr>
   </w:style>
-  <w:style w:type="character" w:styleId="UnresolvedMention">
+  <w:style w:type="character" w:styleId="Onopgelostemelding">
     <w:name w:val="Unresolved Mention"/>
-    <w:basedOn w:val="DefaultParagraphFont"/>
+    <w:basedOn w:val="Standaardalinea-lettertype"/>
     <w:uiPriority w:val="99"/>
     <w:semiHidden/>
     <w:unhideWhenUsed/>
@@ -32838,7 +32941,7 @@
 </file>
 
 <file path=customXml/itemProps1.xml><?xml version="1.0" encoding="utf-8"?>
-<ds:datastoreItem xmlns:ds="http://schemas.openxmlformats.org/officeDocument/2006/customXml" ds:itemID="{82DD300A-222B-4FC2-876E-E899B034D63B}">
+<ds:datastoreItem xmlns:ds="http://schemas.openxmlformats.org/officeDocument/2006/customXml" ds:itemID="{FFB88907-23B9-47DE-8916-449455B61B3A}">
   <ds:schemaRefs>
     <ds:schemaRef ds:uri="http://schemas.openxmlformats.org/officeDocument/2006/bibliography"/>
   </ds:schemaRefs>

</xml_diff>

<commit_message>
Everything done except the last question
</commit_message>
<xml_diff>
--- a/! Analysis of an article JonasBertelsYoshiVermeire.docx
+++ b/! Analysis of an article JonasBertelsYoshiVermeire.docx
@@ -4,7 +4,7 @@
   <w:body>
     <w:p>
       <w:pPr>
-        <w:pStyle w:val="Kop1"/>
+        <w:pStyle w:val="Heading1"/>
         <w:rPr>
           <w:sz w:val="28"/>
           <w:lang w:val="en-GB"/>
@@ -20,7 +20,7 @@
     </w:p>
     <w:p>
       <w:pPr>
-        <w:pStyle w:val="Kop2"/>
+        <w:pStyle w:val="Heading2"/>
         <w:rPr>
           <w:lang w:val="en-GB"/>
         </w:rPr>
@@ -153,8 +153,16 @@
               <w:rPr>
                 <w:lang w:val="en-GB"/>
               </w:rPr>
-              <w:t>Yoshi Vermeire</w:t>
+              <w:t xml:space="preserve">Yoshi </w:t>
             </w:r>
+            <w:proofErr w:type="spellStart"/>
+            <w:r>
+              <w:rPr>
+                <w:lang w:val="en-GB"/>
+              </w:rPr>
+              <w:t>Vermeire</w:t>
+            </w:r>
+            <w:proofErr w:type="spellEnd"/>
           </w:p>
         </w:tc>
       </w:tr>
@@ -208,7 +216,7 @@
     </w:p>
     <w:p>
       <w:pPr>
-        <w:pStyle w:val="Kop2"/>
+        <w:pStyle w:val="Heading2"/>
         <w:rPr>
           <w:lang w:val="en-GB"/>
         </w:rPr>
@@ -414,7 +422,21 @@
               <w:rPr>
                 <w:lang w:val="en-GB"/>
               </w:rPr>
-              <w:t>IEEE Transactions On Circuit Theory, 1966, volume CT-13,  No. 2, page 137</w:t>
+              <w:t>IEEE Transactions On Circuit Theory, 1966, volume CT-</w:t>
+            </w:r>
+            <w:proofErr w:type="gramStart"/>
+            <w:r>
+              <w:rPr>
+                <w:lang w:val="en-GB"/>
+              </w:rPr>
+              <w:t>13,  No.</w:t>
+            </w:r>
+            <w:proofErr w:type="gramEnd"/>
+            <w:r>
+              <w:rPr>
+                <w:lang w:val="en-GB"/>
+              </w:rPr>
+              <w:t xml:space="preserve"> 2, page 137</w:t>
             </w:r>
           </w:p>
         </w:tc>
@@ -435,7 +457,7 @@
     </w:p>
     <w:p>
       <w:pPr>
-        <w:pStyle w:val="Kop2"/>
+        <w:pStyle w:val="Heading2"/>
         <w:rPr>
           <w:lang w:val="en-GB"/>
         </w:rPr>
@@ -565,7 +587,7 @@
     </w:p>
     <w:p>
       <w:pPr>
-        <w:pStyle w:val="Kop2"/>
+        <w:pStyle w:val="Heading2"/>
         <w:rPr>
           <w:lang w:val="en-GB"/>
         </w:rPr>
@@ -585,7 +607,7 @@
     </w:p>
     <w:p>
       <w:pPr>
-        <w:pStyle w:val="Kop3"/>
+        <w:pStyle w:val="Heading3"/>
         <w:rPr>
           <w:lang w:val="en-GB"/>
         </w:rPr>
@@ -705,7 +727,7 @@
     </w:p>
     <w:p>
       <w:pPr>
-        <w:pStyle w:val="Kop3"/>
+        <w:pStyle w:val="Heading3"/>
         <w:rPr>
           <w:b w:val="0"/>
           <w:bCs w:val="0"/>
@@ -780,7 +802,7 @@
     </w:p>
     <w:p>
       <w:pPr>
-        <w:pStyle w:val="Kop3"/>
+        <w:pStyle w:val="Heading3"/>
         <w:rPr>
           <w:lang w:val="en-GB"/>
         </w:rPr>
@@ -820,7 +842,7 @@
     </w:p>
     <w:p>
       <w:pPr>
-        <w:pStyle w:val="Kop3"/>
+        <w:pStyle w:val="Heading3"/>
         <w:rPr>
           <w:lang w:val="en-GB"/>
         </w:rPr>
@@ -1232,7 +1254,25 @@
           <w:iCs/>
           <w:lang w:val="en-GB"/>
         </w:rPr>
-        <w:t>IRE Standards On Electron Tubes Methods of Testing;</w:t>
+        <w:t xml:space="preserve">IRE Standards </w:t>
+      </w:r>
+      <w:proofErr w:type="gramStart"/>
+      <w:r>
+        <w:rPr>
+          <w:i/>
+          <w:iCs/>
+          <w:lang w:val="en-GB"/>
+        </w:rPr>
+        <w:t>On</w:t>
+      </w:r>
+      <w:proofErr w:type="gramEnd"/>
+      <w:r>
+        <w:rPr>
+          <w:i/>
+          <w:iCs/>
+          <w:lang w:val="en-GB"/>
+        </w:rPr>
+        <w:t xml:space="preserve"> Electron Tubes Methods of Testing;</w:t>
       </w:r>
       <w:r>
         <w:rPr>
@@ -1249,7 +1289,7 @@
     </w:p>
     <w:p>
       <w:pPr>
-        <w:pStyle w:val="Kop3"/>
+        <w:pStyle w:val="Heading3"/>
         <w:rPr>
           <w:lang w:val="en-GB"/>
         </w:rPr>
@@ -1345,7 +1385,21 @@
         <w:rPr>
           <w:lang w:val="en-GB"/>
         </w:rPr>
-        <w:t xml:space="preserve">This formula can be derived using a procedure described by Linvill and Gibbons in their book </w:t>
+        <w:t xml:space="preserve">This formula can be derived using a procedure described by </w:t>
+      </w:r>
+      <w:proofErr w:type="spellStart"/>
+      <w:r>
+        <w:rPr>
+          <w:lang w:val="en-GB"/>
+        </w:rPr>
+        <w:t>Linvill</w:t>
+      </w:r>
+      <w:proofErr w:type="spellEnd"/>
+      <w:r>
+        <w:rPr>
+          <w:lang w:val="en-GB"/>
+        </w:rPr>
+        <w:t xml:space="preserve"> and Gibbons in their book </w:t>
       </w:r>
       <w:r>
         <w:rPr>
@@ -1358,7 +1412,7 @@
     </w:p>
     <w:p>
       <w:pPr>
-        <w:pStyle w:val="Kop3"/>
+        <w:pStyle w:val="Heading3"/>
         <w:rPr>
           <w:lang w:val="en-GB"/>
         </w:rPr>
@@ -1891,7 +1945,7 @@
     </w:p>
     <w:p>
       <w:pPr>
-        <w:pStyle w:val="Kop3"/>
+        <w:pStyle w:val="Heading3"/>
         <w:rPr>
           <w:b w:val="0"/>
           <w:bCs w:val="0"/>
@@ -1950,7 +2004,7 @@
     </w:p>
     <w:p>
       <w:pPr>
-        <w:pStyle w:val="Kop3"/>
+        <w:pStyle w:val="Heading3"/>
         <w:rPr>
           <w:lang w:val="en-GB"/>
         </w:rPr>
@@ -2078,7 +2132,7 @@
     </w:p>
     <w:p>
       <w:pPr>
-        <w:pStyle w:val="Bijschrift"/>
+        <w:pStyle w:val="Caption"/>
         <w:rPr>
           <w:lang w:val="en-GB"/>
         </w:rPr>
@@ -4192,7 +4246,7 @@
     </w:p>
     <w:p>
       <w:pPr>
-        <w:pStyle w:val="Kop3"/>
+        <w:pStyle w:val="Heading3"/>
         <w:rPr>
           <w:lang w:val="en-GB"/>
         </w:rPr>
@@ -13466,7 +13520,39 @@
     </w:p>
     <w:p>
       <w:r>
-        <w:t xml:space="preserve"> (And of course: Re{a+bj}+Re{c+dj} = a + c = Re{a+bj+c+dj} so we can add the last 2 statements together to get the following:)</w:t>
+        <w:t xml:space="preserve"> (And of course: Re{</w:t>
+      </w:r>
+      <w:proofErr w:type="spellStart"/>
+      <w:r>
+        <w:t>a+</w:t>
+      </w:r>
+      <w:proofErr w:type="gramStart"/>
+      <w:r>
+        <w:t>bj</w:t>
+      </w:r>
+      <w:proofErr w:type="spellEnd"/>
+      <w:r>
+        <w:t>}+</w:t>
+      </w:r>
+      <w:proofErr w:type="gramEnd"/>
+      <w:r>
+        <w:t>Re{</w:t>
+      </w:r>
+      <w:proofErr w:type="spellStart"/>
+      <w:r>
+        <w:t>c+dj</w:t>
+      </w:r>
+      <w:proofErr w:type="spellEnd"/>
+      <w:r>
+        <w:t>} = a + c = Re{</w:t>
+      </w:r>
+      <w:proofErr w:type="spellStart"/>
+      <w:r>
+        <w:t>a+bj+c+dj</w:t>
+      </w:r>
+      <w:proofErr w:type="spellEnd"/>
+      <w:r>
+        <w:t>} so we can add the last 2 statements together to get the following:)</w:t>
       </w:r>
     </w:p>
     <w:p>
@@ -16429,14 +16515,29 @@
         <w:rPr>
           <w:lang w:val="en-GB"/>
         </w:rPr>
-        <w:t>is smaller or equal to G</w:t>
+        <w:t xml:space="preserve">is smaller or equal to </w:t>
+      </w:r>
+      <w:proofErr w:type="spellStart"/>
+      <w:r>
+        <w:rPr>
+          <w:lang w:val="en-GB"/>
+        </w:rPr>
+        <w:t>G</w:t>
       </w:r>
       <w:r>
         <w:rPr>
           <w:vertAlign w:val="subscript"/>
           <w:lang w:val="en-GB"/>
         </w:rPr>
-        <w:t xml:space="preserve">amax, </w:t>
+        <w:t>amax</w:t>
+      </w:r>
+      <w:proofErr w:type="spellEnd"/>
+      <w:r>
+        <w:rPr>
+          <w:vertAlign w:val="subscript"/>
+          <w:lang w:val="en-GB"/>
+        </w:rPr>
+        <w:t xml:space="preserve">, </w:t>
       </w:r>
       <w:r>
         <w:rPr>
@@ -16484,7 +16585,21 @@
         <w:rPr>
           <w:lang w:val="en-GB"/>
         </w:rPr>
-        <w:t xml:space="preserve">We can now plot  the circles belonging to this family of circles. </w:t>
+        <w:t xml:space="preserve">We can now </w:t>
+      </w:r>
+      <w:proofErr w:type="gramStart"/>
+      <w:r>
+        <w:rPr>
+          <w:lang w:val="en-GB"/>
+        </w:rPr>
+        <w:t>plot  the</w:t>
+      </w:r>
+      <w:proofErr w:type="gramEnd"/>
+      <w:r>
+        <w:rPr>
+          <w:lang w:val="en-GB"/>
+        </w:rPr>
+        <w:t xml:space="preserve"> circles belonging to this family of circles. </w:t>
       </w:r>
       <w:r>
         <w:rPr>
@@ -16567,7 +16682,7 @@
     </w:p>
     <w:p>
       <w:pPr>
-        <w:pStyle w:val="Bijschrift"/>
+        <w:pStyle w:val="Caption"/>
       </w:pPr>
       <w:r>
         <w:t xml:space="preserve">Figure </w:t>
@@ -16610,7 +16725,7 @@
     </w:p>
     <w:p>
       <w:pPr>
-        <w:pStyle w:val="Kop3"/>
+        <w:pStyle w:val="Heading3"/>
         <w:rPr>
           <w:lang w:val="en-GB"/>
         </w:rPr>
@@ -16685,7 +16800,21 @@
         <w:rPr>
           <w:lang w:val="en-GB"/>
         </w:rPr>
-        <w:t xml:space="preserve">                 (4)</w:t>
+        <w:t xml:space="preserve">              </w:t>
+      </w:r>
+      <w:proofErr w:type="gramStart"/>
+      <w:r>
+        <w:rPr>
+          <w:lang w:val="en-GB"/>
+        </w:rPr>
+        <w:t xml:space="preserve">   (</w:t>
+      </w:r>
+      <w:proofErr w:type="gramEnd"/>
+      <w:r>
+        <w:rPr>
+          <w:lang w:val="en-GB"/>
+        </w:rPr>
+        <w:t>4)</w:t>
       </w:r>
     </w:p>
     <w:p>
@@ -18283,8 +18412,16 @@
         <w:rPr>
           <w:lang w:val="en-GB"/>
         </w:rPr>
-        <w:t xml:space="preserve">          (</w:t>
-      </w:r>
+        <w:t xml:space="preserve">       </w:t>
+      </w:r>
+      <w:proofErr w:type="gramStart"/>
+      <w:r>
+        <w:rPr>
+          <w:lang w:val="en-GB"/>
+        </w:rPr>
+        <w:t xml:space="preserve">   (</w:t>
+      </w:r>
+      <w:proofErr w:type="gramEnd"/>
       <w:r>
         <w:rPr>
           <w:lang w:val="en-GB"/>
@@ -23756,6 +23893,7 @@
         </w:rPr>
         <w:t xml:space="preserve">The previous equations result in the following expression for </w:t>
       </w:r>
+      <w:proofErr w:type="gramStart"/>
       <w:r>
         <w:rPr>
           <w:lang w:val="en-GB"/>
@@ -23782,6 +23920,7 @@
         </w:rPr>
         <w:t>:</w:t>
       </w:r>
+      <w:proofErr w:type="gramEnd"/>
     </w:p>
     <w:p>
       <w:pPr>
@@ -30263,7 +30402,7 @@
     </w:p>
     <w:p>
       <w:pPr>
-        <w:pStyle w:val="Bijschrift"/>
+        <w:pStyle w:val="Caption"/>
       </w:pPr>
       <w:r>
         <w:t xml:space="preserve">Figure </w:t>
@@ -30297,7 +30436,7 @@
     </w:p>
     <w:p>
       <w:pPr>
-        <w:pStyle w:val="Kop3"/>
+        <w:pStyle w:val="Heading3"/>
         <w:rPr>
           <w:lang w:val="en-GB"/>
         </w:rPr>
@@ -30522,7 +30661,28 @@
         <w:rPr>
           <w:lang w:val="en-GB"/>
         </w:rPr>
-        <w:t>The reflection coefficient ρ = u + jv can be expressed in terms of the normalized source conductance g</w:t>
+        <w:t xml:space="preserve">The reflection coefficient ρ = u + </w:t>
+      </w:r>
+      <w:proofErr w:type="spellStart"/>
+      <w:r>
+        <w:rPr>
+          <w:lang w:val="en-GB"/>
+        </w:rPr>
+        <w:t>jv</w:t>
+      </w:r>
+      <w:proofErr w:type="spellEnd"/>
+      <w:r>
+        <w:rPr>
+          <w:lang w:val="en-GB"/>
+        </w:rPr>
+        <w:t xml:space="preserve"> can be expressed in terms of the normalized source conductance </w:t>
+      </w:r>
+      <w:proofErr w:type="spellStart"/>
+      <w:r>
+        <w:rPr>
+          <w:lang w:val="en-GB"/>
+        </w:rPr>
+        <w:t>g</w:t>
       </w:r>
       <w:r>
         <w:rPr>
@@ -30531,11 +30691,19 @@
         </w:rPr>
         <w:t>s</w:t>
       </w:r>
-      <w:r>
-        <w:rPr>
-          <w:lang w:val="en-GB"/>
-        </w:rPr>
-        <w:t xml:space="preserve"> and the normalized source s</w:t>
+      <w:proofErr w:type="spellEnd"/>
+      <w:r>
+        <w:rPr>
+          <w:lang w:val="en-GB"/>
+        </w:rPr>
+        <w:t xml:space="preserve"> and the normalized source </w:t>
+      </w:r>
+      <w:proofErr w:type="spellStart"/>
+      <w:r>
+        <w:rPr>
+          <w:lang w:val="en-GB"/>
+        </w:rPr>
+        <w:t>s</w:t>
       </w:r>
       <w:r>
         <w:rPr>
@@ -30543,6 +30711,7 @@
         </w:rPr>
         <w:t>usceptance</w:t>
       </w:r>
+      <w:proofErr w:type="spellEnd"/>
       <w:r>
         <w:rPr>
           <w:lang w:val="en-GB"/>
@@ -31194,7 +31363,7 @@
     </w:p>
     <w:p>
       <w:pPr>
-        <w:pStyle w:val="Bijschrift"/>
+        <w:pStyle w:val="Caption"/>
       </w:pPr>
       <w:r>
         <w:t xml:space="preserve">Figure </w:t>
@@ -31297,8 +31466,6 @@
         </w:rPr>
         <w:t xml:space="preserve"> (figure 6) and noise measure (figure 7)</w:t>
       </w:r>
-      <w:bookmarkStart w:id="1" w:name="_GoBack"/>
-      <w:bookmarkEnd w:id="1"/>
       <w:r>
         <w:rPr>
           <w:lang w:val="en-GB"/>
@@ -31443,7 +31610,7 @@
                         <w:txbxContent>
                           <w:p>
                             <w:pPr>
-                              <w:pStyle w:val="Bijschrift"/>
+                              <w:pStyle w:val="Caption"/>
                               <w:rPr>
                                 <w:noProof/>
                                 <w:sz w:val="24"/>
@@ -31501,7 +31668,7 @@
                   <w:txbxContent>
                     <w:p>
                       <w:pPr>
-                        <w:pStyle w:val="Bijschrift"/>
+                        <w:pStyle w:val="Caption"/>
                         <w:rPr>
                           <w:noProof/>
                           <w:sz w:val="24"/>
@@ -31629,7 +31796,7 @@
         </w:rPr>
         <w:lastRenderedPageBreak/>
         <w:drawing>
-          <wp:anchor distT="0" distB="0" distL="114300" distR="114300" simplePos="0" relativeHeight="251661312" behindDoc="0" locked="0" layoutInCell="1" allowOverlap="1" wp14:anchorId="3E5F0238" wp14:editId="7790079D">
+          <wp:anchor distT="0" distB="0" distL="114300" distR="114300" simplePos="0" relativeHeight="251661312" behindDoc="0" locked="0" layoutInCell="1" allowOverlap="1" wp14:anchorId="3E5F0238" wp14:editId="64FE317E">
             <wp:simplePos x="0" y="0"/>
             <wp:positionH relativeFrom="column">
               <wp:posOffset>2849880</wp:posOffset>
@@ -31690,7 +31857,7 @@
           <w:lang w:val="en-GB"/>
         </w:rPr>
         <w:drawing>
-          <wp:anchor distT="0" distB="0" distL="114300" distR="114300" simplePos="0" relativeHeight="251660288" behindDoc="0" locked="0" layoutInCell="1" allowOverlap="1" wp14:anchorId="4AE974B8" wp14:editId="0A5BF0B3">
+          <wp:anchor distT="0" distB="0" distL="114300" distR="114300" simplePos="0" relativeHeight="251660288" behindDoc="0" locked="0" layoutInCell="1" allowOverlap="1" wp14:anchorId="4AE974B8" wp14:editId="50D346C9">
             <wp:simplePos x="0" y="0"/>
             <wp:positionH relativeFrom="column">
               <wp:posOffset>0</wp:posOffset>
@@ -31753,7 +31920,7 @@
     </w:p>
     <w:p>
       <w:pPr>
-        <w:pStyle w:val="Bijschrift"/>
+        <w:pStyle w:val="Caption"/>
       </w:pPr>
       <w:r>
         <w:t xml:space="preserve">Figure </w:t>
@@ -31906,7 +32073,7 @@
                         <w:txbxContent>
                           <w:p>
                             <w:pPr>
-                              <w:pStyle w:val="Bijschrift"/>
+                              <w:pStyle w:val="Caption"/>
                               <w:rPr>
                                 <w:noProof/>
                                 <w:sz w:val="24"/>
@@ -31960,7 +32127,7 @@
                   <w:txbxContent>
                     <w:p>
                       <w:pPr>
-                        <w:pStyle w:val="Bijschrift"/>
+                        <w:pStyle w:val="Caption"/>
                         <w:rPr>
                           <w:noProof/>
                           <w:sz w:val="24"/>
@@ -32072,34 +32239,38 @@
     </w:p>
     <w:p>
       <w:pPr>
-        <w:pStyle w:val="Kop3"/>
-      </w:pPr>
-      <w:r>
-        <w:rPr>
-          <w:lang w:val="en-GB"/>
-        </w:rPr>
-        <w:t xml:space="preserve">5. </w:t>
-      </w:r>
-      <w:r>
-        <w:rPr>
-          <w:lang w:val="en-GB"/>
-        </w:rPr>
-        <w:t xml:space="preserve">Where and how can the content of this article be applied following you? </w:t>
-      </w:r>
-      <w:r>
+        <w:pStyle w:val="Heading3"/>
         <w:rPr>
           <w:b w:val="0"/>
           <w:bCs w:val="0"/>
           <w:sz w:val="20"/>
           <w:lang w:val="en-GB"/>
         </w:rPr>
+      </w:pPr>
+      <w:r>
+        <w:rPr>
+          <w:lang w:val="en-GB"/>
+        </w:rPr>
+        <w:t xml:space="preserve">5. </w:t>
+      </w:r>
+      <w:r>
+        <w:rPr>
+          <w:lang w:val="en-GB"/>
+        </w:rPr>
+        <w:t xml:space="preserve">Where and how can the content of this article be applied following you? </w:t>
+      </w:r>
+      <w:r>
+        <w:rPr>
+          <w:b w:val="0"/>
+          <w:bCs w:val="0"/>
+          <w:sz w:val="20"/>
+          <w:lang w:val="en-GB"/>
+        </w:rPr>
         <w:t>(You may mention applications indicated in the paper, but also try to come up with your own ideas.)</w:t>
       </w:r>
     </w:p>
-    <w:p/>
     <w:p>
       <w:pPr>
-        <w:pStyle w:val="Kop3"/>
         <w:rPr>
           <w:lang w:val="en-GB"/>
         </w:rPr>
@@ -32108,6 +32279,60 @@
         <w:rPr>
           <w:lang w:val="en-GB"/>
         </w:rPr>
+        <w:t xml:space="preserve">The usefulness of this article lies in </w:t>
+      </w:r>
+      <w:r>
+        <w:rPr>
+          <w:lang w:val="en-GB"/>
+        </w:rPr>
+        <w:t xml:space="preserve">the noise figure, noise measure and available power gain charts (See figure 6, 7 in the article) that can be derived from any two-port using the methods described. These charts are useful to any circuit designer because they tell him how his power gain and noise performance will degrade as he changes his source impedance away from the optimal points. </w:t>
+      </w:r>
+    </w:p>
+    <w:p>
+      <w:pPr>
+        <w:rPr>
+          <w:lang w:val="en-GB"/>
+        </w:rPr>
+      </w:pPr>
+    </w:p>
+    <w:p>
+      <w:pPr>
+        <w:rPr>
+          <w:lang w:val="en-GB"/>
+        </w:rPr>
+      </w:pPr>
+      <w:r>
+        <w:rPr>
+          <w:lang w:val="en-GB"/>
+        </w:rPr>
+        <w:t>The charts not only allow him to come up with the ideal source impedance for one of optimizing one of the three performance measures described in the article, but also give insight in how this will impact the other two. Of course, the noise measure is meant to be a performance indicator that gives the best of both worlds, but when for example the power gain is more important than the noise figure (because the design requirement calls for a minimum power gain for example</w:t>
+      </w:r>
+      <w:r>
+        <w:rPr>
+          <w:lang w:val="en-GB"/>
+        </w:rPr>
+        <w:t>), we can use the chart to quickly find a very good approximation for the best noise figure achieved for the requested minimum power gain.</w:t>
+      </w:r>
+    </w:p>
+    <w:p>
+      <w:pPr>
+        <w:rPr>
+          <w:lang w:val="en-GB"/>
+        </w:rPr>
+      </w:pPr>
+    </w:p>
+    <w:p>
+      <w:pPr>
+        <w:pStyle w:val="Heading3"/>
+        <w:rPr>
+          <w:lang w:val="en-GB"/>
+        </w:rPr>
+      </w:pPr>
+      <w:r>
+        <w:rPr>
+          <w:lang w:val="en-GB"/>
+        </w:rPr>
+        <w:lastRenderedPageBreak/>
         <w:t xml:space="preserve">6. </w:t>
       </w:r>
       <w:r>
@@ -32137,7 +32362,49 @@
         <w:rPr>
           <w:lang w:val="en-GB"/>
         </w:rPr>
-        <w:t>Paper refers to original paper of Rothe and Dalke “Theory of Noisy fourpoles”, which was found and from which we got the following figure describing the noise figure on a rectangular coordinate system.</w:t>
+        <w:t xml:space="preserve">Paper refers to original paper of </w:t>
+      </w:r>
+      <w:proofErr w:type="spellStart"/>
+      <w:r>
+        <w:rPr>
+          <w:lang w:val="en-GB"/>
+        </w:rPr>
+        <w:t>Rothe</w:t>
+      </w:r>
+      <w:proofErr w:type="spellEnd"/>
+      <w:r>
+        <w:rPr>
+          <w:lang w:val="en-GB"/>
+        </w:rPr>
+        <w:t xml:space="preserve"> and </w:t>
+      </w:r>
+      <w:proofErr w:type="spellStart"/>
+      <w:r>
+        <w:rPr>
+          <w:lang w:val="en-GB"/>
+        </w:rPr>
+        <w:t>Dalke</w:t>
+      </w:r>
+      <w:proofErr w:type="spellEnd"/>
+      <w:r>
+        <w:rPr>
+          <w:lang w:val="en-GB"/>
+        </w:rPr>
+        <w:t xml:space="preserve"> “Theory of Noisy </w:t>
+      </w:r>
+      <w:proofErr w:type="spellStart"/>
+      <w:r>
+        <w:rPr>
+          <w:lang w:val="en-GB"/>
+        </w:rPr>
+        <w:t>fourpoles</w:t>
+      </w:r>
+      <w:proofErr w:type="spellEnd"/>
+      <w:r>
+        <w:rPr>
+          <w:lang w:val="en-GB"/>
+        </w:rPr>
+        <w:t>”, which was found and from which we got the following figure describing the noise figure on a rectangular coordinate system.</w:t>
       </w:r>
     </w:p>
     <w:p>
@@ -32151,7 +32418,6 @@
         <w:rPr>
           <w:noProof/>
         </w:rPr>
-        <w:lastRenderedPageBreak/>
         <w:drawing>
           <wp:inline distT="0" distB="0" distL="0" distR="0" wp14:anchorId="0C31A3D0" wp14:editId="67662266">
             <wp:extent cx="4533900" cy="5067300"/>
@@ -32216,7 +32482,21 @@
         <w:rPr>
           <w:lang w:val="en-GB"/>
         </w:rPr>
-        <w:t xml:space="preserve"> The Berkeley Lecture slides to understand how we could express the amplifier gain as used in the article (the original paper by Linvill and Gibbons could not be found)</w:t>
+        <w:t xml:space="preserve"> The Berkeley Lecture slides to understand how we could express the amplifier gain as used in the article (the original paper by </w:t>
+      </w:r>
+      <w:proofErr w:type="spellStart"/>
+      <w:r>
+        <w:rPr>
+          <w:lang w:val="en-GB"/>
+        </w:rPr>
+        <w:t>Linvill</w:t>
+      </w:r>
+      <w:proofErr w:type="spellEnd"/>
+      <w:r>
+        <w:rPr>
+          <w:lang w:val="en-GB"/>
+        </w:rPr>
+        <w:t xml:space="preserve"> and Gibbons could not be found)</w:t>
       </w:r>
     </w:p>
     <w:p>
@@ -32241,7 +32521,25 @@
           <w:iCs/>
           <w:lang w:val="en-GB"/>
         </w:rPr>
-        <w:t>Standards On Electron Tubes Methods of Testing</w:t>
+        <w:t xml:space="preserve">Standards </w:t>
+      </w:r>
+      <w:proofErr w:type="gramStart"/>
+      <w:r>
+        <w:rPr>
+          <w:i/>
+          <w:iCs/>
+          <w:lang w:val="en-GB"/>
+        </w:rPr>
+        <w:t>On</w:t>
+      </w:r>
+      <w:proofErr w:type="gramEnd"/>
+      <w:r>
+        <w:rPr>
+          <w:i/>
+          <w:iCs/>
+          <w:lang w:val="en-GB"/>
+        </w:rPr>
+        <w:t xml:space="preserve"> Electron Tubes Methods of Testing</w:t>
       </w:r>
       <w:r>
         <w:rPr>
@@ -32266,8 +32564,21 @@
         </w:rPr>
         <w:t xml:space="preserve">Chapter 9 from </w:t>
       </w:r>
-      <w:r>
-        <w:t xml:space="preserve">Pulak Sahoo gave us the proof that bilinear transformation indeed transform circles into circles. </w:t>
+      <w:proofErr w:type="spellStart"/>
+      <w:r>
+        <w:t>Pulak</w:t>
+      </w:r>
+      <w:proofErr w:type="spellEnd"/>
+      <w:r>
+        <w:t xml:space="preserve"> Sahoo gave us the proof that bilinear transformation indeed </w:t>
+      </w:r>
+      <w:proofErr w:type="gramStart"/>
+      <w:r>
+        <w:t>transform</w:t>
+      </w:r>
+      <w:proofErr w:type="gramEnd"/>
+      <w:r>
+        <w:t xml:space="preserve"> circles into circles. </w:t>
       </w:r>
     </w:p>
     <w:p>
@@ -32284,7 +32595,29 @@
         <w:rPr>
           <w:lang w:val="en-GB"/>
         </w:rPr>
-        <w:t>We weren’t familiar with the unit millimhos. This unit is equivalent to millisiemens, and is used to express</w:t>
+        <w:t xml:space="preserve">We weren’t familiar with the unit millimhos. This unit is equivalent to </w:t>
+      </w:r>
+      <w:proofErr w:type="spellStart"/>
+      <w:proofErr w:type="gramStart"/>
+      <w:r>
+        <w:rPr>
+          <w:lang w:val="en-GB"/>
+        </w:rPr>
+        <w:t>millisiemens</w:t>
+      </w:r>
+      <w:proofErr w:type="spellEnd"/>
+      <w:r>
+        <w:rPr>
+          <w:lang w:val="en-GB"/>
+        </w:rPr>
+        <w:t>, and</w:t>
+      </w:r>
+      <w:proofErr w:type="gramEnd"/>
+      <w:r>
+        <w:rPr>
+          <w:lang w:val="en-GB"/>
+        </w:rPr>
+        <w:t xml:space="preserve"> is used to express</w:t>
       </w:r>
       <w:r>
         <w:rPr>
@@ -32320,7 +32653,7 @@
     </w:p>
     <w:p>
       <w:pPr>
-        <w:pStyle w:val="Kop2"/>
+        <w:pStyle w:val="Heading2"/>
         <w:rPr>
           <w:lang w:val="en-GB"/>
         </w:rPr>
@@ -32329,6 +32662,7 @@
         <w:rPr>
           <w:lang w:val="en-GB"/>
         </w:rPr>
+        <w:lastRenderedPageBreak/>
         <w:t>Analysis of the format of the article</w:t>
       </w:r>
       <w:r>
@@ -32340,7 +32674,11 @@
     </w:p>
     <w:p>
       <w:pPr>
-        <w:pStyle w:val="Kop3"/>
+        <w:pStyle w:val="Heading3"/>
+        <w:numPr>
+          <w:ilvl w:val="0"/>
+          <w:numId w:val="8"/>
+        </w:numPr>
         <w:rPr>
           <w:lang w:val="en-GB"/>
         </w:rPr>
@@ -32349,13 +32687,26 @@
         <w:rPr>
           <w:lang w:val="en-GB"/>
         </w:rPr>
-        <w:t>1. I</w:t>
+        <w:t>I</w:t>
       </w:r>
       <w:r>
         <w:rPr>
           <w:lang w:val="en-GB"/>
         </w:rPr>
         <w:t>s the article written a sufficiently clear language?</w:t>
+      </w:r>
+    </w:p>
+    <w:p>
+      <w:pPr>
+        <w:rPr>
+          <w:lang w:val="en-GB"/>
+        </w:rPr>
+      </w:pPr>
+      <w:r>
+        <w:rPr>
+          <w:lang w:val="en-GB"/>
+        </w:rPr>
+        <w:t xml:space="preserve">The language of the article is clear, concise and to the point. Each section starts with an initial known formula, which is generally transformed into a form more suited to plotting on a rectangular or reflection coefficient plane. This allows readers to quickly identify the formula of their interest, find the relevant transformation, and use that in their application or research. If they are interested, some of the intermediate steps are given. The final two pages give an example, which considerably helps understanding and shows how the formulas are best employed to find the optimum source impedance for a given two-port. </w:t>
       </w:r>
     </w:p>
     <w:p>
@@ -32367,7 +32718,11 @@
     </w:p>
     <w:p>
       <w:pPr>
-        <w:pStyle w:val="Kop3"/>
+        <w:pStyle w:val="Heading3"/>
+        <w:numPr>
+          <w:ilvl w:val="0"/>
+          <w:numId w:val="8"/>
+        </w:numPr>
         <w:rPr>
           <w:lang w:val="en-GB"/>
         </w:rPr>
@@ -32376,14 +32731,67 @@
         <w:rPr>
           <w:lang w:val="en-GB"/>
         </w:rPr>
-        <w:lastRenderedPageBreak/>
-        <w:t xml:space="preserve">2. </w:t>
-      </w:r>
-      <w:r>
-        <w:rPr>
-          <w:lang w:val="en-GB"/>
-        </w:rPr>
         <w:t xml:space="preserve">Are the graphs sufficiently clear? </w:t>
+      </w:r>
+    </w:p>
+    <w:p>
+      <w:pPr>
+        <w:rPr>
+          <w:lang w:val="en-GB"/>
+        </w:rPr>
+      </w:pPr>
+      <w:r>
+        <w:rPr>
+          <w:lang w:val="en-GB"/>
+        </w:rPr>
+        <w:t xml:space="preserve">The first 3 figures are quite clear, especially when takes in conjunction with their formulas. Moreover, figure 3 nicely demonstrates that for the noise measure, the </w:t>
+      </w:r>
+      <w:proofErr w:type="spellStart"/>
+      <w:r>
+        <w:rPr>
+          <w:lang w:val="en-GB"/>
+        </w:rPr>
+        <w:t>center</w:t>
+      </w:r>
+      <w:proofErr w:type="spellEnd"/>
+      <w:r>
+        <w:rPr>
+          <w:lang w:val="en-GB"/>
+        </w:rPr>
+        <w:t xml:space="preserve"> of the locus for the </w:t>
+      </w:r>
+      <w:proofErr w:type="spellStart"/>
+      <w:r>
+        <w:rPr>
+          <w:lang w:val="en-GB"/>
+        </w:rPr>
+        <w:t>susceptance</w:t>
+      </w:r>
+      <w:proofErr w:type="spellEnd"/>
+      <w:r>
+        <w:rPr>
+          <w:lang w:val="en-GB"/>
+        </w:rPr>
+        <w:t xml:space="preserve"> (B</w:t>
+      </w:r>
+      <w:r>
+        <w:rPr>
+          <w:vertAlign w:val="subscript"/>
+          <w:lang w:val="en-GB"/>
+        </w:rPr>
+        <w:t>M</w:t>
+      </w:r>
+      <w:r>
+        <w:rPr>
+          <w:lang w:val="en-GB"/>
+        </w:rPr>
+        <w:t>) is not constant as M changes</w:t>
+      </w:r>
+      <w:r>
+        <w:rPr>
+          <w:lang w:val="en-GB"/>
+        </w:rPr>
+        <w:t>.</w:t>
       </w:r>
     </w:p>
     <w:p>
@@ -32395,7 +32803,6 @@
     </w:p>
     <w:p>
       <w:pPr>
-        <w:pStyle w:val="Kop3"/>
         <w:rPr>
           <w:lang w:val="en-GB"/>
         </w:rPr>
@@ -32404,13 +32811,7 @@
         <w:rPr>
           <w:lang w:val="en-GB"/>
         </w:rPr>
-        <w:t xml:space="preserve">3. </w:t>
-      </w:r>
-      <w:r>
-        <w:rPr>
-          <w:lang w:val="en-GB"/>
-        </w:rPr>
-        <w:t>Do the captions to the figures and tables contain sufficient information in order to understand them (and possibly reconstruct them)?</w:t>
+        <w:t>Figure 4 and 5 are less clear, mainly because the figures are smaller and more (slightly unnecessary) text is added in the form of angle measurements, and a 0.5 magnitude line. They might not allow a reader skimming through the paper to instantly understand the meaning, but the meaning becomes obvious on examination of the bilinear transformations chapter.</w:t>
       </w:r>
     </w:p>
     <w:p>
@@ -32422,7 +32823,6 @@
     </w:p>
     <w:p>
       <w:pPr>
-        <w:pStyle w:val="Kop3"/>
         <w:rPr>
           <w:lang w:val="en-GB"/>
         </w:rPr>
@@ -32431,46 +32831,23 @@
         <w:rPr>
           <w:lang w:val="en-GB"/>
         </w:rPr>
-        <w:t xml:space="preserve">4. </w:t>
-      </w:r>
-      <w:r>
-        <w:rPr>
-          <w:lang w:val="en-GB"/>
-        </w:rPr>
-        <w:t>What is the importance / the function of the references to which this article refers?</w:t>
-      </w:r>
-      <w:r>
-        <w:rPr>
-          <w:lang w:val="en-GB"/>
-        </w:rPr>
-        <w:br/>
-        <w:t>Which reference is the crucial one (explain)? (</w:t>
-      </w:r>
-      <w:r>
-        <w:rPr>
-          <w:u w:val="single"/>
-          <w:lang w:val="en-GB"/>
-        </w:rPr>
-        <w:t>Add this reference in pdf to your analysis</w:t>
-      </w:r>
-      <w:r>
-        <w:rPr>
-          <w:lang w:val="en-GB"/>
-        </w:rPr>
-        <w:t>)</w:t>
+        <w:t>Figure 6, 7, and 8 are a great help in understanding the purpose of the article, since they show what can be considered “the final product”. A Smith Chart that allows a designer to instantly find in which region he would prefer his source impedance to be to obtain optimal noise and power gain characteristics.</w:t>
       </w:r>
     </w:p>
     <w:p>
       <w:pPr>
         <w:rPr>
-          <w:b/>
-          <w:bCs/>
           <w:lang w:val="en-GB"/>
         </w:rPr>
       </w:pPr>
     </w:p>
     <w:p>
       <w:pPr>
+        <w:pStyle w:val="Heading3"/>
+        <w:numPr>
+          <w:ilvl w:val="0"/>
+          <w:numId w:val="8"/>
+        </w:numPr>
         <w:rPr>
           <w:lang w:val="en-GB"/>
         </w:rPr>
@@ -32479,7 +32856,21 @@
         <w:rPr>
           <w:lang w:val="en-GB"/>
         </w:rPr>
-        <w:t>The majority of the references introduces the basic concepts used to derive the results of this paper: the definitions of important concepts as noise measure and the coordinates of the Smith chart, fundamental assumptions like the dependence of the noise figure on the source impedance…</w:t>
+        <w:t xml:space="preserve">Do the captions to the figures and tables contain </w:t>
+      </w:r>
+      <w:proofErr w:type="gramStart"/>
+      <w:r>
+        <w:rPr>
+          <w:lang w:val="en-GB"/>
+        </w:rPr>
+        <w:t>sufficient</w:t>
+      </w:r>
+      <w:proofErr w:type="gramEnd"/>
+      <w:r>
+        <w:rPr>
+          <w:lang w:val="en-GB"/>
+        </w:rPr>
+        <w:t xml:space="preserve"> information in order to understand them (and possibly reconstruct them)?</w:t>
       </w:r>
     </w:p>
     <w:p>
@@ -32492,7 +32883,135 @@
         <w:rPr>
           <w:lang w:val="en-GB"/>
         </w:rPr>
-        <w:t xml:space="preserve">Another reference points to a previous result, the graphical representation of the noise figure in the source admittance plane. This paper improves upon this result by using the noise measure and another coordinate system. </w:t>
+        <w:t xml:space="preserve">The captions only state what is plotted, but this is enough for a reader who has read the abstract. </w:t>
+      </w:r>
+      <w:r>
+        <w:rPr>
+          <w:lang w:val="en-GB"/>
+        </w:rPr>
+        <w:t xml:space="preserve">They do not however contain the formulas, which are required to reconstruct them. These can be quickly found by looking at the formulas in their respective sections. Adding the full formulas to the caption would harm understanding of the article, since they are quite long. Besides, a fair amount of the parameters </w:t>
+      </w:r>
+      <w:proofErr w:type="gramStart"/>
+      <w:r>
+        <w:rPr>
+          <w:lang w:val="en-GB"/>
+        </w:rPr>
+        <w:t>depend</w:t>
+      </w:r>
+      <w:proofErr w:type="gramEnd"/>
+      <w:r>
+        <w:rPr>
+          <w:lang w:val="en-GB"/>
+        </w:rPr>
+        <w:t xml:space="preserve"> on other parameters previously calculated, so it would not be possible to reconstruct the graph even when the full formula is given. Adding the circle formula to the caption wouldn’t help either, since the graph itself clearly demonstrates that a circle is plotted with a given centre and radius.</w:t>
+      </w:r>
+    </w:p>
+    <w:p>
+      <w:pPr>
+        <w:rPr>
+          <w:lang w:val="en-GB"/>
+        </w:rPr>
+      </w:pPr>
+    </w:p>
+    <w:p>
+      <w:pPr>
+        <w:pStyle w:val="Heading3"/>
+        <w:rPr>
+          <w:lang w:val="en-GB"/>
+        </w:rPr>
+      </w:pPr>
+      <w:r>
+        <w:rPr>
+          <w:lang w:val="en-GB"/>
+        </w:rPr>
+        <w:t xml:space="preserve">4. </w:t>
+      </w:r>
+      <w:r>
+        <w:rPr>
+          <w:lang w:val="en-GB"/>
+        </w:rPr>
+        <w:t>What is the importance / the function of the references to which this article refers?</w:t>
+      </w:r>
+      <w:bookmarkStart w:id="1" w:name="_GoBack"/>
+      <w:bookmarkEnd w:id="1"/>
+      <w:r>
+        <w:rPr>
+          <w:lang w:val="en-GB"/>
+        </w:rPr>
+        <w:br/>
+      </w:r>
+      <w:r>
+        <w:rPr>
+          <w:lang w:val="en-GB"/>
+        </w:rPr>
+        <w:lastRenderedPageBreak/>
+        <w:t>Which reference is the crucial one (explain)? (</w:t>
+      </w:r>
+      <w:r>
+        <w:rPr>
+          <w:u w:val="single"/>
+          <w:lang w:val="en-GB"/>
+        </w:rPr>
+        <w:t>Add this reference in pdf to your analysis</w:t>
+      </w:r>
+      <w:r>
+        <w:rPr>
+          <w:lang w:val="en-GB"/>
+        </w:rPr>
+        <w:t>)</w:t>
+      </w:r>
+    </w:p>
+    <w:p>
+      <w:pPr>
+        <w:rPr>
+          <w:b/>
+          <w:bCs/>
+          <w:lang w:val="en-GB"/>
+        </w:rPr>
+      </w:pPr>
+    </w:p>
+    <w:p>
+      <w:pPr>
+        <w:rPr>
+          <w:highlight w:val="yellow"/>
+          <w:lang w:val="en-GB"/>
+        </w:rPr>
+      </w:pPr>
+      <w:proofErr w:type="gramStart"/>
+      <w:r>
+        <w:rPr>
+          <w:highlight w:val="yellow"/>
+          <w:lang w:val="en-GB"/>
+        </w:rPr>
+        <w:t>The majority of</w:t>
+      </w:r>
+      <w:proofErr w:type="gramEnd"/>
+      <w:r>
+        <w:rPr>
+          <w:highlight w:val="yellow"/>
+          <w:lang w:val="en-GB"/>
+        </w:rPr>
+        <w:t xml:space="preserve"> the references introduces the basic concepts used to derive the results of this paper: the definitions of important concepts as noise measure and the coordinates of the Smith chart, fundamental assumptions like the dependence of the noise figure on the source impedance…</w:t>
+      </w:r>
+    </w:p>
+    <w:p>
+      <w:pPr>
+        <w:rPr>
+          <w:lang w:val="en-GB"/>
+        </w:rPr>
+      </w:pPr>
+      <w:r>
+        <w:rPr>
+          <w:highlight w:val="yellow"/>
+          <w:lang w:val="en-GB"/>
+        </w:rPr>
+        <w:t>Another reference points to a previous result, the graphical representation of the noise figure in the source admittance plane. This paper improves upon this result by using the noise measure and another coordinate system.</w:t>
+      </w:r>
+      <w:r>
+        <w:rPr>
+          <w:lang w:val="en-GB"/>
+        </w:rPr>
+        <w:t xml:space="preserve"> </w:t>
       </w:r>
     </w:p>
     <w:p>
@@ -32557,7 +33076,7 @@
       <w:sdtContent>
         <w:p>
           <w:pPr>
-            <w:pStyle w:val="Kop1"/>
+            <w:pStyle w:val="Heading1"/>
           </w:pPr>
           <w:r>
             <w:t>Bibliography</w:t>
@@ -32571,7 +33090,7 @@
           <w:sdtContent>
             <w:p>
               <w:pPr>
-                <w:pStyle w:val="Bibliografie"/>
+                <w:pStyle w:val="Bibliography"/>
                 <w:ind w:left="720" w:hanging="720"/>
                 <w:rPr>
                   <w:noProof/>
@@ -32612,7 +33131,7 @@
             </w:p>
             <w:p>
               <w:pPr>
-                <w:pStyle w:val="Bibliografie"/>
+                <w:pStyle w:val="Bibliography"/>
                 <w:ind w:left="720" w:hanging="720"/>
                 <w:rPr>
                   <w:noProof/>
@@ -32667,8 +33186,13 @@
                 </w:rPr>
                 <w:t xml:space="preserve">[3] </w:t>
               </w:r>
+              <w:proofErr w:type="spellStart"/>
               <w:r>
-                <w:t xml:space="preserve">Pulak Sahoo </w:t>
+                <w:t>Pulak</w:t>
+              </w:r>
+              <w:proofErr w:type="spellEnd"/>
+              <w:r>
+                <w:t xml:space="preserve"> Sahoo </w:t>
               </w:r>
               <w:r>
                 <w:rPr>
@@ -32750,38 +33274,6 @@
           <w:lang w:val="en-GB"/>
         </w:rPr>
       </w:pPr>
-      <w:hyperlink r:id="rId31" w:history="1">
-        <w:r>
-          <w:rPr>
-            <w:rStyle w:val="Hyperlink"/>
-            <w:lang w:val="en-GB"/>
-          </w:rPr>
-          <w:t>http://rfic.eecs.berkeley.edu/~niknejad/ee142_fa05lects/pdf/lect4.pdf</w:t>
-        </w:r>
-      </w:hyperlink>
-    </w:p>
-    <w:p>
-      <w:pPr>
-        <w:rPr>
-          <w:lang w:val="en-GB"/>
-        </w:rPr>
-      </w:pPr>
-    </w:p>
-    <w:p>
-      <w:pPr>
-        <w:rPr>
-          <w:lang w:val="en-GB"/>
-        </w:rPr>
-      </w:pPr>
-      <w:hyperlink r:id="rId32" w:history="1">
-        <w:r>
-          <w:rPr>
-            <w:rStyle w:val="Hyperlink"/>
-            <w:lang w:val="en-GB"/>
-          </w:rPr>
-          <w:t>https://archive.org/details/IRE1962IREStandardsOnElectronTubesMethodsOfTesting62IRE7.SI/page/n145</w:t>
-        </w:r>
-      </w:hyperlink>
     </w:p>
     <w:sectPr>
       <w:pgSz w:w="12240" w:h="15840"/>
@@ -33378,6 +33870,95 @@
     </w:lvl>
   </w:abstractNum>
   <w:abstractNum w:abstractNumId="5" w15:restartNumberingAfterBreak="0">
+    <w:nsid w:val="52B7750C"/>
+    <w:multiLevelType w:val="hybridMultilevel"/>
+    <w:tmpl w:val="54F468E6"/>
+    <w:lvl w:ilvl="0" w:tplc="0409000F">
+      <w:start w:val="1"/>
+      <w:numFmt w:val="decimal"/>
+      <w:lvlText w:val="%1."/>
+      <w:lvlJc w:val="left"/>
+      <w:pPr>
+        <w:ind w:left="720" w:hanging="360"/>
+      </w:pPr>
+      <w:rPr>
+        <w:rFonts w:hint="default"/>
+      </w:rPr>
+    </w:lvl>
+    <w:lvl w:ilvl="1" w:tplc="04090019" w:tentative="1">
+      <w:start w:val="1"/>
+      <w:numFmt w:val="lowerLetter"/>
+      <w:lvlText w:val="%2."/>
+      <w:lvlJc w:val="left"/>
+      <w:pPr>
+        <w:ind w:left="1440" w:hanging="360"/>
+      </w:pPr>
+    </w:lvl>
+    <w:lvl w:ilvl="2" w:tplc="0409001B" w:tentative="1">
+      <w:start w:val="1"/>
+      <w:numFmt w:val="lowerRoman"/>
+      <w:lvlText w:val="%3."/>
+      <w:lvlJc w:val="right"/>
+      <w:pPr>
+        <w:ind w:left="2160" w:hanging="180"/>
+      </w:pPr>
+    </w:lvl>
+    <w:lvl w:ilvl="3" w:tplc="0409000F" w:tentative="1">
+      <w:start w:val="1"/>
+      <w:numFmt w:val="decimal"/>
+      <w:lvlText w:val="%4."/>
+      <w:lvlJc w:val="left"/>
+      <w:pPr>
+        <w:ind w:left="2880" w:hanging="360"/>
+      </w:pPr>
+    </w:lvl>
+    <w:lvl w:ilvl="4" w:tplc="04090019" w:tentative="1">
+      <w:start w:val="1"/>
+      <w:numFmt w:val="lowerLetter"/>
+      <w:lvlText w:val="%5."/>
+      <w:lvlJc w:val="left"/>
+      <w:pPr>
+        <w:ind w:left="3600" w:hanging="360"/>
+      </w:pPr>
+    </w:lvl>
+    <w:lvl w:ilvl="5" w:tplc="0409001B" w:tentative="1">
+      <w:start w:val="1"/>
+      <w:numFmt w:val="lowerRoman"/>
+      <w:lvlText w:val="%6."/>
+      <w:lvlJc w:val="right"/>
+      <w:pPr>
+        <w:ind w:left="4320" w:hanging="180"/>
+      </w:pPr>
+    </w:lvl>
+    <w:lvl w:ilvl="6" w:tplc="0409000F" w:tentative="1">
+      <w:start w:val="1"/>
+      <w:numFmt w:val="decimal"/>
+      <w:lvlText w:val="%7."/>
+      <w:lvlJc w:val="left"/>
+      <w:pPr>
+        <w:ind w:left="5040" w:hanging="360"/>
+      </w:pPr>
+    </w:lvl>
+    <w:lvl w:ilvl="7" w:tplc="04090019" w:tentative="1">
+      <w:start w:val="1"/>
+      <w:numFmt w:val="lowerLetter"/>
+      <w:lvlText w:val="%8."/>
+      <w:lvlJc w:val="left"/>
+      <w:pPr>
+        <w:ind w:left="5760" w:hanging="360"/>
+      </w:pPr>
+    </w:lvl>
+    <w:lvl w:ilvl="8" w:tplc="0409001B" w:tentative="1">
+      <w:start w:val="1"/>
+      <w:numFmt w:val="lowerRoman"/>
+      <w:lvlText w:val="%9."/>
+      <w:lvlJc w:val="right"/>
+      <w:pPr>
+        <w:ind w:left="6480" w:hanging="180"/>
+      </w:pPr>
+    </w:lvl>
+  </w:abstractNum>
+  <w:abstractNum w:abstractNumId="6" w15:restartNumberingAfterBreak="0">
     <w:nsid w:val="6C55577F"/>
     <w:multiLevelType w:val="hybridMultilevel"/>
     <w:tmpl w:val="B97C3F44"/>
@@ -33490,7 +34071,7 @@
       </w:rPr>
     </w:lvl>
   </w:abstractNum>
-  <w:abstractNum w:abstractNumId="6" w15:restartNumberingAfterBreak="0">
+  <w:abstractNum w:abstractNumId="7" w15:restartNumberingAfterBreak="0">
     <w:nsid w:val="7C1B7E3E"/>
     <w:multiLevelType w:val="hybridMultilevel"/>
     <w:tmpl w:val="86B09B7C"/>
@@ -33610,7 +34191,7 @@
     <w:abstractNumId w:val="1"/>
   </w:num>
   <w:num w:numId="2">
-    <w:abstractNumId w:val="6"/>
+    <w:abstractNumId w:val="7"/>
   </w:num>
   <w:num w:numId="3">
     <w:abstractNumId w:val="4"/>
@@ -33625,6 +34206,9 @@
     <w:abstractNumId w:val="0"/>
   </w:num>
   <w:num w:numId="7">
+    <w:abstractNumId w:val="6"/>
+  </w:num>
+  <w:num w:numId="8">
     <w:abstractNumId w:val="5"/>
   </w:num>
 </w:numbering>
@@ -33923,7 +34507,7 @@
     <w:lsdException w:name="Unresolved Mention" w:semiHidden="1" w:uiPriority="99" w:unhideWhenUsed="1"/>
     <w:lsdException w:name="Smart Link" w:semiHidden="1" w:uiPriority="99" w:unhideWhenUsed="1"/>
   </w:latentStyles>
-  <w:style w:type="paragraph" w:default="1" w:styleId="Standaard">
+  <w:style w:type="paragraph" w:default="1" w:styleId="Normal">
     <w:name w:val="Normal"/>
     <w:qFormat/>
     <w:rPr>
@@ -33932,11 +34516,11 @@
       <w:lang w:val="en-US" w:eastAsia="en-US"/>
     </w:rPr>
   </w:style>
-  <w:style w:type="paragraph" w:styleId="Kop1">
+  <w:style w:type="paragraph" w:styleId="Heading1">
     <w:name w:val="heading 1"/>
-    <w:basedOn w:val="Standaard"/>
-    <w:next w:val="Standaard"/>
-    <w:link w:val="Kop1Char"/>
+    <w:basedOn w:val="Normal"/>
+    <w:next w:val="Normal"/>
+    <w:link w:val="Heading1Char"/>
     <w:uiPriority w:val="9"/>
     <w:qFormat/>
     <w:pPr>
@@ -33950,10 +34534,10 @@
       <w:u w:val="single"/>
     </w:rPr>
   </w:style>
-  <w:style w:type="paragraph" w:styleId="Kop2">
+  <w:style w:type="paragraph" w:styleId="Heading2">
     <w:name w:val="heading 2"/>
-    <w:basedOn w:val="Standaard"/>
-    <w:next w:val="Standaard"/>
+    <w:basedOn w:val="Normal"/>
+    <w:next w:val="Normal"/>
     <w:qFormat/>
     <w:pPr>
       <w:keepNext/>
@@ -33970,10 +34554,10 @@
       <w:szCs w:val="28"/>
     </w:rPr>
   </w:style>
-  <w:style w:type="paragraph" w:styleId="Kop3">
+  <w:style w:type="paragraph" w:styleId="Heading3">
     <w:name w:val="heading 3"/>
-    <w:basedOn w:val="Standaard"/>
-    <w:next w:val="Standaard"/>
+    <w:basedOn w:val="Normal"/>
+    <w:next w:val="Normal"/>
     <w:qFormat/>
     <w:pPr>
       <w:keepNext/>
@@ -33988,13 +34572,13 @@
       <w:szCs w:val="26"/>
     </w:rPr>
   </w:style>
-  <w:style w:type="character" w:default="1" w:styleId="Standaardalinea-lettertype">
+  <w:style w:type="character" w:default="1" w:styleId="DefaultParagraphFont">
     <w:name w:val="Default Paragraph Font"/>
     <w:uiPriority w:val="1"/>
     <w:semiHidden/>
     <w:unhideWhenUsed/>
   </w:style>
-  <w:style w:type="table" w:default="1" w:styleId="Standaardtabel">
+  <w:style w:type="table" w:default="1" w:styleId="TableNormal">
     <w:name w:val="Normal Table"/>
     <w:uiPriority w:val="99"/>
     <w:semiHidden/>
@@ -34009,16 +34593,16 @@
       </w:tblCellMar>
     </w:tblPr>
   </w:style>
-  <w:style w:type="numbering" w:default="1" w:styleId="Geenlijst">
+  <w:style w:type="numbering" w:default="1" w:styleId="NoList">
     <w:name w:val="No List"/>
     <w:uiPriority w:val="99"/>
     <w:semiHidden/>
     <w:unhideWhenUsed/>
   </w:style>
-  <w:style w:type="character" w:customStyle="1" w:styleId="Kop1Char">
-    <w:name w:val="Kop 1 Char"/>
-    <w:basedOn w:val="Standaardalinea-lettertype"/>
-    <w:link w:val="Kop1"/>
+  <w:style w:type="character" w:customStyle="1" w:styleId="Heading1Char">
+    <w:name w:val="Heading 1 Char"/>
+    <w:basedOn w:val="DefaultParagraphFont"/>
+    <w:link w:val="Heading1"/>
     <w:uiPriority w:val="9"/>
     <w:rsid w:val="004F2500"/>
     <w:rPr>
@@ -34037,9 +34621,9 @@
       <w:u w:val="single"/>
     </w:rPr>
   </w:style>
-  <w:style w:type="character" w:styleId="Tekstvantijdelijkeaanduiding">
+  <w:style w:type="character" w:styleId="PlaceholderText">
     <w:name w:val="Placeholder Text"/>
-    <w:basedOn w:val="Standaardalinea-lettertype"/>
+    <w:basedOn w:val="DefaultParagraphFont"/>
     <w:uiPriority w:val="99"/>
     <w:semiHidden/>
     <w:rsid w:val="002D7465"/>
@@ -34047,26 +34631,26 @@
       <w:color w:val="808080"/>
     </w:rPr>
   </w:style>
-  <w:style w:type="paragraph" w:styleId="Bibliografie">
+  <w:style w:type="paragraph" w:styleId="Bibliography">
     <w:name w:val="Bibliography"/>
-    <w:basedOn w:val="Standaard"/>
-    <w:next w:val="Standaard"/>
+    <w:basedOn w:val="Normal"/>
+    <w:next w:val="Normal"/>
     <w:uiPriority w:val="37"/>
     <w:unhideWhenUsed/>
     <w:rsid w:val="004F2500"/>
   </w:style>
-  <w:style w:type="character" w:styleId="GevolgdeHyperlink">
+  <w:style w:type="character" w:styleId="FollowedHyperlink">
     <w:name w:val="FollowedHyperlink"/>
-    <w:basedOn w:val="Standaardalinea-lettertype"/>
+    <w:basedOn w:val="DefaultParagraphFont"/>
     <w:rsid w:val="004F2500"/>
     <w:rPr>
       <w:color w:val="954F72" w:themeColor="followedHyperlink"/>
       <w:u w:val="single"/>
     </w:rPr>
   </w:style>
-  <w:style w:type="paragraph" w:styleId="Lijstalinea">
+  <w:style w:type="paragraph" w:styleId="ListParagraph">
     <w:name w:val="List Paragraph"/>
-    <w:basedOn w:val="Standaard"/>
+    <w:basedOn w:val="Normal"/>
     <w:uiPriority w:val="34"/>
     <w:qFormat/>
     <w:rsid w:val="004F2500"/>
@@ -34075,10 +34659,10 @@
       <w:contextualSpacing/>
     </w:pPr>
   </w:style>
-  <w:style w:type="paragraph" w:styleId="Koptekst">
+  <w:style w:type="paragraph" w:styleId="Header">
     <w:name w:val="header"/>
-    <w:basedOn w:val="Standaard"/>
-    <w:link w:val="KoptekstChar"/>
+    <w:basedOn w:val="Normal"/>
+    <w:link w:val="HeaderChar"/>
     <w:rsid w:val="00017B1B"/>
     <w:pPr>
       <w:tabs>
@@ -34087,10 +34671,10 @@
       </w:tabs>
     </w:pPr>
   </w:style>
-  <w:style w:type="character" w:customStyle="1" w:styleId="KoptekstChar">
-    <w:name w:val="Koptekst Char"/>
-    <w:basedOn w:val="Standaardalinea-lettertype"/>
-    <w:link w:val="Koptekst"/>
+  <w:style w:type="character" w:customStyle="1" w:styleId="HeaderChar">
+    <w:name w:val="Header Char"/>
+    <w:basedOn w:val="DefaultParagraphFont"/>
+    <w:link w:val="Header"/>
     <w:rsid w:val="00017B1B"/>
     <w:rPr>
       <w:sz w:val="24"/>
@@ -34098,10 +34682,10 @@
       <w:lang w:val="en-US" w:eastAsia="en-US"/>
     </w:rPr>
   </w:style>
-  <w:style w:type="paragraph" w:styleId="Voettekst">
+  <w:style w:type="paragraph" w:styleId="Footer">
     <w:name w:val="footer"/>
-    <w:basedOn w:val="Standaard"/>
-    <w:link w:val="VoettekstChar"/>
+    <w:basedOn w:val="Normal"/>
+    <w:link w:val="FooterChar"/>
     <w:rsid w:val="00017B1B"/>
     <w:pPr>
       <w:tabs>
@@ -34110,10 +34694,10 @@
       </w:tabs>
     </w:pPr>
   </w:style>
-  <w:style w:type="character" w:customStyle="1" w:styleId="VoettekstChar">
-    <w:name w:val="Voettekst Char"/>
-    <w:basedOn w:val="Standaardalinea-lettertype"/>
-    <w:link w:val="Voettekst"/>
+  <w:style w:type="character" w:customStyle="1" w:styleId="FooterChar">
+    <w:name w:val="Footer Char"/>
+    <w:basedOn w:val="DefaultParagraphFont"/>
+    <w:link w:val="Footer"/>
     <w:rsid w:val="00017B1B"/>
     <w:rPr>
       <w:sz w:val="24"/>
@@ -34121,10 +34705,10 @@
       <w:lang w:val="en-US" w:eastAsia="en-US"/>
     </w:rPr>
   </w:style>
-  <w:style w:type="paragraph" w:styleId="Bijschrift">
+  <w:style w:type="paragraph" w:styleId="Caption">
     <w:name w:val="caption"/>
-    <w:basedOn w:val="Standaard"/>
-    <w:next w:val="Standaard"/>
+    <w:basedOn w:val="Normal"/>
+    <w:next w:val="Normal"/>
     <w:unhideWhenUsed/>
     <w:qFormat/>
     <w:rsid w:val="00D73B1B"/>
@@ -34139,9 +34723,9 @@
       <w:szCs w:val="18"/>
     </w:rPr>
   </w:style>
-  <w:style w:type="character" w:styleId="Onopgelostemelding">
+  <w:style w:type="character" w:styleId="UnresolvedMention">
     <w:name w:val="Unresolved Mention"/>
-    <w:basedOn w:val="Standaardalinea-lettertype"/>
+    <w:basedOn w:val="DefaultParagraphFont"/>
     <w:uiPriority w:val="99"/>
     <w:semiHidden/>
     <w:unhideWhenUsed/>
@@ -34496,7 +35080,7 @@
 </file>
 
 <file path=customXml/itemProps1.xml><?xml version="1.0" encoding="utf-8"?>
-<ds:datastoreItem xmlns:ds="http://schemas.openxmlformats.org/officeDocument/2006/customXml" ds:itemID="{37AF6A7D-FCF0-40BA-B6FD-EAB615506FE9}">
+<ds:datastoreItem xmlns:ds="http://schemas.openxmlformats.org/officeDocument/2006/customXml" ds:itemID="{D652D48E-F2F7-4C67-9B4A-A4F6FCBC9CDB}">
   <ds:schemaRefs>
     <ds:schemaRef ds:uri="http://schemas.openxmlformats.org/officeDocument/2006/bibliography"/>
   </ds:schemaRefs>

</xml_diff>

<commit_message>
Ok, all text is written
</commit_message>
<xml_diff>
--- a/! Analysis of an article JonasBertelsYoshiVermeire.docx
+++ b/! Analysis of an article JonasBertelsYoshiVermeire.docx
@@ -153,8 +153,16 @@
               <w:rPr>
                 <w:lang w:val="en-GB"/>
               </w:rPr>
-              <w:t>Yoshi Vermeire</w:t>
+              <w:t xml:space="preserve">Yoshi </w:t>
             </w:r>
+            <w:proofErr w:type="spellStart"/>
+            <w:r>
+              <w:rPr>
+                <w:lang w:val="en-GB"/>
+              </w:rPr>
+              <w:t>Vermeire</w:t>
+            </w:r>
+            <w:proofErr w:type="spellEnd"/>
           </w:p>
         </w:tc>
       </w:tr>
@@ -414,7 +422,21 @@
               <w:rPr>
                 <w:lang w:val="en-GB"/>
               </w:rPr>
-              <w:t>IEEE Transactions On Circuit Theory, 1966, volume CT-13,  No. 2, page 137</w:t>
+              <w:t>IEEE Transactions On Circuit Theory, 1966, volume CT-</w:t>
+            </w:r>
+            <w:proofErr w:type="gramStart"/>
+            <w:r>
+              <w:rPr>
+                <w:lang w:val="en-GB"/>
+              </w:rPr>
+              <w:t>13,  No.</w:t>
+            </w:r>
+            <w:proofErr w:type="gramEnd"/>
+            <w:r>
+              <w:rPr>
+                <w:lang w:val="en-GB"/>
+              </w:rPr>
+              <w:t xml:space="preserve"> 2, page 137</w:t>
             </w:r>
           </w:p>
         </w:tc>
@@ -1232,7 +1254,25 @@
           <w:iCs/>
           <w:lang w:val="en-GB"/>
         </w:rPr>
-        <w:t>IRE Standards On Electron Tubes Methods of Testing</w:t>
+        <w:t xml:space="preserve">IRE Standards </w:t>
+      </w:r>
+      <w:proofErr w:type="gramStart"/>
+      <w:r>
+        <w:rPr>
+          <w:i/>
+          <w:iCs/>
+          <w:lang w:val="en-GB"/>
+        </w:rPr>
+        <w:t>On</w:t>
+      </w:r>
+      <w:proofErr w:type="gramEnd"/>
+      <w:r>
+        <w:rPr>
+          <w:i/>
+          <w:iCs/>
+          <w:lang w:val="en-GB"/>
+        </w:rPr>
+        <w:t xml:space="preserve"> Electron Tubes Methods of Testing</w:t>
       </w:r>
       <w:r>
         <w:rPr>
@@ -1353,7 +1393,21 @@
         <w:rPr>
           <w:lang w:val="en-GB"/>
         </w:rPr>
-        <w:t xml:space="preserve">This formula can be derived using a procedure described by Linvill and Gibbons in their book </w:t>
+        <w:t xml:space="preserve">This formula can be derived using a procedure described by </w:t>
+      </w:r>
+      <w:proofErr w:type="spellStart"/>
+      <w:r>
+        <w:rPr>
+          <w:lang w:val="en-GB"/>
+        </w:rPr>
+        <w:t>Linvill</w:t>
+      </w:r>
+      <w:proofErr w:type="spellEnd"/>
+      <w:r>
+        <w:rPr>
+          <w:lang w:val="en-GB"/>
+        </w:rPr>
+        <w:t xml:space="preserve"> and Gibbons in their book </w:t>
       </w:r>
       <w:r>
         <w:rPr>
@@ -1990,6 +2044,7 @@
           <w:id w:val="-1225750666"/>
           <w:citation/>
         </w:sdtPr>
+        <w:sdtEndPr/>
         <w:sdtContent>
           <w:r>
             <w:rPr>
@@ -13474,7 +13529,39 @@
     </w:p>
     <w:p>
       <w:r>
-        <w:t xml:space="preserve"> (And of course: Re{a+bj}+Re{c+dj} = a + c = Re{a+bj+c+dj} so we can add the last 2 statements together to get the following:)</w:t>
+        <w:t xml:space="preserve"> (And of course: Re{</w:t>
+      </w:r>
+      <w:proofErr w:type="spellStart"/>
+      <w:r>
+        <w:t>a+</w:t>
+      </w:r>
+      <w:proofErr w:type="gramStart"/>
+      <w:r>
+        <w:t>bj</w:t>
+      </w:r>
+      <w:proofErr w:type="spellEnd"/>
+      <w:r>
+        <w:t>}+</w:t>
+      </w:r>
+      <w:proofErr w:type="gramEnd"/>
+      <w:r>
+        <w:t>Re{</w:t>
+      </w:r>
+      <w:proofErr w:type="spellStart"/>
+      <w:r>
+        <w:t>c+dj</w:t>
+      </w:r>
+      <w:proofErr w:type="spellEnd"/>
+      <w:r>
+        <w:t>} = a + c = Re{</w:t>
+      </w:r>
+      <w:proofErr w:type="spellStart"/>
+      <w:r>
+        <w:t>a+bj+c+dj</w:t>
+      </w:r>
+      <w:proofErr w:type="spellEnd"/>
+      <w:r>
+        <w:t>} so we can add the last 2 statements together to get the following:)</w:t>
       </w:r>
     </w:p>
     <w:p>
@@ -16437,14 +16524,29 @@
         <w:rPr>
           <w:lang w:val="en-GB"/>
         </w:rPr>
-        <w:t>is smaller or equal to G</w:t>
+        <w:t xml:space="preserve">is smaller or equal to </w:t>
+      </w:r>
+      <w:proofErr w:type="spellStart"/>
+      <w:r>
+        <w:rPr>
+          <w:lang w:val="en-GB"/>
+        </w:rPr>
+        <w:t>G</w:t>
       </w:r>
       <w:r>
         <w:rPr>
           <w:vertAlign w:val="subscript"/>
           <w:lang w:val="en-GB"/>
         </w:rPr>
-        <w:t xml:space="preserve">amax, </w:t>
+        <w:t>amax</w:t>
+      </w:r>
+      <w:proofErr w:type="spellEnd"/>
+      <w:r>
+        <w:rPr>
+          <w:vertAlign w:val="subscript"/>
+          <w:lang w:val="en-GB"/>
+        </w:rPr>
+        <w:t xml:space="preserve">, </w:t>
       </w:r>
       <w:r>
         <w:rPr>
@@ -16492,7 +16594,21 @@
         <w:rPr>
           <w:lang w:val="en-GB"/>
         </w:rPr>
-        <w:t xml:space="preserve">We can now plot  the circles belonging to this family of circles. </w:t>
+        <w:t xml:space="preserve">We can now </w:t>
+      </w:r>
+      <w:proofErr w:type="gramStart"/>
+      <w:r>
+        <w:rPr>
+          <w:lang w:val="en-GB"/>
+        </w:rPr>
+        <w:t>plot  the</w:t>
+      </w:r>
+      <w:proofErr w:type="gramEnd"/>
+      <w:r>
+        <w:rPr>
+          <w:lang w:val="en-GB"/>
+        </w:rPr>
+        <w:t xml:space="preserve"> circles belonging to this family of circles. </w:t>
       </w:r>
       <w:r>
         <w:rPr>
@@ -16693,7 +16809,21 @@
         <w:rPr>
           <w:lang w:val="en-GB"/>
         </w:rPr>
-        <w:t xml:space="preserve">                 (4)</w:t>
+        <w:t xml:space="preserve">              </w:t>
+      </w:r>
+      <w:proofErr w:type="gramStart"/>
+      <w:r>
+        <w:rPr>
+          <w:lang w:val="en-GB"/>
+        </w:rPr>
+        <w:t xml:space="preserve">   (</w:t>
+      </w:r>
+      <w:proofErr w:type="gramEnd"/>
+      <w:r>
+        <w:rPr>
+          <w:lang w:val="en-GB"/>
+        </w:rPr>
+        <w:t>4)</w:t>
       </w:r>
     </w:p>
     <w:p>
@@ -18291,8 +18421,16 @@
         <w:rPr>
           <w:lang w:val="en-GB"/>
         </w:rPr>
-        <w:t xml:space="preserve">          (</w:t>
-      </w:r>
+        <w:t xml:space="preserve">       </w:t>
+      </w:r>
+      <w:proofErr w:type="gramStart"/>
+      <w:r>
+        <w:rPr>
+          <w:lang w:val="en-GB"/>
+        </w:rPr>
+        <w:t xml:space="preserve">   (</w:t>
+      </w:r>
+      <w:proofErr w:type="gramEnd"/>
       <w:r>
         <w:rPr>
           <w:lang w:val="en-GB"/>
@@ -23764,6 +23902,7 @@
         </w:rPr>
         <w:t xml:space="preserve">The previous equations result in the following expression for </w:t>
       </w:r>
+      <w:proofErr w:type="gramStart"/>
       <w:r>
         <w:rPr>
           <w:lang w:val="en-GB"/>
@@ -23790,6 +23929,7 @@
         </w:rPr>
         <w:t>:</w:t>
       </w:r>
+      <w:proofErr w:type="gramEnd"/>
     </w:p>
     <w:p>
       <w:pPr>
@@ -30530,7 +30670,28 @@
         <w:rPr>
           <w:lang w:val="en-GB"/>
         </w:rPr>
-        <w:t>The reflection coefficient ρ = u + jv can be expressed in terms of the normalized source conductance g</w:t>
+        <w:t xml:space="preserve">The reflection coefficient ρ = u + </w:t>
+      </w:r>
+      <w:proofErr w:type="spellStart"/>
+      <w:r>
+        <w:rPr>
+          <w:lang w:val="en-GB"/>
+        </w:rPr>
+        <w:t>jv</w:t>
+      </w:r>
+      <w:proofErr w:type="spellEnd"/>
+      <w:r>
+        <w:rPr>
+          <w:lang w:val="en-GB"/>
+        </w:rPr>
+        <w:t xml:space="preserve"> can be expressed in terms of the normalized source conductance </w:t>
+      </w:r>
+      <w:proofErr w:type="spellStart"/>
+      <w:r>
+        <w:rPr>
+          <w:lang w:val="en-GB"/>
+        </w:rPr>
+        <w:t>g</w:t>
       </w:r>
       <w:r>
         <w:rPr>
@@ -30539,11 +30700,19 @@
         </w:rPr>
         <w:t>s</w:t>
       </w:r>
-      <w:r>
-        <w:rPr>
-          <w:lang w:val="en-GB"/>
-        </w:rPr>
-        <w:t xml:space="preserve"> and the normalized source s</w:t>
+      <w:proofErr w:type="spellEnd"/>
+      <w:r>
+        <w:rPr>
+          <w:lang w:val="en-GB"/>
+        </w:rPr>
+        <w:t xml:space="preserve"> and the normalized source </w:t>
+      </w:r>
+      <w:proofErr w:type="spellStart"/>
+      <w:r>
+        <w:rPr>
+          <w:lang w:val="en-GB"/>
+        </w:rPr>
+        <w:t>s</w:t>
       </w:r>
       <w:r>
         <w:rPr>
@@ -30551,6 +30720,7 @@
         </w:rPr>
         <w:t>usceptance</w:t>
       </w:r>
+      <w:proofErr w:type="spellEnd"/>
       <w:r>
         <w:rPr>
           <w:lang w:val="en-GB"/>
@@ -32219,7 +32389,49 @@
         <w:rPr>
           <w:lang w:val="en-GB"/>
         </w:rPr>
-        <w:t>original paper of Rothe and Dalke “Theory of Noisy fourpoles”, which was found and from which we got the following figure describing the noise figure on a rectangular coordinate system.</w:t>
+        <w:t xml:space="preserve">original paper of </w:t>
+      </w:r>
+      <w:proofErr w:type="spellStart"/>
+      <w:r>
+        <w:rPr>
+          <w:lang w:val="en-GB"/>
+        </w:rPr>
+        <w:t>Rothe</w:t>
+      </w:r>
+      <w:proofErr w:type="spellEnd"/>
+      <w:r>
+        <w:rPr>
+          <w:lang w:val="en-GB"/>
+        </w:rPr>
+        <w:t xml:space="preserve"> and </w:t>
+      </w:r>
+      <w:proofErr w:type="spellStart"/>
+      <w:r>
+        <w:rPr>
+          <w:lang w:val="en-GB"/>
+        </w:rPr>
+        <w:t>Dalke</w:t>
+      </w:r>
+      <w:proofErr w:type="spellEnd"/>
+      <w:r>
+        <w:rPr>
+          <w:lang w:val="en-GB"/>
+        </w:rPr>
+        <w:t xml:space="preserve"> “Theory of Noisy </w:t>
+      </w:r>
+      <w:proofErr w:type="spellStart"/>
+      <w:r>
+        <w:rPr>
+          <w:lang w:val="en-GB"/>
+        </w:rPr>
+        <w:t>fourpoles</w:t>
+      </w:r>
+      <w:proofErr w:type="spellEnd"/>
+      <w:r>
+        <w:rPr>
+          <w:lang w:val="en-GB"/>
+        </w:rPr>
+        <w:t>”, which was found and from which we got the following figure describing the noise figure on a rectangular coordinate system.</w:t>
       </w:r>
     </w:p>
     <w:p>
@@ -32297,7 +32509,21 @@
         <w:rPr>
           <w:lang w:val="en-GB"/>
         </w:rPr>
-        <w:t xml:space="preserve"> The Berkeley Lecture slides to understand how we could express the amplifier gain as used in the article (the original paper by Linvill and Gibbons could not be found)</w:t>
+        <w:t xml:space="preserve"> The Berkeley Lecture slides to understand how we could express the amplifier gain as used in the article (the original paper by </w:t>
+      </w:r>
+      <w:proofErr w:type="spellStart"/>
+      <w:r>
+        <w:rPr>
+          <w:lang w:val="en-GB"/>
+        </w:rPr>
+        <w:t>Linvill</w:t>
+      </w:r>
+      <w:proofErr w:type="spellEnd"/>
+      <w:r>
+        <w:rPr>
+          <w:lang w:val="en-GB"/>
+        </w:rPr>
+        <w:t xml:space="preserve"> and Gibbons could not be found)</w:t>
       </w:r>
     </w:p>
     <w:p>
@@ -32322,7 +32548,25 @@
           <w:iCs/>
           <w:lang w:val="en-GB"/>
         </w:rPr>
-        <w:t>Standards On Electron Tubes Methods of Testing</w:t>
+        <w:t xml:space="preserve">Standards </w:t>
+      </w:r>
+      <w:proofErr w:type="gramStart"/>
+      <w:r>
+        <w:rPr>
+          <w:i/>
+          <w:iCs/>
+          <w:lang w:val="en-GB"/>
+        </w:rPr>
+        <w:t>On</w:t>
+      </w:r>
+      <w:proofErr w:type="gramEnd"/>
+      <w:r>
+        <w:rPr>
+          <w:i/>
+          <w:iCs/>
+          <w:lang w:val="en-GB"/>
+        </w:rPr>
+        <w:t xml:space="preserve"> Electron Tubes Methods of Testing</w:t>
       </w:r>
       <w:r>
         <w:rPr>
@@ -32347,9 +32591,48 @@
         </w:rPr>
         <w:t xml:space="preserve">Chapter 9 from </w:t>
       </w:r>
-      <w:r>
-        <w:t xml:space="preserve">Pulak Sahoo gave us the proof that bilinear transformation indeed transform circles into circles. </w:t>
-      </w:r>
+      <w:proofErr w:type="spellStart"/>
+      <w:r>
+        <w:t>Pulak</w:t>
+      </w:r>
+      <w:proofErr w:type="spellEnd"/>
+      <w:r>
+        <w:t xml:space="preserve"> Sahoo gave us the proof that bilinear transformation indeed </w:t>
+      </w:r>
+      <w:proofErr w:type="gramStart"/>
+      <w:r>
+        <w:t>transform</w:t>
+      </w:r>
+      <w:proofErr w:type="gramEnd"/>
+      <w:r>
+        <w:t xml:space="preserve"> circles into circles. </w:t>
+      </w:r>
+      <w:sdt>
+        <w:sdtPr>
+          <w:id w:val="-1871527553"/>
+          <w:citation/>
+        </w:sdtPr>
+        <w:sdtContent>
+          <w:r>
+            <w:fldChar w:fldCharType="begin"/>
+          </w:r>
+          <w:r>
+            <w:instrText xml:space="preserve"> CITATION Pul \l 1033 </w:instrText>
+          </w:r>
+          <w:r>
+            <w:fldChar w:fldCharType="separate"/>
+          </w:r>
+          <w:r>
+            <w:rPr>
+              <w:noProof/>
+            </w:rPr>
+            <w:t>(Sahoo)</w:t>
+          </w:r>
+          <w:r>
+            <w:fldChar w:fldCharType="end"/>
+          </w:r>
+        </w:sdtContent>
+      </w:sdt>
     </w:p>
     <w:p>
       <w:pPr>
@@ -32365,7 +32648,29 @@
         <w:rPr>
           <w:lang w:val="en-GB"/>
         </w:rPr>
-        <w:t>We weren’t familiar with the unit millimhos. This unit is equivalent to millisiemens, and is used to express</w:t>
+        <w:t xml:space="preserve">We weren’t familiar with the unit millimhos. This unit is equivalent to </w:t>
+      </w:r>
+      <w:proofErr w:type="spellStart"/>
+      <w:proofErr w:type="gramStart"/>
+      <w:r>
+        <w:rPr>
+          <w:lang w:val="en-GB"/>
+        </w:rPr>
+        <w:t>millisiemens</w:t>
+      </w:r>
+      <w:proofErr w:type="spellEnd"/>
+      <w:r>
+        <w:rPr>
+          <w:lang w:val="en-GB"/>
+        </w:rPr>
+        <w:t>, and</w:t>
+      </w:r>
+      <w:proofErr w:type="gramEnd"/>
+      <w:r>
+        <w:rPr>
+          <w:lang w:val="en-GB"/>
+        </w:rPr>
+        <w:t xml:space="preserve"> is used to express</w:t>
       </w:r>
       <w:r>
         <w:rPr>
@@ -32492,7 +32797,35 @@
         <w:rPr>
           <w:lang w:val="en-GB"/>
         </w:rPr>
-        <w:t>The first 3 figures are quite clear, especially when takes in conjunction with their formulas. Moreover, figure 3 nicely demonstrates that for the noise measure, the center of the locus for the susceptance (B</w:t>
+        <w:t xml:space="preserve">The first 3 figures are quite clear, especially when takes in conjunction with their formulas. Moreover, figure 3 nicely demonstrates that for the noise measure, the </w:t>
+      </w:r>
+      <w:proofErr w:type="spellStart"/>
+      <w:r>
+        <w:rPr>
+          <w:lang w:val="en-GB"/>
+        </w:rPr>
+        <w:t>center</w:t>
+      </w:r>
+      <w:proofErr w:type="spellEnd"/>
+      <w:r>
+        <w:rPr>
+          <w:lang w:val="en-GB"/>
+        </w:rPr>
+        <w:t xml:space="preserve"> of the locus for the </w:t>
+      </w:r>
+      <w:proofErr w:type="spellStart"/>
+      <w:r>
+        <w:rPr>
+          <w:lang w:val="en-GB"/>
+        </w:rPr>
+        <w:t>susceptance</w:t>
+      </w:r>
+      <w:proofErr w:type="spellEnd"/>
+      <w:r>
+        <w:rPr>
+          <w:lang w:val="en-GB"/>
+        </w:rPr>
+        <w:t xml:space="preserve"> (B</w:t>
       </w:r>
       <w:r>
         <w:rPr>
@@ -32576,7 +32909,21 @@
         <w:rPr>
           <w:lang w:val="en-GB"/>
         </w:rPr>
-        <w:t>Do the captions to the figures and tables contain sufficient information in order to understand them (and possibly reconstruct them)?</w:t>
+        <w:t xml:space="preserve">Do the captions to the figures and tables contain </w:t>
+      </w:r>
+      <w:proofErr w:type="gramStart"/>
+      <w:r>
+        <w:rPr>
+          <w:lang w:val="en-GB"/>
+        </w:rPr>
+        <w:t>sufficient</w:t>
+      </w:r>
+      <w:proofErr w:type="gramEnd"/>
+      <w:r>
+        <w:rPr>
+          <w:lang w:val="en-GB"/>
+        </w:rPr>
+        <w:t xml:space="preserve"> information in order to understand them (and possibly reconstruct them)?</w:t>
       </w:r>
     </w:p>
     <w:p>
@@ -32613,7 +32960,21 @@
         <w:rPr>
           <w:lang w:val="en-GB"/>
         </w:rPr>
-        <w:t>understanding of the article, since they are quite long. Besides, a fair amount of the parameters depend on other parameters previously calculated, so it would not be possible to reconstruct the graph even when the full formula is given. Adding the circle formula to the caption wouldn’t help either, since the graph itself clearly demonstrates that a circle is plotted with a given centre and radius.</w:t>
+        <w:t xml:space="preserve">understanding of the article, since they are quite long. Besides, a fair amount of the parameters </w:t>
+      </w:r>
+      <w:proofErr w:type="gramStart"/>
+      <w:r>
+        <w:rPr>
+          <w:lang w:val="en-GB"/>
+        </w:rPr>
+        <w:t>depend</w:t>
+      </w:r>
+      <w:proofErr w:type="gramEnd"/>
+      <w:r>
+        <w:rPr>
+          <w:lang w:val="en-GB"/>
+        </w:rPr>
+        <w:t xml:space="preserve"> on other parameters previously calculated, so it would not be possible to reconstruct the graph even when the full formula is given. Adding the circle formula to the caption wouldn’t help either, since the graph itself clearly demonstrates that a circle is plotted with a given centre and radius.</w:t>
       </w:r>
     </w:p>
     <w:p>
@@ -32707,7 +33068,21 @@
         <w:rPr>
           <w:lang w:val="en-GB"/>
         </w:rPr>
-        <w:t>The Rothe and Dahlke paper provides</w:t>
+        <w:t xml:space="preserve">The </w:t>
+      </w:r>
+      <w:proofErr w:type="spellStart"/>
+      <w:r>
+        <w:rPr>
+          <w:lang w:val="en-GB"/>
+        </w:rPr>
+        <w:t>Rothe</w:t>
+      </w:r>
+      <w:proofErr w:type="spellEnd"/>
+      <w:r>
+        <w:rPr>
+          <w:lang w:val="en-GB"/>
+        </w:rPr>
+        <w:t xml:space="preserve"> and Dahlke paper provides</w:t>
       </w:r>
       <w:r>
         <w:rPr>
@@ -32746,7 +33121,25 @@
           <w:iCs/>
           <w:lang w:val="en-GB"/>
         </w:rPr>
-        <w:t>Standards On Electron Tubes Methods of Testing</w:t>
+        <w:t xml:space="preserve">Standards </w:t>
+      </w:r>
+      <w:proofErr w:type="gramStart"/>
+      <w:r>
+        <w:rPr>
+          <w:i/>
+          <w:iCs/>
+          <w:lang w:val="en-GB"/>
+        </w:rPr>
+        <w:t>On</w:t>
+      </w:r>
+      <w:proofErr w:type="gramEnd"/>
+      <w:r>
+        <w:rPr>
+          <w:i/>
+          <w:iCs/>
+          <w:lang w:val="en-GB"/>
+        </w:rPr>
+        <w:t xml:space="preserve"> Electron Tubes Methods of Testing</w:t>
       </w:r>
       <w:r>
         <w:rPr>
@@ -32779,8 +33172,54 @@
         <w:rPr>
           <w:lang w:val="en-GB"/>
         </w:rPr>
-        <w:t>, more specifically the section on pages 6 and 7 on bilinear transformations.</w:t>
-      </w:r>
+        <w:t>, more specifically the section on pages 6 and 7 on bi</w:t>
+      </w:r>
+      <w:bookmarkStart w:id="1" w:name="_GoBack"/>
+      <w:bookmarkEnd w:id="1"/>
+      <w:r>
+        <w:rPr>
+          <w:lang w:val="en-GB"/>
+        </w:rPr>
+        <w:t>linear transformations.</w:t>
+      </w:r>
+      <w:sdt>
+        <w:sdtPr>
+          <w:rPr>
+            <w:lang w:val="en-GB"/>
+          </w:rPr>
+          <w:id w:val="-1009511767"/>
+          <w:citation/>
+        </w:sdtPr>
+        <w:sdtContent>
+          <w:r>
+            <w:rPr>
+              <w:lang w:val="en-GB"/>
+            </w:rPr>
+            <w:fldChar w:fldCharType="begin"/>
+          </w:r>
+          <w:r>
+            <w:instrText xml:space="preserve"> CITATION JCS46 \l 1033 </w:instrText>
+          </w:r>
+          <w:r>
+            <w:rPr>
+              <w:lang w:val="en-GB"/>
+            </w:rPr>
+            <w:fldChar w:fldCharType="separate"/>
+          </w:r>
+          <w:r>
+            <w:rPr>
+              <w:noProof/>
+            </w:rPr>
+            <w:t xml:space="preserve"> (Slater, 1946)</w:t>
+          </w:r>
+          <w:r>
+            <w:rPr>
+              <w:lang w:val="en-GB"/>
+            </w:rPr>
+            <w:fldChar w:fldCharType="end"/>
+          </w:r>
+        </w:sdtContent>
+      </w:sdt>
     </w:p>
     <w:p>
       <w:pPr>
@@ -32801,8 +33240,6 @@
         </w:rPr>
         <w:t>This reference provides properties of the bilinear transformation and proves that it maps circles from one plane to another (while keeping the circle a circle). This last property is of course the important one, since it allows the use of the formulas previously discovered for the rectangular plane. Transforming is then a matter of changing values, as described in the article.</w:t>
       </w:r>
-      <w:bookmarkStart w:id="1" w:name="_GoBack"/>
-      <w:bookmarkEnd w:id="1"/>
     </w:p>
     <w:p>
       <w:pPr>
@@ -32851,18 +33288,20 @@
     </w:p>
     <w:sdt>
       <w:sdtPr>
-        <w:rPr>
-          <w:b w:val="0"/>
-          <w:bCs w:val="0"/>
-          <w:sz w:val="24"/>
-          <w:u w:val="none"/>
-        </w:rPr>
-        <w:id w:val="-125237214"/>
+        <w:id w:val="681788227"/>
         <w:docPartObj>
           <w:docPartGallery w:val="Bibliographies"/>
           <w:docPartUnique/>
         </w:docPartObj>
       </w:sdtPr>
+      <w:sdtEndPr>
+        <w:rPr>
+          <w:b w:val="0"/>
+          <w:bCs w:val="0"/>
+          <w:sz w:val="24"/>
+          <w:u w:val="none"/>
+        </w:rPr>
+      </w:sdtEndPr>
       <w:sdtContent>
         <w:p>
           <w:pPr>
@@ -32886,9 +33325,6 @@
                   <w:noProof/>
                 </w:rPr>
               </w:pPr>
-              <w:r>
-                <w:t xml:space="preserve">[1] </w:t>
-              </w:r>
               <w:r>
                 <w:fldChar w:fldCharType="begin"/>
               </w:r>
@@ -32931,8 +33367,60 @@
                 <w:rPr>
                   <w:noProof/>
                 </w:rPr>
-                <w:t xml:space="preserve">[2] </w:t>
+                <w:t xml:space="preserve">Sahoo, P. (n.d.). </w:t>
               </w:r>
+              <w:r>
+                <w:rPr>
+                  <w:i/>
+                  <w:iCs/>
+                  <w:noProof/>
+                </w:rPr>
+                <w:t>Chapter 9 Conformal Mapping and Bilinear Transformation.</w:t>
+              </w:r>
+              <w:r>
+                <w:rPr>
+                  <w:noProof/>
+                </w:rPr>
+                <w:t xml:space="preserve"> Retrieved from Pathshala: http://epgp.inflibnet.ac.in/epgpdata/uploads/epgp_content/S000025MS/P001475/M016947/ET/1468564049EText(Ch-9,M-2.pdf</w:t>
+              </w:r>
+            </w:p>
+            <w:p>
+              <w:pPr>
+                <w:pStyle w:val="Bibliography"/>
+                <w:ind w:left="720" w:hanging="720"/>
+                <w:rPr>
+                  <w:noProof/>
+                </w:rPr>
+              </w:pPr>
+              <w:r>
+                <w:rPr>
+                  <w:noProof/>
+                </w:rPr>
+                <w:t xml:space="preserve">Slater, J. (1946). Microwave Electronics. </w:t>
+              </w:r>
+              <w:r>
+                <w:rPr>
+                  <w:i/>
+                  <w:iCs/>
+                  <w:noProof/>
+                </w:rPr>
+                <w:t>Review of Modern Physics</w:t>
+              </w:r>
+              <w:r>
+                <w:rPr>
+                  <w:noProof/>
+                </w:rPr>
+                <w:t>, 441-512.</w:t>
+              </w:r>
+            </w:p>
+            <w:p>
+              <w:pPr>
+                <w:pStyle w:val="Bibliography"/>
+                <w:ind w:left="720" w:hanging="720"/>
+                <w:rPr>
+                  <w:noProof/>
+                </w:rPr>
+              </w:pPr>
               <w:r>
                 <w:rPr>
                   <w:noProof/>
@@ -32955,11 +33443,6 @@
               </w:r>
             </w:p>
             <w:p>
-              <w:pPr>
-                <w:rPr>
-                  <w:noProof/>
-                </w:rPr>
-              </w:pPr>
               <w:r>
                 <w:rPr>
                   <w:b/>
@@ -32968,82 +33451,13 @@
                 </w:rPr>
                 <w:fldChar w:fldCharType="end"/>
               </w:r>
-              <w:r>
-                <w:rPr>
-                  <w:b/>
-                  <w:bCs/>
-                  <w:noProof/>
-                </w:rPr>
-                <w:t xml:space="preserve">[3] </w:t>
-              </w:r>
-              <w:r>
-                <w:t xml:space="preserve">Pulak Sahoo </w:t>
-              </w:r>
-              <w:r>
-                <w:rPr>
-                  <w:i/>
-                  <w:iCs/>
-                  <w:noProof/>
-                </w:rPr>
-                <w:t xml:space="preserve">Chapter 9 </w:t>
-              </w:r>
-              <w:r>
-                <w:rPr>
-                  <w:i/>
-                  <w:iCs/>
-                  <w:noProof/>
-                </w:rPr>
-                <w:t>Conformal Mapping and Bilinear Transformation</w:t>
-              </w:r>
             </w:p>
-            <w:p>
-              <w:pPr>
-                <w:ind w:left="720"/>
-                <w:rPr>
-                  <w:color w:val="0000FF"/>
-                  <w:u w:val="single"/>
-                </w:rPr>
-              </w:pPr>
-              <w:r>
-                <w:rPr>
-                  <w:noProof/>
-                </w:rPr>
-                <w:t>Retrieved</w:t>
-              </w:r>
-              <w:r>
-                <w:rPr>
-                  <w:color w:val="0000FF"/>
-                  <w:u w:val="single"/>
-                </w:rPr>
-                <w:t xml:space="preserve"> </w:t>
-              </w:r>
-              <w:r>
-                <w:rPr>
-                  <w:noProof/>
-                </w:rPr>
-                <w:t>from</w:t>
-              </w:r>
-              <w:r>
-                <w:rPr>
-                  <w:color w:val="0000FF"/>
-                  <w:u w:val="single"/>
-                </w:rPr>
-                <w:t xml:space="preserve">: </w:t>
-              </w:r>
-              <w:hyperlink r:id="rId30" w:history="1">
-                <w:r>
-                  <w:rPr>
-                    <w:rStyle w:val="Hyperlink"/>
-                  </w:rPr>
-                  <w:t>http://epgp.inflibnet.ac.in/epgpdata/uploads/epgp_content/S000025MS/P001475/M016947/ET/1468564049EText(Ch-9,M-2.pdf</w:t>
-                </w:r>
-              </w:hyperlink>
-            </w:p>
-            <w:p/>
           </w:sdtContent>
         </w:sdt>
       </w:sdtContent>
     </w:sdt>
+    <w:p/>
+    <w:p/>
     <w:p>
       <w:pPr>
         <w:rPr>
@@ -34843,7 +35257,7 @@
   </b:Source>
   <b:Source xmlns:b="http://schemas.openxmlformats.org/officeDocument/2006/bibliography" xmlns="http://schemas.openxmlformats.org/officeDocument/2006/bibliography">
     <b:Tag>Placeholder1</b:Tag>
-    <b:RefOrder>2</b:RefOrder>
+    <b:RefOrder>4</b:RefOrder>
   </b:Source>
   <b:Source>
     <b:Tag>The62</b:Tag>
@@ -34859,13 +35273,52 @@
     <b:Pages>160</b:Pages>
     <b:ConferenceName>Institute of Radio Engineers (IRE)</b:ConferenceName>
     <b:City>New York</b:City>
+    <b:RefOrder>5</b:RefOrder>
+  </b:Source>
+  <b:Source>
+    <b:Tag>JCS46</b:Tag>
+    <b:SourceType>JournalArticle</b:SourceType>
+    <b:Guid>{B1CE2918-3E8B-4469-99AB-FCA4E5CEE2CE}</b:Guid>
+    <b:Author>
+      <b:Author>
+        <b:NameList>
+          <b:Person>
+            <b:Last>Slater</b:Last>
+            <b:First>J.C.</b:First>
+          </b:Person>
+        </b:NameList>
+      </b:Author>
+    </b:Author>
+    <b:Title>Microwave Electronics</b:Title>
+    <b:JournalName>Review of Modern Physics</b:JournalName>
+    <b:Year>1946</b:Year>
+    <b:Pages>441-512</b:Pages>
     <b:RefOrder>3</b:RefOrder>
+  </b:Source>
+  <b:Source>
+    <b:Tag>Pul</b:Tag>
+    <b:SourceType>DocumentFromInternetSite</b:SourceType>
+    <b:Guid>{430BFFE6-9A60-46D3-A6B1-7A9C3A203E41}</b:Guid>
+    <b:Title>Chapter 9 Conformal Mapping and Bilinear Transformation</b:Title>
+    <b:Author>
+      <b:Author>
+        <b:NameList>
+          <b:Person>
+            <b:Last>Sahoo</b:Last>
+            <b:First>Pulak</b:First>
+          </b:Person>
+        </b:NameList>
+      </b:Author>
+    </b:Author>
+    <b:InternetSiteTitle>Pathshala</b:InternetSiteTitle>
+    <b:URL>http://epgp.inflibnet.ac.in/epgpdata/uploads/epgp_content/S000025MS/P001475/M016947/ET/1468564049EText(Ch-9,M-2.pdf</b:URL>
+    <b:RefOrder>2</b:RefOrder>
   </b:Source>
 </b:Sources>
 </file>
 
 <file path=customXml/itemProps1.xml><?xml version="1.0" encoding="utf-8"?>
-<ds:datastoreItem xmlns:ds="http://schemas.openxmlformats.org/officeDocument/2006/customXml" ds:itemID="{BD3D717A-1123-46AB-B7CE-65C1CFDF54E9}">
+<ds:datastoreItem xmlns:ds="http://schemas.openxmlformats.org/officeDocument/2006/customXml" ds:itemID="{39363EAE-5290-4D5E-8F8E-57F3374FFA72}">
   <ds:schemaRefs>
     <ds:schemaRef ds:uri="http://schemas.openxmlformats.org/officeDocument/2006/bibliography"/>
   </ds:schemaRefs>

</xml_diff>

<commit_message>
Final version, hand in the analysis and the article
</commit_message>
<xml_diff>
--- a/! Analysis of an article JonasBertelsYoshiVermeire.docx
+++ b/! Analysis of an article JonasBertelsYoshiVermeire.docx
@@ -4,7 +4,8 @@
   <w:body>
     <w:p>
       <w:pPr>
-        <w:pStyle w:val="Kop1"/>
+        <w:pStyle w:val="Heading1"/>
+        <w:ind w:firstLine="720"/>
         <w:rPr>
           <w:sz w:val="28"/>
           <w:lang w:val="en-GB"/>
@@ -20,7 +21,7 @@
     </w:p>
     <w:p>
       <w:pPr>
-        <w:pStyle w:val="Kop2"/>
+        <w:pStyle w:val="Heading2"/>
         <w:rPr>
           <w:lang w:val="en-GB"/>
         </w:rPr>
@@ -208,7 +209,7 @@
     </w:p>
     <w:p>
       <w:pPr>
-        <w:pStyle w:val="Kop2"/>
+        <w:pStyle w:val="Heading2"/>
         <w:rPr>
           <w:lang w:val="en-GB"/>
         </w:rPr>
@@ -414,7 +415,21 @@
               <w:rPr>
                 <w:lang w:val="en-GB"/>
               </w:rPr>
-              <w:t>IEEE Transactions On Circuit Theory, 1966, volume CT-13,  No. 2, page 137</w:t>
+              <w:t>IEEE Transactions On Circuit Theory, 1966, volume CT-</w:t>
+            </w:r>
+            <w:proofErr w:type="gramStart"/>
+            <w:r>
+              <w:rPr>
+                <w:lang w:val="en-GB"/>
+              </w:rPr>
+              <w:t>13,  No.</w:t>
+            </w:r>
+            <w:proofErr w:type="gramEnd"/>
+            <w:r>
+              <w:rPr>
+                <w:lang w:val="en-GB"/>
+              </w:rPr>
+              <w:t xml:space="preserve"> 2, page 137</w:t>
             </w:r>
           </w:p>
         </w:tc>
@@ -435,7 +450,7 @@
     </w:p>
     <w:p>
       <w:pPr>
-        <w:pStyle w:val="Kop2"/>
+        <w:pStyle w:val="Heading2"/>
         <w:rPr>
           <w:lang w:val="en-GB"/>
         </w:rPr>
@@ -565,7 +580,7 @@
     </w:p>
     <w:p>
       <w:pPr>
-        <w:pStyle w:val="Kop2"/>
+        <w:pStyle w:val="Heading2"/>
         <w:rPr>
           <w:lang w:val="en-GB"/>
         </w:rPr>
@@ -585,7 +600,7 @@
     </w:p>
     <w:p>
       <w:pPr>
-        <w:pStyle w:val="Kop3"/>
+        <w:pStyle w:val="Heading3"/>
         <w:rPr>
           <w:lang w:val="en-GB"/>
         </w:rPr>
@@ -664,7 +679,13 @@
         <w:rPr>
           <w:lang w:val="en-GB"/>
         </w:rPr>
-        <w:t xml:space="preserve">It is convenient to visualize </w:t>
+        <w:t>It is then possible</w:t>
+      </w:r>
+      <w:r>
+        <w:rPr>
+          <w:lang w:val="en-GB"/>
+        </w:rPr>
+        <w:t xml:space="preserve"> to visualize </w:t>
       </w:r>
       <w:r>
         <w:rPr>
@@ -676,7 +697,7 @@
         <w:rPr>
           <w:lang w:val="en-GB"/>
         </w:rPr>
-        <w:t>different performance metrics of an amplifier over a wide range of source admittances on the Smith chart during the design phase</w:t>
+        <w:t>different performance metrics of an amplifier on the Smith chart during the design phase</w:t>
       </w:r>
       <w:r>
         <w:rPr>
@@ -700,12 +721,12 @@
         <w:rPr>
           <w:lang w:val="en-GB"/>
         </w:rPr>
-        <w:t xml:space="preserve">. </w:t>
+        <w:t>, giving a good idea of the optimal source impedance.</w:t>
       </w:r>
     </w:p>
     <w:p>
       <w:pPr>
-        <w:pStyle w:val="Kop3"/>
+        <w:pStyle w:val="Heading3"/>
         <w:rPr>
           <w:b w:val="0"/>
           <w:bCs w:val="0"/>
@@ -780,7 +801,7 @@
     </w:p>
     <w:p>
       <w:pPr>
-        <w:pStyle w:val="Kop3"/>
+        <w:pStyle w:val="Heading3"/>
         <w:rPr>
           <w:lang w:val="en-GB"/>
         </w:rPr>
@@ -820,7 +841,7 @@
     </w:p>
     <w:p>
       <w:pPr>
-        <w:pStyle w:val="Kop3"/>
+        <w:pStyle w:val="Heading3"/>
         <w:rPr>
           <w:lang w:val="en-GB"/>
         </w:rPr>
@@ -1232,7 +1253,25 @@
           <w:iCs/>
           <w:lang w:val="en-GB"/>
         </w:rPr>
-        <w:t>IRE Standards On Electron Tubes Methods of Testing</w:t>
+        <w:t xml:space="preserve">IRE Standards </w:t>
+      </w:r>
+      <w:proofErr w:type="gramStart"/>
+      <w:r>
+        <w:rPr>
+          <w:i/>
+          <w:iCs/>
+          <w:lang w:val="en-GB"/>
+        </w:rPr>
+        <w:t>On</w:t>
+      </w:r>
+      <w:proofErr w:type="gramEnd"/>
+      <w:r>
+        <w:rPr>
+          <w:i/>
+          <w:iCs/>
+          <w:lang w:val="en-GB"/>
+        </w:rPr>
+        <w:t xml:space="preserve"> Electron Tubes Methods of Testing</w:t>
       </w:r>
       <w:r>
         <w:rPr>
@@ -1257,7 +1296,7 @@
     </w:p>
     <w:p>
       <w:pPr>
-        <w:pStyle w:val="Kop3"/>
+        <w:pStyle w:val="Heading3"/>
         <w:rPr>
           <w:lang w:val="en-GB"/>
         </w:rPr>
@@ -1366,7 +1405,7 @@
     </w:p>
     <w:p>
       <w:pPr>
-        <w:pStyle w:val="Kop3"/>
+        <w:pStyle w:val="Heading3"/>
         <w:rPr>
           <w:lang w:val="en-GB"/>
         </w:rPr>
@@ -1870,7 +1909,19 @@
         <w:rPr>
           <w:lang w:val="en-GB"/>
         </w:rPr>
-        <w:t xml:space="preserve"> At the last step, </w:t>
+        <w:t xml:space="preserve"> </w:t>
+      </w:r>
+      <w:r>
+        <w:rPr>
+          <w:lang w:val="en-GB"/>
+        </w:rPr>
+        <w:t>Finally</w:t>
+      </w:r>
+      <w:r>
+        <w:rPr>
+          <w:lang w:val="en-GB"/>
+        </w:rPr>
+        <w:t xml:space="preserve">, </w:t>
       </w:r>
       <w:r>
         <w:rPr>
@@ -1894,12 +1945,46 @@
         <w:rPr>
           <w:lang w:val="en-GB"/>
         </w:rPr>
-        <w:t xml:space="preserve"> points like the minimum and their representation on the graph. </w:t>
+        <w:t xml:space="preserve"> points like the minimum and their representation on the graph.</w:t>
       </w:r>
     </w:p>
     <w:p>
       <w:pPr>
-        <w:pStyle w:val="Kop3"/>
+        <w:rPr>
+          <w:lang w:val="en-GB"/>
+        </w:rPr>
+      </w:pPr>
+    </w:p>
+    <w:p>
+      <w:pPr>
+        <w:rPr>
+          <w:lang w:val="en-GB"/>
+        </w:rPr>
+      </w:pPr>
+      <w:r>
+        <w:rPr>
+          <w:lang w:val="en-GB"/>
+        </w:rPr>
+        <w:t xml:space="preserve">The equation </w:t>
+      </w:r>
+      <w:proofErr w:type="gramStart"/>
+      <w:r>
+        <w:rPr>
+          <w:lang w:val="en-GB"/>
+        </w:rPr>
+        <w:t>are</w:t>
+      </w:r>
+      <w:proofErr w:type="gramEnd"/>
+      <w:r>
+        <w:rPr>
+          <w:lang w:val="en-GB"/>
+        </w:rPr>
+        <w:t xml:space="preserve"> then transformed to the reflection coefficient plane, so that they can be used by designers to create graphical representation of the effect of their source impedance on the noise figure, noise measure and power gain on their circuit.</w:t>
+      </w:r>
+    </w:p>
+    <w:p>
+      <w:pPr>
+        <w:pStyle w:val="Heading3"/>
         <w:rPr>
           <w:b w:val="0"/>
           <w:bCs w:val="0"/>
@@ -1958,7 +2043,7 @@
     </w:p>
     <w:p>
       <w:pPr>
-        <w:pStyle w:val="Kop3"/>
+        <w:pStyle w:val="Heading3"/>
         <w:rPr>
           <w:lang w:val="en-GB"/>
         </w:rPr>
@@ -1990,7 +2075,6 @@
           <w:id w:val="-1225750666"/>
           <w:citation/>
         </w:sdtPr>
-        <w:sdtEndPr/>
         <w:sdtContent>
           <w:r>
             <w:rPr>
@@ -2087,7 +2171,7 @@
     </w:p>
     <w:p>
       <w:pPr>
-        <w:pStyle w:val="Bijschrift"/>
+        <w:pStyle w:val="Caption"/>
         <w:rPr>
           <w:lang w:val="en-GB"/>
         </w:rPr>
@@ -3657,6 +3741,7 @@
         <w:rPr>
           <w:lang w:val="en-GB"/>
         </w:rPr>
+        <w:lastRenderedPageBreak/>
         <w:t xml:space="preserve">         </w:t>
       </w:r>
       <w:r>
@@ -4201,7 +4286,7 @@
     </w:p>
     <w:p>
       <w:pPr>
-        <w:pStyle w:val="Kop3"/>
+        <w:pStyle w:val="Heading3"/>
         <w:rPr>
           <w:lang w:val="en-GB"/>
         </w:rPr>
@@ -4210,7 +4295,6 @@
         <w:rPr>
           <w:lang w:val="en-GB"/>
         </w:rPr>
-        <w:lastRenderedPageBreak/>
         <w:t>Alternate Expression for The Power Gain</w:t>
       </w:r>
     </w:p>
@@ -12924,37 +13008,57 @@
                     </w:rPr>
                     <m:t>*</m:t>
                   </m:r>
-                  <m:sSub>
-                    <m:sSubPr>
+                  <m:sSup>
+                    <m:sSupPr>
                       <m:ctrlPr>
                         <w:rPr>
                           <w:rFonts w:ascii="Cambria Math" w:hAnsi="Cambria Math"/>
                           <w:i/>
                         </w:rPr>
                       </m:ctrlPr>
-                    </m:sSubPr>
+                    </m:sSupPr>
                     <m:e>
+                      <m:sSub>
+                        <m:sSubPr>
+                          <m:ctrlPr>
+                            <w:rPr>
+                              <w:rFonts w:ascii="Cambria Math" w:hAnsi="Cambria Math"/>
+                              <w:i/>
+                            </w:rPr>
+                          </m:ctrlPr>
+                        </m:sSubPr>
+                        <m:e>
+                          <m:r>
+                            <w:rPr>
+                              <w:rFonts w:ascii="Cambria Math" w:hAnsi="Cambria Math"/>
+                            </w:rPr>
+                            <m:t>Y</m:t>
+                          </m:r>
+                        </m:e>
+                        <m:sub>
+                          <m:r>
+                            <w:rPr>
+                              <w:rFonts w:ascii="Cambria Math" w:hAnsi="Cambria Math"/>
+                            </w:rPr>
+                            <m:t>S</m:t>
+                          </m:r>
+                        </m:sub>
+                      </m:sSub>
+                    </m:e>
+                    <m:sup>
                       <m:r>
                         <w:rPr>
                           <w:rFonts w:ascii="Cambria Math" w:hAnsi="Cambria Math"/>
                         </w:rPr>
-                        <m:t>Y</m:t>
+                        <m:t>*</m:t>
                       </m:r>
-                    </m:e>
-                    <m:sub>
-                      <m:r>
-                        <w:rPr>
-                          <w:rFonts w:ascii="Cambria Math" w:hAnsi="Cambria Math"/>
-                        </w:rPr>
-                        <m:t>S</m:t>
-                      </m:r>
-                    </m:sub>
-                  </m:sSub>
-                  <m:r>
-                    <w:rPr>
-                      <w:rFonts w:ascii="Cambria Math" w:hAnsi="Cambria Math"/>
-                    </w:rPr>
-                    <m:t>* }</m:t>
+                    </m:sup>
+                  </m:sSup>
+                  <m:r>
+                    <w:rPr>
+                      <w:rFonts w:ascii="Cambria Math" w:hAnsi="Cambria Math"/>
+                    </w:rPr>
+                    <m:t xml:space="preserve"> }</m:t>
                   </m:r>
                 </m:num>
                 <m:den>
@@ -13401,41 +13505,61 @@
                 </w:rPr>
                 <m:t>*</m:t>
               </m:r>
-              <m:sSub>
-                <m:sSubPr>
+              <m:sSup>
+                <m:sSupPr>
                   <m:ctrlPr>
                     <w:rPr>
                       <w:rFonts w:ascii="Cambria Math" w:hAnsi="Cambria Math"/>
                       <w:i/>
-                      <w:highlight w:val="darkGray"/>
                     </w:rPr>
                   </m:ctrlPr>
-                </m:sSubPr>
+                </m:sSupPr>
                 <m:e>
-                  <m:r>
-                    <w:rPr>
-                      <w:rFonts w:ascii="Cambria Math" w:hAnsi="Cambria Math"/>
-                      <w:highlight w:val="darkGray"/>
-                    </w:rPr>
-                    <m:t>Y</m:t>
-                  </m:r>
+                  <m:sSub>
+                    <m:sSubPr>
+                      <m:ctrlPr>
+                        <w:rPr>
+                          <w:rFonts w:ascii="Cambria Math" w:hAnsi="Cambria Math"/>
+                          <w:i/>
+                          <w:highlight w:val="darkGray"/>
+                        </w:rPr>
+                      </m:ctrlPr>
+                    </m:sSubPr>
+                    <m:e>
+                      <m:r>
+                        <w:rPr>
+                          <w:rFonts w:ascii="Cambria Math" w:hAnsi="Cambria Math"/>
+                          <w:highlight w:val="darkGray"/>
+                        </w:rPr>
+                        <m:t>Y</m:t>
+                      </m:r>
+                    </m:e>
+                    <m:sub>
+                      <m:r>
+                        <w:rPr>
+                          <w:rFonts w:ascii="Cambria Math" w:hAnsi="Cambria Math"/>
+                          <w:highlight w:val="darkGray"/>
+                        </w:rPr>
+                        <m:t>11</m:t>
+                      </m:r>
+                    </m:sub>
+                  </m:sSub>
                 </m:e>
-                <m:sub>
-                  <m:r>
-                    <w:rPr>
-                      <w:rFonts w:ascii="Cambria Math" w:hAnsi="Cambria Math"/>
-                      <w:highlight w:val="darkGray"/>
-                    </w:rPr>
-                    <m:t>11</m:t>
-                  </m:r>
-                </m:sub>
-              </m:sSub>
+                <m:sup>
+                  <m:r>
+                    <w:rPr>
+                      <w:rFonts w:ascii="Cambria Math" w:hAnsi="Cambria Math"/>
+                    </w:rPr>
+                    <m:t>*</m:t>
+                  </m:r>
+                </m:sup>
+              </m:sSup>
               <m:r>
                 <w:rPr>
                   <w:rFonts w:ascii="Cambria Math" w:hAnsi="Cambria Math"/>
                   <w:highlight w:val="darkGray"/>
                 </w:rPr>
-                <m:t>* }</m:t>
+                <m:t>}</m:t>
               </m:r>
             </m:num>
             <m:den>
@@ -13475,7 +13599,15 @@
     </w:p>
     <w:p>
       <w:r>
-        <w:t xml:space="preserve"> (And of course: Re{a+bj}+Re{c+dj} = a + c = Re{a+bj+c+dj} so we can add the last 2 statements together to get the following:)</w:t>
+        <w:t xml:space="preserve"> (And of course: Re{a+</w:t>
+      </w:r>
+      <w:proofErr w:type="gramStart"/>
+      <w:r>
+        <w:t>bj}+</w:t>
+      </w:r>
+      <w:proofErr w:type="gramEnd"/>
+      <w:r>
+        <w:t>Re{c+dj} = a + c = Re{a+bj+c+dj} so we can add the last 2 statements together to get the following:)</w:t>
       </w:r>
     </w:p>
     <w:p>
@@ -14108,6 +14240,7 @@
                             <w:rPr>
                               <w:rFonts w:ascii="Cambria Math" w:hAnsi="Cambria Math"/>
                               <w:i/>
+                              <w:highlight w:val="darkGray"/>
                             </w:rPr>
                           </m:ctrlPr>
                         </m:sSubPr>
@@ -14115,6 +14248,7 @@
                           <m:r>
                             <w:rPr>
                               <w:rFonts w:ascii="Cambria Math" w:hAnsi="Cambria Math"/>
+                              <w:highlight w:val="darkGray"/>
                             </w:rPr>
                             <m:t>(Y</m:t>
                           </m:r>
@@ -14123,6 +14257,7 @@
                           <m:r>
                             <w:rPr>
                               <w:rFonts w:ascii="Cambria Math" w:hAnsi="Cambria Math"/>
+                              <w:highlight w:val="darkGray"/>
                             </w:rPr>
                             <m:t>11</m:t>
                           </m:r>
@@ -14140,6 +14275,7 @@
                             <w:rPr>
                               <w:rFonts w:ascii="Cambria Math" w:hAnsi="Cambria Math"/>
                               <w:i/>
+                              <w:highlight w:val="blue"/>
                             </w:rPr>
                           </m:ctrlPr>
                         </m:sSubPr>
@@ -14147,6 +14283,7 @@
                           <m:r>
                             <w:rPr>
                               <w:rFonts w:ascii="Cambria Math" w:hAnsi="Cambria Math"/>
+                              <w:highlight w:val="blue"/>
                             </w:rPr>
                             <m:t>Y</m:t>
                           </m:r>
@@ -14155,6 +14292,7 @@
                           <m:r>
                             <w:rPr>
                               <w:rFonts w:ascii="Cambria Math" w:hAnsi="Cambria Math"/>
+                              <w:highlight w:val="blue"/>
                             </w:rPr>
                             <m:t>S</m:t>
                           </m:r>
@@ -16493,7 +16631,7 @@
         <w:rPr>
           <w:lang w:val="en-GB"/>
         </w:rPr>
-        <w:t xml:space="preserve">We can now plot  the circles belonging to this family of circles. </w:t>
+        <w:t xml:space="preserve">We can now plot the circles belonging to this family of circles. </w:t>
       </w:r>
       <w:r>
         <w:rPr>
@@ -16576,7 +16714,7 @@
     </w:p>
     <w:p>
       <w:pPr>
-        <w:pStyle w:val="Bijschrift"/>
+        <w:pStyle w:val="Caption"/>
       </w:pPr>
       <w:r>
         <w:t xml:space="preserve">Figure </w:t>
@@ -16619,7 +16757,7 @@
     </w:p>
     <w:p>
       <w:pPr>
-        <w:pStyle w:val="Kop3"/>
+        <w:pStyle w:val="Heading3"/>
         <w:rPr>
           <w:lang w:val="en-GB"/>
         </w:rPr>
@@ -16694,7 +16832,21 @@
         <w:rPr>
           <w:lang w:val="en-GB"/>
         </w:rPr>
-        <w:t xml:space="preserve">                 (4)</w:t>
+        <w:t xml:space="preserve">              </w:t>
+      </w:r>
+      <w:proofErr w:type="gramStart"/>
+      <w:r>
+        <w:rPr>
+          <w:lang w:val="en-GB"/>
+        </w:rPr>
+        <w:t xml:space="preserve">   (</w:t>
+      </w:r>
+      <w:proofErr w:type="gramEnd"/>
+      <w:r>
+        <w:rPr>
+          <w:lang w:val="en-GB"/>
+        </w:rPr>
+        <w:t>4)</w:t>
       </w:r>
     </w:p>
     <w:p>
@@ -18292,8 +18444,16 @@
         <w:rPr>
           <w:lang w:val="en-GB"/>
         </w:rPr>
-        <w:t xml:space="preserve">          (</w:t>
-      </w:r>
+        <w:t xml:space="preserve">       </w:t>
+      </w:r>
+      <w:proofErr w:type="gramStart"/>
+      <w:r>
+        <w:rPr>
+          <w:lang w:val="en-GB"/>
+        </w:rPr>
+        <w:t xml:space="preserve">   (</w:t>
+      </w:r>
+      <w:proofErr w:type="gramEnd"/>
       <w:r>
         <w:rPr>
           <w:lang w:val="en-GB"/>
@@ -23765,6 +23925,7 @@
         </w:rPr>
         <w:t xml:space="preserve">The previous equations result in the following expression for </w:t>
       </w:r>
+      <w:proofErr w:type="gramStart"/>
       <w:r>
         <w:rPr>
           <w:lang w:val="en-GB"/>
@@ -23791,6 +23952,7 @@
         </w:rPr>
         <w:t>:</w:t>
       </w:r>
+      <w:proofErr w:type="gramEnd"/>
     </w:p>
     <w:p>
       <w:pPr>
@@ -30272,7 +30434,7 @@
     </w:p>
     <w:p>
       <w:pPr>
-        <w:pStyle w:val="Bijschrift"/>
+        <w:pStyle w:val="Caption"/>
       </w:pPr>
       <w:r>
         <w:t xml:space="preserve">Figure </w:t>
@@ -30306,7 +30468,7 @@
     </w:p>
     <w:p>
       <w:pPr>
-        <w:pStyle w:val="Kop3"/>
+        <w:pStyle w:val="Heading3"/>
         <w:rPr>
           <w:lang w:val="en-GB"/>
         </w:rPr>
@@ -31203,7 +31365,7 @@
     </w:p>
     <w:p>
       <w:pPr>
-        <w:pStyle w:val="Bijschrift"/>
+        <w:pStyle w:val="Caption"/>
       </w:pPr>
       <w:r>
         <w:t xml:space="preserve">Figure </w:t>
@@ -31393,7 +31555,7 @@
     </w:p>
     <w:p>
       <w:pPr>
-        <w:pStyle w:val="Bijschrift"/>
+        <w:pStyle w:val="Caption"/>
         <w:rPr>
           <w:lang w:val="en-GB"/>
         </w:rPr>
@@ -31482,7 +31644,7 @@
                         <w:txbxContent>
                           <w:p>
                             <w:pPr>
-                              <w:pStyle w:val="Bijschrift"/>
+                              <w:pStyle w:val="Caption"/>
                               <w:rPr>
                                 <w:noProof/>
                                 <w:sz w:val="24"/>
@@ -31543,7 +31705,7 @@
                   <w:txbxContent>
                     <w:p>
                       <w:pPr>
-                        <w:pStyle w:val="Bijschrift"/>
+                        <w:pStyle w:val="Caption"/>
                         <w:rPr>
                           <w:noProof/>
                           <w:sz w:val="24"/>
@@ -31723,7 +31885,7 @@
                         <w:txbxContent>
                           <w:p>
                             <w:pPr>
-                              <w:pStyle w:val="Bijschrift"/>
+                              <w:pStyle w:val="Caption"/>
                               <w:rPr>
                                 <w:noProof/>
                                 <w:sz w:val="24"/>
@@ -31777,7 +31939,7 @@
                   <w:txbxContent>
                     <w:p>
                       <w:pPr>
-                        <w:pStyle w:val="Bijschrift"/>
+                        <w:pStyle w:val="Caption"/>
                         <w:rPr>
                           <w:noProof/>
                           <w:sz w:val="24"/>
@@ -31865,8 +32027,6 @@
           </wp:inline>
         </w:drawing>
       </w:r>
-      <w:bookmarkStart w:id="1" w:name="_GoBack"/>
-      <w:bookmarkEnd w:id="1"/>
     </w:p>
     <w:p>
       <w:pPr>
@@ -31877,7 +32037,7 @@
     </w:p>
     <w:p>
       <w:pPr>
-        <w:pStyle w:val="Kop3"/>
+        <w:pStyle w:val="Heading3"/>
         <w:rPr>
           <w:b w:val="0"/>
           <w:bCs w:val="0"/>
@@ -31968,7 +32128,7 @@
     </w:p>
     <w:p>
       <w:pPr>
-        <w:pStyle w:val="Kop3"/>
+        <w:pStyle w:val="Heading3"/>
         <w:rPr>
           <w:lang w:val="en-GB"/>
         </w:rPr>
@@ -32128,7 +32288,25 @@
           <w:iCs/>
           <w:lang w:val="en-GB"/>
         </w:rPr>
-        <w:t>Standards On Electron Tubes Methods of Testing</w:t>
+        <w:t xml:space="preserve">Standards </w:t>
+      </w:r>
+      <w:proofErr w:type="gramStart"/>
+      <w:r>
+        <w:rPr>
+          <w:i/>
+          <w:iCs/>
+          <w:lang w:val="en-GB"/>
+        </w:rPr>
+        <w:t>On</w:t>
+      </w:r>
+      <w:proofErr w:type="gramEnd"/>
+      <w:r>
+        <w:rPr>
+          <w:i/>
+          <w:iCs/>
+          <w:lang w:val="en-GB"/>
+        </w:rPr>
+        <w:t xml:space="preserve"> Electron Tubes Methods of Testing</w:t>
       </w:r>
       <w:r>
         <w:rPr>
@@ -32159,14 +32337,21 @@
       </w:r>
       <w:proofErr w:type="spellEnd"/>
       <w:r>
-        <w:t xml:space="preserve"> Sahoo gave us the proof that bilinear transformation indeed transform circles into circles. </w:t>
+        <w:t xml:space="preserve"> Sahoo gave us the proof that bilinear transformation indeed </w:t>
+      </w:r>
+      <w:proofErr w:type="gramStart"/>
+      <w:r>
+        <w:t>transform</w:t>
+      </w:r>
+      <w:proofErr w:type="gramEnd"/>
+      <w:r>
+        <w:t xml:space="preserve"> circles into circles. </w:t>
       </w:r>
       <w:sdt>
         <w:sdtPr>
           <w:id w:val="-1871527553"/>
           <w:citation/>
         </w:sdtPr>
-        <w:sdtEndPr/>
         <w:sdtContent>
           <w:r>
             <w:fldChar w:fldCharType="begin"/>
@@ -32203,7 +32388,21 @@
         <w:rPr>
           <w:lang w:val="en-GB"/>
         </w:rPr>
-        <w:t>We weren’t familiar with the unit millimhos. This unit is equivalent to millisiemens, and is used to express</w:t>
+        <w:t xml:space="preserve">We weren’t familiar with the unit millimhos. This unit is equivalent to </w:t>
+      </w:r>
+      <w:proofErr w:type="gramStart"/>
+      <w:r>
+        <w:rPr>
+          <w:lang w:val="en-GB"/>
+        </w:rPr>
+        <w:t>millisiemens, and</w:t>
+      </w:r>
+      <w:proofErr w:type="gramEnd"/>
+      <w:r>
+        <w:rPr>
+          <w:lang w:val="en-GB"/>
+        </w:rPr>
+        <w:t xml:space="preserve"> is used to express</w:t>
       </w:r>
       <w:r>
         <w:rPr>
@@ -32239,7 +32438,7 @@
     </w:p>
     <w:p>
       <w:pPr>
-        <w:pStyle w:val="Kop2"/>
+        <w:pStyle w:val="Heading2"/>
         <w:rPr>
           <w:lang w:val="en-GB"/>
         </w:rPr>
@@ -32259,7 +32458,7 @@
     </w:p>
     <w:p>
       <w:pPr>
-        <w:pStyle w:val="Kop3"/>
+        <w:pStyle w:val="Heading3"/>
         <w:numPr>
           <w:ilvl w:val="0"/>
           <w:numId w:val="8"/>
@@ -32303,7 +32502,7 @@
     </w:p>
     <w:p>
       <w:pPr>
-        <w:pStyle w:val="Kop3"/>
+        <w:pStyle w:val="Heading3"/>
         <w:numPr>
           <w:ilvl w:val="0"/>
           <w:numId w:val="8"/>
@@ -32414,7 +32613,7 @@
     </w:p>
     <w:p>
       <w:pPr>
-        <w:pStyle w:val="Kop3"/>
+        <w:pStyle w:val="Heading3"/>
         <w:numPr>
           <w:ilvl w:val="0"/>
           <w:numId w:val="8"/>
@@ -32427,7 +32626,21 @@
         <w:rPr>
           <w:lang w:val="en-GB"/>
         </w:rPr>
-        <w:t>Do the captions to the figures and tables contain sufficient information in order to understand them (and possibly reconstruct them)?</w:t>
+        <w:t xml:space="preserve">Do the captions to the figures and tables contain </w:t>
+      </w:r>
+      <w:proofErr w:type="gramStart"/>
+      <w:r>
+        <w:rPr>
+          <w:lang w:val="en-GB"/>
+        </w:rPr>
+        <w:t>sufficient</w:t>
+      </w:r>
+      <w:proofErr w:type="gramEnd"/>
+      <w:r>
+        <w:rPr>
+          <w:lang w:val="en-GB"/>
+        </w:rPr>
+        <w:t xml:space="preserve"> information in order to understand them (and possibly reconstruct them)?</w:t>
       </w:r>
     </w:p>
     <w:p>
@@ -32464,7 +32677,21 @@
         <w:rPr>
           <w:lang w:val="en-GB"/>
         </w:rPr>
-        <w:t xml:space="preserve">understanding of the article, since they are quite long. Besides, a fair amount of the parameters depend on other parameters previously calculated, so it would not be possible to reconstruct the graph even when the </w:t>
+        <w:t xml:space="preserve">understanding of the article, since they are quite long. Besides, a fair amount of the parameters </w:t>
+      </w:r>
+      <w:proofErr w:type="gramStart"/>
+      <w:r>
+        <w:rPr>
+          <w:lang w:val="en-GB"/>
+        </w:rPr>
+        <w:t>depend</w:t>
+      </w:r>
+      <w:proofErr w:type="gramEnd"/>
+      <w:r>
+        <w:rPr>
+          <w:lang w:val="en-GB"/>
+        </w:rPr>
+        <w:t xml:space="preserve"> on other parameters previously calculated, so it would not be possible to reconstruct the graph even when the </w:t>
       </w:r>
       <w:r>
         <w:rPr>
@@ -32483,7 +32710,7 @@
     </w:p>
     <w:p>
       <w:pPr>
-        <w:pStyle w:val="Kop3"/>
+        <w:pStyle w:val="Heading3"/>
         <w:rPr>
           <w:lang w:val="en-GB"/>
         </w:rPr>
@@ -32598,7 +32825,25 @@
           <w:iCs/>
           <w:lang w:val="en-GB"/>
         </w:rPr>
-        <w:t>Standards On Electron Tubes Methods of Testing</w:t>
+        <w:t xml:space="preserve">Standards </w:t>
+      </w:r>
+      <w:proofErr w:type="gramStart"/>
+      <w:r>
+        <w:rPr>
+          <w:i/>
+          <w:iCs/>
+          <w:lang w:val="en-GB"/>
+        </w:rPr>
+        <w:t>On</w:t>
+      </w:r>
+      <w:proofErr w:type="gramEnd"/>
+      <w:r>
+        <w:rPr>
+          <w:i/>
+          <w:iCs/>
+          <w:lang w:val="en-GB"/>
+        </w:rPr>
+        <w:t xml:space="preserve"> Electron Tubes Methods of Testing</w:t>
       </w:r>
       <w:r>
         <w:rPr>
@@ -32641,7 +32886,6 @@
           <w:id w:val="-1009511767"/>
           <w:citation/>
         </w:sdtPr>
-        <w:sdtEndPr/>
         <w:sdtContent>
           <w:r>
             <w:rPr>
@@ -32692,6 +32936,8 @@
         </w:rPr>
         <w:t>This reference provides properties of the bilinear transformation and proves that it maps circles from one plane to another (while keeping the circle a circle). This last property is of course the important one, since it allows the use of the formulas previously discovered for the rectangular plane. Transforming is then a matter of changing values, as described in the article.</w:t>
       </w:r>
+      <w:bookmarkStart w:id="1" w:name="_GoBack"/>
+      <w:bookmarkEnd w:id="1"/>
     </w:p>
     <w:p>
       <w:pPr>
@@ -32752,11 +32998,10 @@
           <w:docPartUnique/>
         </w:docPartObj>
       </w:sdtPr>
-      <w:sdtEndPr/>
       <w:sdtContent>
         <w:p>
           <w:pPr>
-            <w:pStyle w:val="Kop1"/>
+            <w:pStyle w:val="Heading1"/>
           </w:pPr>
           <w:r>
             <w:t>Bibliography</w:t>
@@ -32767,11 +33012,10 @@
             <w:id w:val="111145805"/>
             <w:bibliography/>
           </w:sdtPr>
-          <w:sdtEndPr/>
           <w:sdtContent>
             <w:p>
               <w:pPr>
-                <w:pStyle w:val="Bibliografie"/>
+                <w:pStyle w:val="Bibliography"/>
                 <w:ind w:left="720" w:hanging="720"/>
                 <w:rPr>
                   <w:noProof/>
@@ -32809,7 +33053,7 @@
             </w:p>
             <w:p>
               <w:pPr>
-                <w:pStyle w:val="Bibliografie"/>
+                <w:pStyle w:val="Bibliography"/>
                 <w:ind w:left="720" w:hanging="720"/>
                 <w:rPr>
                   <w:noProof/>
@@ -32838,7 +33082,7 @@
             </w:p>
             <w:p>
               <w:pPr>
-                <w:pStyle w:val="Bibliografie"/>
+                <w:pStyle w:val="Bibliography"/>
                 <w:ind w:left="720" w:hanging="720"/>
                 <w:rPr>
                   <w:noProof/>
@@ -32867,7 +33111,7 @@
             </w:p>
             <w:p>
               <w:pPr>
-                <w:pStyle w:val="Bibliografie"/>
+                <w:pStyle w:val="Bibliography"/>
                 <w:ind w:left="720" w:hanging="720"/>
                 <w:rPr>
                   <w:noProof/>
@@ -32910,15 +33154,6 @@
     </w:sdt>
     <w:p/>
     <w:p/>
-    <w:p>
-      <w:pPr>
-        <w:rPr>
-          <w:b/>
-          <w:bCs/>
-          <w:lang w:val="en-GB"/>
-        </w:rPr>
-      </w:pPr>
-    </w:p>
     <w:p>
       <w:pPr>
         <w:rPr>
@@ -34158,7 +34393,7 @@
     <w:lsdException w:name="Unresolved Mention" w:semiHidden="1" w:uiPriority="99" w:unhideWhenUsed="1"/>
     <w:lsdException w:name="Smart Link" w:semiHidden="1" w:uiPriority="99" w:unhideWhenUsed="1"/>
   </w:latentStyles>
-  <w:style w:type="paragraph" w:default="1" w:styleId="Standaard">
+  <w:style w:type="paragraph" w:default="1" w:styleId="Normal">
     <w:name w:val="Normal"/>
     <w:qFormat/>
     <w:rPr>
@@ -34167,11 +34402,11 @@
       <w:lang w:val="en-US" w:eastAsia="en-US"/>
     </w:rPr>
   </w:style>
-  <w:style w:type="paragraph" w:styleId="Kop1">
+  <w:style w:type="paragraph" w:styleId="Heading1">
     <w:name w:val="heading 1"/>
-    <w:basedOn w:val="Standaard"/>
-    <w:next w:val="Standaard"/>
-    <w:link w:val="Kop1Char"/>
+    <w:basedOn w:val="Normal"/>
+    <w:next w:val="Normal"/>
+    <w:link w:val="Heading1Char"/>
     <w:uiPriority w:val="9"/>
     <w:qFormat/>
     <w:pPr>
@@ -34185,10 +34420,10 @@
       <w:u w:val="single"/>
     </w:rPr>
   </w:style>
-  <w:style w:type="paragraph" w:styleId="Kop2">
+  <w:style w:type="paragraph" w:styleId="Heading2">
     <w:name w:val="heading 2"/>
-    <w:basedOn w:val="Standaard"/>
-    <w:next w:val="Standaard"/>
+    <w:basedOn w:val="Normal"/>
+    <w:next w:val="Normal"/>
     <w:qFormat/>
     <w:pPr>
       <w:keepNext/>
@@ -34205,10 +34440,10 @@
       <w:szCs w:val="28"/>
     </w:rPr>
   </w:style>
-  <w:style w:type="paragraph" w:styleId="Kop3">
+  <w:style w:type="paragraph" w:styleId="Heading3">
     <w:name w:val="heading 3"/>
-    <w:basedOn w:val="Standaard"/>
-    <w:next w:val="Standaard"/>
+    <w:basedOn w:val="Normal"/>
+    <w:next w:val="Normal"/>
     <w:qFormat/>
     <w:pPr>
       <w:keepNext/>
@@ -34223,13 +34458,13 @@
       <w:szCs w:val="26"/>
     </w:rPr>
   </w:style>
-  <w:style w:type="character" w:default="1" w:styleId="Standaardalinea-lettertype">
+  <w:style w:type="character" w:default="1" w:styleId="DefaultParagraphFont">
     <w:name w:val="Default Paragraph Font"/>
     <w:uiPriority w:val="1"/>
     <w:semiHidden/>
     <w:unhideWhenUsed/>
   </w:style>
-  <w:style w:type="table" w:default="1" w:styleId="Standaardtabel">
+  <w:style w:type="table" w:default="1" w:styleId="TableNormal">
     <w:name w:val="Normal Table"/>
     <w:uiPriority w:val="99"/>
     <w:semiHidden/>
@@ -34244,16 +34479,16 @@
       </w:tblCellMar>
     </w:tblPr>
   </w:style>
-  <w:style w:type="numbering" w:default="1" w:styleId="Geenlijst">
+  <w:style w:type="numbering" w:default="1" w:styleId="NoList">
     <w:name w:val="No List"/>
     <w:uiPriority w:val="99"/>
     <w:semiHidden/>
     <w:unhideWhenUsed/>
   </w:style>
-  <w:style w:type="character" w:customStyle="1" w:styleId="Kop1Char">
-    <w:name w:val="Kop 1 Char"/>
-    <w:basedOn w:val="Standaardalinea-lettertype"/>
-    <w:link w:val="Kop1"/>
+  <w:style w:type="character" w:customStyle="1" w:styleId="Heading1Char">
+    <w:name w:val="Heading 1 Char"/>
+    <w:basedOn w:val="DefaultParagraphFont"/>
+    <w:link w:val="Heading1"/>
     <w:uiPriority w:val="9"/>
     <w:rsid w:val="004F2500"/>
     <w:rPr>
@@ -34272,9 +34507,9 @@
       <w:u w:val="single"/>
     </w:rPr>
   </w:style>
-  <w:style w:type="character" w:styleId="Tekstvantijdelijkeaanduiding">
+  <w:style w:type="character" w:styleId="PlaceholderText">
     <w:name w:val="Placeholder Text"/>
-    <w:basedOn w:val="Standaardalinea-lettertype"/>
+    <w:basedOn w:val="DefaultParagraphFont"/>
     <w:uiPriority w:val="99"/>
     <w:semiHidden/>
     <w:rsid w:val="002D7465"/>
@@ -34282,26 +34517,26 @@
       <w:color w:val="808080"/>
     </w:rPr>
   </w:style>
-  <w:style w:type="paragraph" w:styleId="Bibliografie">
+  <w:style w:type="paragraph" w:styleId="Bibliography">
     <w:name w:val="Bibliography"/>
-    <w:basedOn w:val="Standaard"/>
-    <w:next w:val="Standaard"/>
+    <w:basedOn w:val="Normal"/>
+    <w:next w:val="Normal"/>
     <w:uiPriority w:val="37"/>
     <w:unhideWhenUsed/>
     <w:rsid w:val="004F2500"/>
   </w:style>
-  <w:style w:type="character" w:styleId="GevolgdeHyperlink">
+  <w:style w:type="character" w:styleId="FollowedHyperlink">
     <w:name w:val="FollowedHyperlink"/>
-    <w:basedOn w:val="Standaardalinea-lettertype"/>
+    <w:basedOn w:val="DefaultParagraphFont"/>
     <w:rsid w:val="004F2500"/>
     <w:rPr>
       <w:color w:val="954F72" w:themeColor="followedHyperlink"/>
       <w:u w:val="single"/>
     </w:rPr>
   </w:style>
-  <w:style w:type="paragraph" w:styleId="Lijstalinea">
+  <w:style w:type="paragraph" w:styleId="ListParagraph">
     <w:name w:val="List Paragraph"/>
-    <w:basedOn w:val="Standaard"/>
+    <w:basedOn w:val="Normal"/>
     <w:uiPriority w:val="34"/>
     <w:qFormat/>
     <w:rsid w:val="004F2500"/>
@@ -34310,10 +34545,10 @@
       <w:contextualSpacing/>
     </w:pPr>
   </w:style>
-  <w:style w:type="paragraph" w:styleId="Koptekst">
+  <w:style w:type="paragraph" w:styleId="Header">
     <w:name w:val="header"/>
-    <w:basedOn w:val="Standaard"/>
-    <w:link w:val="KoptekstChar"/>
+    <w:basedOn w:val="Normal"/>
+    <w:link w:val="HeaderChar"/>
     <w:rsid w:val="00017B1B"/>
     <w:pPr>
       <w:tabs>
@@ -34322,10 +34557,10 @@
       </w:tabs>
     </w:pPr>
   </w:style>
-  <w:style w:type="character" w:customStyle="1" w:styleId="KoptekstChar">
-    <w:name w:val="Koptekst Char"/>
-    <w:basedOn w:val="Standaardalinea-lettertype"/>
-    <w:link w:val="Koptekst"/>
+  <w:style w:type="character" w:customStyle="1" w:styleId="HeaderChar">
+    <w:name w:val="Header Char"/>
+    <w:basedOn w:val="DefaultParagraphFont"/>
+    <w:link w:val="Header"/>
     <w:rsid w:val="00017B1B"/>
     <w:rPr>
       <w:sz w:val="24"/>
@@ -34333,10 +34568,10 @@
       <w:lang w:val="en-US" w:eastAsia="en-US"/>
     </w:rPr>
   </w:style>
-  <w:style w:type="paragraph" w:styleId="Voettekst">
+  <w:style w:type="paragraph" w:styleId="Footer">
     <w:name w:val="footer"/>
-    <w:basedOn w:val="Standaard"/>
-    <w:link w:val="VoettekstChar"/>
+    <w:basedOn w:val="Normal"/>
+    <w:link w:val="FooterChar"/>
     <w:rsid w:val="00017B1B"/>
     <w:pPr>
       <w:tabs>
@@ -34345,10 +34580,10 @@
       </w:tabs>
     </w:pPr>
   </w:style>
-  <w:style w:type="character" w:customStyle="1" w:styleId="VoettekstChar">
-    <w:name w:val="Voettekst Char"/>
-    <w:basedOn w:val="Standaardalinea-lettertype"/>
-    <w:link w:val="Voettekst"/>
+  <w:style w:type="character" w:customStyle="1" w:styleId="FooterChar">
+    <w:name w:val="Footer Char"/>
+    <w:basedOn w:val="DefaultParagraphFont"/>
+    <w:link w:val="Footer"/>
     <w:rsid w:val="00017B1B"/>
     <w:rPr>
       <w:sz w:val="24"/>
@@ -34356,10 +34591,10 @@
       <w:lang w:val="en-US" w:eastAsia="en-US"/>
     </w:rPr>
   </w:style>
-  <w:style w:type="paragraph" w:styleId="Bijschrift">
+  <w:style w:type="paragraph" w:styleId="Caption">
     <w:name w:val="caption"/>
-    <w:basedOn w:val="Standaard"/>
-    <w:next w:val="Standaard"/>
+    <w:basedOn w:val="Normal"/>
+    <w:next w:val="Normal"/>
     <w:unhideWhenUsed/>
     <w:qFormat/>
     <w:rsid w:val="00D73B1B"/>
@@ -34374,9 +34609,9 @@
       <w:szCs w:val="18"/>
     </w:rPr>
   </w:style>
-  <w:style w:type="character" w:styleId="Onopgelostemelding">
+  <w:style w:type="character" w:styleId="UnresolvedMention">
     <w:name w:val="Unresolved Mention"/>
-    <w:basedOn w:val="Standaardalinea-lettertype"/>
+    <w:basedOn w:val="DefaultParagraphFont"/>
     <w:uiPriority w:val="99"/>
     <w:semiHidden/>
     <w:unhideWhenUsed/>
@@ -34770,7 +35005,7 @@
 </file>
 
 <file path=customXml/itemProps1.xml><?xml version="1.0" encoding="utf-8"?>
-<ds:datastoreItem xmlns:ds="http://schemas.openxmlformats.org/officeDocument/2006/customXml" ds:itemID="{562771AE-2443-4F33-BB79-2662C27B5C4A}">
+<ds:datastoreItem xmlns:ds="http://schemas.openxmlformats.org/officeDocument/2006/customXml" ds:itemID="{B94FBFB8-AC5F-4B5D-A7B2-A7D4E787F465}">
   <ds:schemaRefs>
     <ds:schemaRef ds:uri="http://schemas.openxmlformats.org/officeDocument/2006/bibliography"/>
   </ds:schemaRefs>

</xml_diff>